<commit_message>
- rozdział 1. [done]
</commit_message>
<xml_diff>
--- a/Documentation/praca magisterska/Problem pakowania - biblioteka algorytmów.docx
+++ b/Documentation/praca magisterska/Problem pakowania - biblioteka algorytmów.docx
@@ -4596,7 +4596,21 @@
         <w:pStyle w:val="Akapit"/>
       </w:pPr>
       <w:r>
-        <w:t>Celem pracy było stworzenie biblioteki algorytmów rozwiązujących jednowymiarowy problem pakowania. Głównym zastosowaniem systemu ma być prezentowanie zasady działania poszczególnych algorytmów. Z tego względu musi on posiadać moduł wizualizacji, prezentujący poszczególne kroki w sposób graficzny</w:t>
+        <w:t>Celem pracy było stworzenie biblioteki algorytmów rozwiązujących jednowymiarowy problem pakowania</w:t>
+      </w:r>
+      <w:r>
+        <w:t xml:space="preserve"> oraz porównanie ich z jej wykorzystaniem. Z tego względu system musiał posiadać moduł eksperymentu obliczeniowego, umożliwiającego testy dla znacznej liczby większych instancji. Miał on też umożliwiać porównanie wybranych algorytmów ze sobą i ich prostą analizę za pomocą wykresów.</w:t>
+      </w:r>
+    </w:p>
+    <w:p>
+      <w:pPr>
+        <w:pStyle w:val="Akapit"/>
+      </w:pPr>
+      <w:r>
+        <w:t>Poza przeprowadzaniem eksperymentów obliczeniowych system ma umożliwiać</w:t>
+      </w:r>
+      <w:r>
+        <w:t xml:space="preserve"> prezentowanie zasady działania poszczególnych algorytmów. Z tego względu musi on posiadać moduł wizualizacji, prezentujący poszczególne kroki w sposób graficzny</w:t>
       </w:r>
       <w:r>
         <w:t>, oraz możliwość wprowadzania własnych instancji problemu (np. w celu pokazania zachowania algorytmu w szczególnym przypadku).</w:t>
@@ -4614,51 +4628,49 @@
     <w:p>
       <w:pPr>
         <w:pStyle w:val="Akapit"/>
-        <w:ind w:firstLine="0"/>
-      </w:pPr>
-      <w:r>
-        <w:t>Poza prezentowaniem</w:t>
-      </w:r>
-      <w:r>
-        <w:t xml:space="preserve"> zasady</w:t>
-      </w:r>
-      <w:r>
-        <w:t xml:space="preserve"> działania oraz wyników</w:t>
+      </w:pPr>
+      <w:r>
+        <w:t>Niniejsz</w:t>
+      </w:r>
+      <w:r>
+        <w:t>a praca</w:t>
       </w:r>
       <w:r>
         <w:t xml:space="preserve"> </w:t>
       </w:r>
       <w:r>
-        <w:t xml:space="preserve">uzyskiwanych przez poszczególne algorytmy, system miał umożliwiać również ich prostą analizę. W tym celu należało opracować moduł eksperymentu obliczeniowego, umożliwiającego testy dla </w:t>
-      </w:r>
-      <w:r>
-        <w:t>znacznej</w:t>
-      </w:r>
-      <w:r>
-        <w:t xml:space="preserve"> liczby większych instancji. Miał on też umożliwiać porównanie wybranych algorytmów </w:t>
-      </w:r>
-      <w:r>
-        <w:t xml:space="preserve">ze sobą </w:t>
-      </w:r>
-      <w:r>
-        <w:t>za pomocą wykresów.</w:t>
-      </w:r>
-    </w:p>
-    <w:p>
-      <w:pPr>
-        <w:pStyle w:val="Akapit"/>
-      </w:pPr>
-      <w:r>
+        <w:t>zawiera prezentację problemu pakowania oraz opis podstawowych algorytmów go rozwiązujących, uzupełniony eksperymentami obliczeniowymi wykonanymi z użyciem stworzonego w ramach pracy systemu</w:t>
+      </w:r>
+      <w:r>
+        <w:t xml:space="preserve"> o nazwie </w:t>
+      </w:r>
+      <w:proofErr w:type="spellStart"/>
+      <w:r>
+        <w:rPr>
+          <w:i/>
+        </w:rPr>
+        <w:t>Bin</w:t>
+      </w:r>
+      <w:proofErr w:type="spellEnd"/>
+      <w:r>
+        <w:rPr>
+          <w:i/>
+        </w:rPr>
         <w:t xml:space="preserve"> </w:t>
       </w:r>
-      <w:r>
-        <w:t>Niniejsz</w:t>
-      </w:r>
-      <w:r>
-        <w:t>a praca</w:t>
-      </w:r>
-      <w:r>
-        <w:t xml:space="preserve"> przedstawia projekt koncepcyjny i techniczny</w:t>
+      <w:proofErr w:type="spellStart"/>
+      <w:r>
+        <w:rPr>
+          <w:i/>
+        </w:rPr>
+        <w:t>Packing</w:t>
+      </w:r>
+      <w:proofErr w:type="spellEnd"/>
+      <w:r>
+        <w:t xml:space="preserve">. Ponadto </w:t>
+      </w:r>
+      <w:r>
+        <w:t>przedstawia projekt koncepcyjny i techniczny</w:t>
       </w:r>
       <w:r>
         <w:t xml:space="preserve"> aplikacji</w:t>
@@ -4667,19 +4679,7 @@
         <w:t xml:space="preserve"> oraz</w:t>
       </w:r>
       <w:r>
-        <w:t xml:space="preserve"> opis implementacji systemu o nazwie </w:t>
-      </w:r>
-      <w:r>
-        <w:rPr>
-          <w:i/>
-        </w:rPr>
-        <w:t>Bin Packing</w:t>
-      </w:r>
-      <w:r>
-        <w:t>.</w:t>
-      </w:r>
-      <w:r>
-        <w:t xml:space="preserve"> Ponadto zawiera prezentację problemu pakowania oraz opis podstawowych algorytmów go rozwiązujących, uzupełniony eksperymentami obliczeniowymi wykonanymi z użyciem stworzonego w ramach pracy systemu.</w:t>
+        <w:t xml:space="preserve"> opis implementacji systemu.</w:t>
       </w:r>
     </w:p>
     <w:p>
@@ -4703,11 +4703,16 @@
         <w:t xml:space="preserve"> dowód</w:t>
       </w:r>
       <w:r>
-        <w:t xml:space="preserve"> NP-</w:t>
+        <w:t xml:space="preserve"> </w:t>
+      </w:r>
+      <w:proofErr w:type="spellStart"/>
+      <w:r>
+        <w:t>NP-</w:t>
       </w:r>
       <w:r>
         <w:t>trudności</w:t>
       </w:r>
+      <w:proofErr w:type="spellEnd"/>
       <w:r>
         <w:t xml:space="preserve"> problemu i opisano</w:t>
       </w:r>
@@ -4737,14 +4742,99 @@
       <w:r>
         <w:t xml:space="preserve">prezentowanej bibliotece </w:t>
       </w:r>
-      <w:r>
-        <w:rPr>
-          <w:i/>
-        </w:rPr>
-        <w:t>Bin Packing</w:t>
-      </w:r>
-      <w:r>
-        <w:t>. Dla każdego z nich przedstawiono ideę działania oraz wady i zalety stosowanego podejścia. Podano również złożoność</w:t>
+      <w:proofErr w:type="spellStart"/>
+      <w:r>
+        <w:rPr>
+          <w:i/>
+        </w:rPr>
+        <w:t>Bin</w:t>
+      </w:r>
+      <w:proofErr w:type="spellEnd"/>
+      <w:r>
+        <w:rPr>
+          <w:i/>
+        </w:rPr>
+        <w:t xml:space="preserve"> </w:t>
+      </w:r>
+      <w:proofErr w:type="spellStart"/>
+      <w:r>
+        <w:rPr>
+          <w:i/>
+        </w:rPr>
+        <w:t>Packing</w:t>
+      </w:r>
+      <w:proofErr w:type="spellEnd"/>
+      <w:r>
+        <w:t xml:space="preserve">: </w:t>
+      </w:r>
+      <w:r>
+        <w:rPr>
+          <w:i/>
+        </w:rPr>
+        <w:t>Next-Fit</w:t>
+      </w:r>
+      <w:r>
+        <w:t xml:space="preserve">, </w:t>
+      </w:r>
+      <w:r>
+        <w:rPr>
+          <w:i/>
+        </w:rPr>
+        <w:t>First-Fit</w:t>
+      </w:r>
+      <w:r>
+        <w:t xml:space="preserve">, </w:t>
+      </w:r>
+      <w:r>
+        <w:rPr>
+          <w:i/>
+        </w:rPr>
+        <w:t>Best-Fit</w:t>
+      </w:r>
+      <w:r>
+        <w:t xml:space="preserve">, </w:t>
+      </w:r>
+      <w:r>
+        <w:rPr>
+          <w:i/>
+        </w:rPr>
+        <w:t>First-Fit Decreasing</w:t>
+      </w:r>
+      <w:r>
+        <w:t xml:space="preserve">, </w:t>
+      </w:r>
+      <w:r>
+        <w:rPr>
+          <w:i/>
+        </w:rPr>
+        <w:t>Best-Fit Decreasing</w:t>
+      </w:r>
+      <w:r>
+        <w:t xml:space="preserve">, </w:t>
+      </w:r>
+      <w:r>
+        <w:rPr>
+          <w:i/>
+        </w:rPr>
+        <w:t>Random-Fit</w:t>
+      </w:r>
+      <w:r>
+        <w:t xml:space="preserve">, algorytm dokładny, algorytm redukcji, asymptotyczny schemat aproksymacyjny oraz algorytm </w:t>
+      </w:r>
+      <w:r>
+        <w:rPr>
+          <w:i/>
+        </w:rPr>
+        <w:t>Next-Fit</w:t>
+      </w:r>
+      <w:r>
+        <w:t xml:space="preserve"> z dodatkową optymalizacją. </w:t>
+      </w:r>
+      <w:r>
+        <w:t>Dla każdego z </w:t>
+      </w:r>
+      <w:r>
+        <w:t>nich przedstawiono ideę działania oraz wady i zalety stosowanego podejścia. Podano również złożoność</w:t>
       </w:r>
       <w:r>
         <w:t xml:space="preserve"> obliczeniową</w:t>
@@ -4769,12 +4859,28 @@
       <w:r>
         <w:t xml:space="preserve">biblioteki algorytmów </w:t>
       </w:r>
-      <w:r>
-        <w:rPr>
-          <w:i/>
-        </w:rPr>
-        <w:t>Bin Packing</w:t>
-      </w:r>
+      <w:proofErr w:type="spellStart"/>
+      <w:r>
+        <w:rPr>
+          <w:i/>
+        </w:rPr>
+        <w:t>Bin</w:t>
+      </w:r>
+      <w:proofErr w:type="spellEnd"/>
+      <w:r>
+        <w:rPr>
+          <w:i/>
+        </w:rPr>
+        <w:t xml:space="preserve"> </w:t>
+      </w:r>
+      <w:proofErr w:type="spellStart"/>
+      <w:r>
+        <w:rPr>
+          <w:i/>
+        </w:rPr>
+        <w:t>Packing</w:t>
+      </w:r>
+      <w:proofErr w:type="spellEnd"/>
       <w:r>
         <w:t xml:space="preserve">. Opisano również przeznaczenie oraz sposób korzystania z poszczególnych elementów interfejsu. Poza tym </w:t>
       </w:r>
@@ -4813,12 +4919,28 @@
       <w:r>
         <w:t xml:space="preserve"> przeprowadzony z użyciem biblioteki </w:t>
       </w:r>
-      <w:r>
-        <w:rPr>
-          <w:i/>
-        </w:rPr>
-        <w:t>Bin Packing</w:t>
-      </w:r>
+      <w:proofErr w:type="spellStart"/>
+      <w:r>
+        <w:rPr>
+          <w:i/>
+        </w:rPr>
+        <w:t>Bin</w:t>
+      </w:r>
+      <w:proofErr w:type="spellEnd"/>
+      <w:r>
+        <w:rPr>
+          <w:i/>
+        </w:rPr>
+        <w:t xml:space="preserve"> </w:t>
+      </w:r>
+      <w:proofErr w:type="spellStart"/>
+      <w:r>
+        <w:rPr>
+          <w:i/>
+        </w:rPr>
+        <w:t>Packing</w:t>
+      </w:r>
+      <w:proofErr w:type="spellEnd"/>
       <w:r>
         <w:t xml:space="preserve"> wraz z wynikami i ich analizą znajdują się w rozdziale 5.</w:t>
       </w:r>
@@ -6562,11 +6684,19 @@
       <w:r>
         <w:t xml:space="preserve"> tzw. problemu rozkroju (ang. </w:t>
       </w:r>
-      <w:r>
-        <w:rPr>
-          <w:i/>
-        </w:rPr>
-        <w:t>cutting problem</w:t>
+      <w:proofErr w:type="spellStart"/>
+      <w:r>
+        <w:rPr>
+          <w:i/>
+        </w:rPr>
+        <w:t>cutting</w:t>
+      </w:r>
+      <w:proofErr w:type="spellEnd"/>
+      <w:r>
+        <w:rPr>
+          <w:i/>
+        </w:rPr>
+        <w:t xml:space="preserve"> problem</w:t>
       </w:r>
       <w:r>
         <w:t>). W zależności od wariantu</w:t>
@@ -6937,13 +7067,18 @@
         <w:t xml:space="preserve"> </w:t>
       </w:r>
       <w:r>
-        <w:t>Dowód NP-</w:t>
+        <w:t xml:space="preserve">Dowód </w:t>
+      </w:r>
+      <w:proofErr w:type="spellStart"/>
+      <w:r>
+        <w:t>NP-</w:t>
       </w:r>
       <w:bookmarkEnd w:id="15"/>
       <w:bookmarkEnd w:id="16"/>
       <w:r>
         <w:t>trudności</w:t>
       </w:r>
+      <w:proofErr w:type="spellEnd"/>
       <w:r>
         <w:t xml:space="preserve"> </w:t>
       </w:r>
@@ -6983,10 +7118,18 @@
         <w:t xml:space="preserve"> w wersji decyzyjnej</w:t>
       </w:r>
       <w:r>
-        <w:t xml:space="preserve"> jest silnie N</w:t>
-      </w:r>
-      <w:r>
-        <w:t>P-zupełny [LIT], [LIT].</w:t>
+        <w:t xml:space="preserve"> jest silnie </w:t>
+      </w:r>
+      <w:proofErr w:type="spellStart"/>
+      <w:r>
+        <w:t>N</w:t>
+      </w:r>
+      <w:r>
+        <w:t>P-zupełny</w:t>
+      </w:r>
+      <w:proofErr w:type="spellEnd"/>
+      <w:r>
+        <w:t xml:space="preserve"> [LIT], [LIT].</w:t>
       </w:r>
     </w:p>
     <w:p>
@@ -7003,7 +7146,15 @@
         <w:pStyle w:val="Akapit"/>
       </w:pPr>
       <w:r>
-        <w:t xml:space="preserve">Jednym ze znanych problemów silnie NP-zupełnych jest tzw. problem trójpodziału (ang. </w:t>
+        <w:t xml:space="preserve">Jednym ze znanych problemów silnie </w:t>
+      </w:r>
+      <w:proofErr w:type="spellStart"/>
+      <w:r>
+        <w:t>NP-zupełnych</w:t>
+      </w:r>
+      <w:proofErr w:type="spellEnd"/>
+      <w:r>
+        <w:t xml:space="preserve"> jest tzw. problem trójpodziału (ang. </w:t>
       </w:r>
       <w:r>
         <w:rPr>
@@ -8368,7 +8519,23 @@
         </w:rPr>
       </w:pPr>
       <w:r>
-        <w:t xml:space="preserve">Powyższe spostrzeżenie udowadnia silną NP-zupełność wersji decyzyjnej problemu pakowania, a tym samym silną NP-trudność problemu pakowania. </w:t>
+        <w:t xml:space="preserve">Powyższe spostrzeżenie udowadnia silną </w:t>
+      </w:r>
+      <w:proofErr w:type="spellStart"/>
+      <w:r>
+        <w:t>NP-zupełność</w:t>
+      </w:r>
+      <w:proofErr w:type="spellEnd"/>
+      <w:r>
+        <w:t xml:space="preserve"> wersji decyzyjnej problemu pakowania, a tym samym silną </w:t>
+      </w:r>
+      <w:proofErr w:type="spellStart"/>
+      <w:r>
+        <w:t>NP-trudność</w:t>
+      </w:r>
+      <w:proofErr w:type="spellEnd"/>
+      <w:r>
+        <w:t xml:space="preserve"> problemu pakowania. </w:t>
       </w:r>
       <w:r>
         <w:t>Oznacza to, że nie istnieje  algorytm wielomianowy, zna</w:t>
@@ -8470,8 +8637,21 @@
         <w:t xml:space="preserve">, napisana przez </w:t>
       </w:r>
       <w:r>
-        <w:t>S. Martello i P. Totha</w:t>
-      </w:r>
+        <w:t xml:space="preserve">S. </w:t>
+      </w:r>
+      <w:proofErr w:type="spellStart"/>
+      <w:r>
+        <w:t>Martello</w:t>
+      </w:r>
+      <w:proofErr w:type="spellEnd"/>
+      <w:r>
+        <w:t xml:space="preserve"> i P. </w:t>
+      </w:r>
+      <w:proofErr w:type="spellStart"/>
+      <w:r>
+        <w:t>Totha</w:t>
+      </w:r>
+      <w:proofErr w:type="spellEnd"/>
       <w:r>
         <w:t>. Jeden z rozdziałów poświęcony jest opisowi problemu pakowania. Dokonano w nim przeglądu najpopularniejszych algorytmów aproksymacyjnych wraz z oszacowaniem ich jakości. Wprowadzono również nowe, silniejsze dolne ograniczenia oraz procedurę redukcji</w:t>
       </w:r>
@@ -8494,8 +8674,21 @@
         <w:t xml:space="preserve"> przez </w:t>
       </w:r>
       <w:r>
-        <w:t>S. Eilona oraz N. Christofidesa</w:t>
-      </w:r>
+        <w:t xml:space="preserve">S. </w:t>
+      </w:r>
+      <w:proofErr w:type="spellStart"/>
+      <w:r>
+        <w:t>Eilona</w:t>
+      </w:r>
+      <w:proofErr w:type="spellEnd"/>
+      <w:r>
+        <w:t xml:space="preserve"> oraz N. </w:t>
+      </w:r>
+      <w:proofErr w:type="spellStart"/>
+      <w:r>
+        <w:t>Christofidesa</w:t>
+      </w:r>
+      <w:proofErr w:type="spellEnd"/>
       <w:r>
         <w:t xml:space="preserve"> (wykorzystuje on najprostsze dolne ograniczenie </w:t>
       </w:r>
@@ -8575,7 +8768,35 @@
         <w:rPr>
           <w:rFonts w:eastAsiaTheme="minorEastAsia"/>
         </w:rPr>
-        <w:t>A. Fukanagę i R. Korfa w </w:t>
+        <w:t xml:space="preserve">A. </w:t>
+      </w:r>
+      <w:proofErr w:type="spellStart"/>
+      <w:r>
+        <w:rPr>
+          <w:rFonts w:eastAsiaTheme="minorEastAsia"/>
+        </w:rPr>
+        <w:t>Fukanagę</w:t>
+      </w:r>
+      <w:proofErr w:type="spellEnd"/>
+      <w:r>
+        <w:rPr>
+          <w:rFonts w:eastAsiaTheme="minorEastAsia"/>
+        </w:rPr>
+        <w:t xml:space="preserve"> i R. </w:t>
+      </w:r>
+      <w:proofErr w:type="spellStart"/>
+      <w:r>
+        <w:rPr>
+          <w:rFonts w:eastAsiaTheme="minorEastAsia"/>
+        </w:rPr>
+        <w:t>Korfa</w:t>
+      </w:r>
+      <w:proofErr w:type="spellEnd"/>
+      <w:r>
+        <w:rPr>
+          <w:rFonts w:eastAsiaTheme="minorEastAsia"/>
+        </w:rPr>
+        <w:t xml:space="preserve"> w </w:t>
       </w:r>
       <w:r>
         <w:rPr>
@@ -8626,12 +8847,37 @@
         </w:rPr>
         <w:t xml:space="preserve"> Zaprezentowano również kryteria dominacji dla problemów „pokrewnych”, m.in. problemu pokrycia (wypełnienia) skrzynek (ang. </w:t>
       </w:r>
-      <w:r>
-        <w:rPr>
-          <w:rFonts w:eastAsiaTheme="minorEastAsia"/>
-          <w:i/>
-        </w:rPr>
-        <w:t>bin covering problem</w:t>
+      <w:proofErr w:type="spellStart"/>
+      <w:r>
+        <w:rPr>
+          <w:rFonts w:eastAsiaTheme="minorEastAsia"/>
+          <w:i/>
+        </w:rPr>
+        <w:t>bin</w:t>
+      </w:r>
+      <w:proofErr w:type="spellEnd"/>
+      <w:r>
+        <w:rPr>
+          <w:rFonts w:eastAsiaTheme="minorEastAsia"/>
+          <w:i/>
+        </w:rPr>
+        <w:t xml:space="preserve"> </w:t>
+      </w:r>
+      <w:proofErr w:type="spellStart"/>
+      <w:r>
+        <w:rPr>
+          <w:rFonts w:eastAsiaTheme="minorEastAsia"/>
+          <w:i/>
+        </w:rPr>
+        <w:t>covering</w:t>
+      </w:r>
+      <w:proofErr w:type="spellEnd"/>
+      <w:r>
+        <w:rPr>
+          <w:rFonts w:eastAsiaTheme="minorEastAsia"/>
+          <w:i/>
+        </w:rPr>
+        <w:t xml:space="preserve"> problem</w:t>
       </w:r>
       <w:r>
         <w:rPr>
@@ -8669,8 +8915,30 @@
         <w:rPr>
           <w:rFonts w:eastAsiaTheme="minorEastAsia"/>
         </w:rPr>
-        <w:t>B. Korte i J. Vygena</w:t>
-      </w:r>
+        <w:t xml:space="preserve">B. </w:t>
+      </w:r>
+      <w:proofErr w:type="spellStart"/>
+      <w:r>
+        <w:rPr>
+          <w:rFonts w:eastAsiaTheme="minorEastAsia"/>
+        </w:rPr>
+        <w:t>Korte</w:t>
+      </w:r>
+      <w:proofErr w:type="spellEnd"/>
+      <w:r>
+        <w:rPr>
+          <w:rFonts w:eastAsiaTheme="minorEastAsia"/>
+        </w:rPr>
+        <w:t xml:space="preserve"> i J. </w:t>
+      </w:r>
+      <w:proofErr w:type="spellStart"/>
+      <w:r>
+        <w:rPr>
+          <w:rFonts w:eastAsiaTheme="minorEastAsia"/>
+        </w:rPr>
+        <w:t>Vygena</w:t>
+      </w:r>
+      <w:proofErr w:type="spellEnd"/>
       <w:r>
         <w:rPr>
           <w:rFonts w:eastAsiaTheme="minorEastAsia"/>
@@ -8681,8 +8949,16 @@
         <w:rPr>
           <w:rFonts w:eastAsiaTheme="minorEastAsia"/>
         </w:rPr>
-        <w:t>W. Fernandez de la Vegę oraz G. Luekera</w:t>
-      </w:r>
+        <w:t xml:space="preserve">W. Fernandez de la Vegę oraz G. </w:t>
+      </w:r>
+      <w:proofErr w:type="spellStart"/>
+      <w:r>
+        <w:rPr>
+          <w:rFonts w:eastAsiaTheme="minorEastAsia"/>
+        </w:rPr>
+        <w:t>Luekera</w:t>
+      </w:r>
+      <w:proofErr w:type="spellEnd"/>
       <w:r>
         <w:rPr>
           <w:rFonts w:eastAsiaTheme="minorEastAsia"/>
@@ -8702,7 +8978,21 @@
         <w:rPr>
           <w:rFonts w:eastAsiaTheme="minorEastAsia"/>
         </w:rPr>
-        <w:t xml:space="preserve">Dowód NP-zupełności został przedstawiony m.in. w </w:t>
+        <w:t xml:space="preserve">Dowód </w:t>
+      </w:r>
+      <w:proofErr w:type="spellStart"/>
+      <w:r>
+        <w:rPr>
+          <w:rFonts w:eastAsiaTheme="minorEastAsia"/>
+        </w:rPr>
+        <w:t>NP-zupełności</w:t>
+      </w:r>
+      <w:proofErr w:type="spellEnd"/>
+      <w:r>
+        <w:rPr>
+          <w:rFonts w:eastAsiaTheme="minorEastAsia"/>
+        </w:rPr>
+        <w:t xml:space="preserve"> został przedstawiony m.in. w </w:t>
       </w:r>
       <w:r>
         <w:rPr>
@@ -8826,12 +9116,28 @@
       <w:r>
         <w:t xml:space="preserve"> algorytmy zaimplementowane w bibliotece </w:t>
       </w:r>
-      <w:r>
-        <w:rPr>
-          <w:i/>
-        </w:rPr>
-        <w:t>Bin Packing</w:t>
-      </w:r>
+      <w:proofErr w:type="spellStart"/>
+      <w:r>
+        <w:rPr>
+          <w:i/>
+        </w:rPr>
+        <w:t>Bin</w:t>
+      </w:r>
+      <w:proofErr w:type="spellEnd"/>
+      <w:r>
+        <w:rPr>
+          <w:i/>
+        </w:rPr>
+        <w:t xml:space="preserve"> </w:t>
+      </w:r>
+      <w:proofErr w:type="spellStart"/>
+      <w:r>
+        <w:rPr>
+          <w:i/>
+        </w:rPr>
+        <w:t>Packing</w:t>
+      </w:r>
+      <w:proofErr w:type="spellEnd"/>
       <w:r>
         <w:t xml:space="preserve">. Najliczniejszą grupę stanowią </w:t>
       </w:r>
@@ -8852,12 +9158,28 @@
       <w:r>
         <w:t xml:space="preserve">Poza najbardziej znanymi algorytmami listowymi zaimplementowano również algorytm dokładny, oparty na metodzie podziału i ograniczeń (ang. </w:t>
       </w:r>
-      <w:r>
-        <w:rPr>
-          <w:i/>
-        </w:rPr>
-        <w:t>branch and bound</w:t>
-      </w:r>
+      <w:proofErr w:type="spellStart"/>
+      <w:r>
+        <w:rPr>
+          <w:i/>
+        </w:rPr>
+        <w:t>branch</w:t>
+      </w:r>
+      <w:proofErr w:type="spellEnd"/>
+      <w:r>
+        <w:rPr>
+          <w:i/>
+        </w:rPr>
+        <w:t xml:space="preserve"> and </w:t>
+      </w:r>
+      <w:proofErr w:type="spellStart"/>
+      <w:r>
+        <w:rPr>
+          <w:i/>
+        </w:rPr>
+        <w:t>bound</w:t>
+      </w:r>
+      <w:proofErr w:type="spellEnd"/>
       <w:r>
         <w:t>). Jego zaletą jest znajdowanie rozwiązań optymalnych, wadą natomiast bardzo długi czas działania, wykluczający praktyczne zastosowanie tej metody w większości przypadków.</w:t>
       </w:r>
@@ -8869,30 +9191,64 @@
       <w:r>
         <w:t xml:space="preserve">Kolejnym z algorytmów zaimplementowanych w bibliotece </w:t>
       </w:r>
-      <w:r>
-        <w:rPr>
-          <w:i/>
-        </w:rPr>
-        <w:t>Bin Packing</w:t>
-      </w:r>
+      <w:proofErr w:type="spellStart"/>
+      <w:r>
+        <w:rPr>
+          <w:i/>
+        </w:rPr>
+        <w:t>Bin</w:t>
+      </w:r>
+      <w:proofErr w:type="spellEnd"/>
+      <w:r>
+        <w:rPr>
+          <w:i/>
+        </w:rPr>
+        <w:t xml:space="preserve"> </w:t>
+      </w:r>
+      <w:proofErr w:type="spellStart"/>
+      <w:r>
+        <w:rPr>
+          <w:i/>
+        </w:rPr>
+        <w:t>Packing</w:t>
+      </w:r>
+      <w:proofErr w:type="spellEnd"/>
       <w:r>
         <w:t xml:space="preserve"> jest asymptotyczny schemat aproksymacyjny (ang. </w:t>
       </w:r>
+      <w:proofErr w:type="spellStart"/>
       <w:r>
         <w:rPr>
           <w:i/>
         </w:rPr>
         <w:t>asymptotic</w:t>
       </w:r>
+      <w:proofErr w:type="spellEnd"/>
       <w:r>
         <w:t xml:space="preserve"> </w:t>
       </w:r>
-      <w:r>
-        <w:rPr>
-          <w:i/>
-        </w:rPr>
-        <w:t>approximation scheme</w:t>
-      </w:r>
+      <w:proofErr w:type="spellStart"/>
+      <w:r>
+        <w:rPr>
+          <w:i/>
+        </w:rPr>
+        <w:t>approximation</w:t>
+      </w:r>
+      <w:proofErr w:type="spellEnd"/>
+      <w:r>
+        <w:rPr>
+          <w:i/>
+        </w:rPr>
+        <w:t xml:space="preserve"> </w:t>
+      </w:r>
+      <w:proofErr w:type="spellStart"/>
+      <w:r>
+        <w:rPr>
+          <w:i/>
+        </w:rPr>
+        <w:t>scheme</w:t>
+      </w:r>
+      <w:proofErr w:type="spellEnd"/>
       <w:r>
         <w:t xml:space="preserve">, </w:t>
       </w:r>
@@ -8922,21 +9278,25 @@
       <w:r>
         <w:t xml:space="preserve">Większość znanych algorytmów skupia się na umieszczaniu pojedynczych elementów w pudełkach w optymalny sposób. Jest to działanie zorientowane na element (ang. </w:t>
       </w:r>
+      <w:proofErr w:type="spellStart"/>
       <w:r>
         <w:rPr>
           <w:i/>
         </w:rPr>
         <w:t>item-oriented</w:t>
       </w:r>
+      <w:proofErr w:type="spellEnd"/>
       <w:r>
         <w:t xml:space="preserve">). Istnieje również, znacznie mniej liczna, grupa algorytmów zorientowanych na pudełko (ang. </w:t>
       </w:r>
+      <w:proofErr w:type="spellStart"/>
       <w:r>
         <w:rPr>
           <w:i/>
         </w:rPr>
         <w:t>bin-oriented</w:t>
       </w:r>
+      <w:proofErr w:type="spellEnd"/>
       <w:r>
         <w:t>). Ich zasada działania opiera się na znajdowaniu jak najlepszych sposobów wypełnienia pudełka dostępnymi elementami i dodawaniu do rozwiązan</w:t>
       </w:r>
@@ -8955,12 +9315,28 @@
       <w:r>
         <w:t xml:space="preserve"> związana z wyszukiwaniem sposobów zapakowania pudełek, przez co często rozważa się tylko sposoby zapakowania zawierające tylko niewielką liczbę elementów. Biblioteka </w:t>
       </w:r>
-      <w:r>
-        <w:rPr>
-          <w:i/>
-        </w:rPr>
-        <w:t>Bin Packing</w:t>
-      </w:r>
+      <w:proofErr w:type="spellStart"/>
+      <w:r>
+        <w:rPr>
+          <w:i/>
+        </w:rPr>
+        <w:t>Bin</w:t>
+      </w:r>
+      <w:proofErr w:type="spellEnd"/>
+      <w:r>
+        <w:rPr>
+          <w:i/>
+        </w:rPr>
+        <w:t xml:space="preserve"> </w:t>
+      </w:r>
+      <w:proofErr w:type="spellStart"/>
+      <w:r>
+        <w:rPr>
+          <w:i/>
+        </w:rPr>
+        <w:t>Packing</w:t>
+      </w:r>
+      <w:proofErr w:type="spellEnd"/>
       <w:r>
         <w:t xml:space="preserve"> zawiera jeden z </w:t>
       </w:r>
@@ -10480,18 +10856,34 @@
           <w:rFonts w:eastAsiaTheme="minorEastAsia"/>
         </w:rPr>
       </w:pPr>
-      <w:r>
-        <w:rPr>
-          <w:rFonts w:eastAsiaTheme="minorEastAsia"/>
-        </w:rPr>
-        <w:t>Martello i</w:t>
-      </w:r>
-      <w:r>
-        <w:rPr>
-          <w:rFonts w:eastAsiaTheme="minorEastAsia"/>
-        </w:rPr>
-        <w:t xml:space="preserve"> Toth</w:t>
-      </w:r>
+      <w:proofErr w:type="spellStart"/>
+      <w:r>
+        <w:rPr>
+          <w:rFonts w:eastAsiaTheme="minorEastAsia"/>
+        </w:rPr>
+        <w:t>Martello</w:t>
+      </w:r>
+      <w:proofErr w:type="spellEnd"/>
+      <w:r>
+        <w:rPr>
+          <w:rFonts w:eastAsiaTheme="minorEastAsia"/>
+        </w:rPr>
+        <w:t xml:space="preserve"> i</w:t>
+      </w:r>
+      <w:r>
+        <w:rPr>
+          <w:rFonts w:eastAsiaTheme="minorEastAsia"/>
+        </w:rPr>
+        <w:t xml:space="preserve"> </w:t>
+      </w:r>
+      <w:proofErr w:type="spellStart"/>
+      <w:r>
+        <w:rPr>
+          <w:rFonts w:eastAsiaTheme="minorEastAsia"/>
+        </w:rPr>
+        <w:t>Toth</w:t>
+      </w:r>
+      <w:proofErr w:type="spellEnd"/>
       <w:r>
         <w:rPr>
           <w:rFonts w:eastAsiaTheme="minorEastAsia"/>
@@ -10673,12 +11065,28 @@
       <w:r>
         <w:t xml:space="preserve">Wykorzystany algorytm dokładny opiera się na metodzie podziału i ograniczeń (ang. </w:t>
       </w:r>
-      <w:r>
-        <w:rPr>
-          <w:i/>
-        </w:rPr>
-        <w:t>Branch &amp; Bound</w:t>
-      </w:r>
+      <w:proofErr w:type="spellStart"/>
+      <w:r>
+        <w:rPr>
+          <w:i/>
+        </w:rPr>
+        <w:t>Branch</w:t>
+      </w:r>
+      <w:proofErr w:type="spellEnd"/>
+      <w:r>
+        <w:rPr>
+          <w:i/>
+        </w:rPr>
+        <w:t xml:space="preserve"> &amp; </w:t>
+      </w:r>
+      <w:proofErr w:type="spellStart"/>
+      <w:r>
+        <w:rPr>
+          <w:i/>
+        </w:rPr>
+        <w:t>Bound</w:t>
+      </w:r>
+      <w:proofErr w:type="spellEnd"/>
       <w:r>
         <w:t xml:space="preserve">) i stanowi zmodyfikowaną wersję algorytmu dokładnego </w:t>
       </w:r>
@@ -11183,21 +11591,25 @@
       <w:r>
         <w:t xml:space="preserve">. Metody takie nazywane są metodami typu </w:t>
       </w:r>
+      <w:proofErr w:type="spellStart"/>
       <w:r>
         <w:rPr>
           <w:i/>
         </w:rPr>
         <w:t>on-line</w:t>
       </w:r>
+      <w:proofErr w:type="spellEnd"/>
       <w:r>
         <w:t xml:space="preserve">. Ich największa wadą jest duża zależność jakości osiąganych rozwiązań od kolejności elementów. Istnieją również inne algorytmy listowe, nazywane metodami typu </w:t>
       </w:r>
+      <w:proofErr w:type="spellStart"/>
       <w:r>
         <w:rPr>
           <w:i/>
         </w:rPr>
         <w:t>off-line</w:t>
       </w:r>
+      <w:proofErr w:type="spellEnd"/>
       <w:r>
         <w:t>, które</w:t>
       </w:r>
@@ -11254,12 +11666,42 @@
       <w:r>
         <w:t xml:space="preserve"> asymptotyczne oszacowanie najgorszego przypadku (ang. </w:t>
       </w:r>
-      <w:r>
-        <w:rPr>
-          <w:i/>
-        </w:rPr>
-        <w:t>asymptotic worst-case performance ratio</w:t>
-      </w:r>
+      <w:proofErr w:type="spellStart"/>
+      <w:r>
+        <w:rPr>
+          <w:i/>
+        </w:rPr>
+        <w:t>asymptotic</w:t>
+      </w:r>
+      <w:proofErr w:type="spellEnd"/>
+      <w:r>
+        <w:rPr>
+          <w:i/>
+        </w:rPr>
+        <w:t xml:space="preserve"> </w:t>
+      </w:r>
+      <w:proofErr w:type="spellStart"/>
+      <w:r>
+        <w:rPr>
+          <w:i/>
+        </w:rPr>
+        <w:t>worst-case</w:t>
+      </w:r>
+      <w:proofErr w:type="spellEnd"/>
+      <w:r>
+        <w:rPr>
+          <w:i/>
+        </w:rPr>
+        <w:t xml:space="preserve"> performance </w:t>
+      </w:r>
+      <w:proofErr w:type="spellStart"/>
+      <w:r>
+        <w:rPr>
+          <w:i/>
+        </w:rPr>
+        <w:t>ratio</w:t>
+      </w:r>
+      <w:proofErr w:type="spellEnd"/>
       <w:r>
         <w:t xml:space="preserve">) [MART 1990]. Dla algorytmu aproksymacyjnego </w:t>
       </w:r>
@@ -11572,12 +12014,14 @@
       <w:r>
         <w:t xml:space="preserve"> (ang. </w:t>
       </w:r>
+      <w:proofErr w:type="spellStart"/>
       <w:r>
         <w:rPr>
           <w:i/>
         </w:rPr>
         <w:t>Next-Fit</w:t>
       </w:r>
+      <w:proofErr w:type="spellEnd"/>
       <w:r>
         <w:t>)</w:t>
       </w:r>
@@ -11590,12 +12034,14 @@
       <w:r>
         <w:t xml:space="preserve">Najprostszym (i zarazem najszybszym) z zaimplementowanych algorytmów jest algorytm następnego dopasowania (ang. </w:t>
       </w:r>
+      <w:proofErr w:type="spellStart"/>
       <w:r>
         <w:rPr>
           <w:i/>
         </w:rPr>
         <w:t>Next-Fit</w:t>
       </w:r>
+      <w:proofErr w:type="spellEnd"/>
       <w:r>
         <w:t>).</w:t>
       </w:r>
@@ -11674,12 +12120,14 @@
       <w:r>
         <w:t xml:space="preserve">Algorytm </w:t>
       </w:r>
+      <w:proofErr w:type="spellStart"/>
       <w:r>
         <w:rPr>
           <w:i/>
         </w:rPr>
         <w:t>Next-Fit</w:t>
       </w:r>
+      <w:proofErr w:type="spellEnd"/>
       <w:r>
         <w:t>:</w:t>
       </w:r>
@@ -11978,6 +12426,7 @@
         </w:rPr>
         <w:t xml:space="preserve"> </w:t>
       </w:r>
+      <w:proofErr w:type="spellStart"/>
       <w:r>
         <w:rPr>
           <w:rFonts w:eastAsiaTheme="minorEastAsia"/>
@@ -11985,6 +12434,7 @@
         </w:rPr>
         <w:t>Next-Fit</w:t>
       </w:r>
+      <w:proofErr w:type="spellEnd"/>
       <w:r>
         <w:rPr>
           <w:rFonts w:eastAsiaTheme="minorEastAsia"/>
@@ -12097,8 +12547,13 @@
         <w:t>5</w:t>
       </w:r>
       <w:r>
-        <w:t>. Wynik działania algorytmu Next-Fit</w:t>
-      </w:r>
+        <w:t xml:space="preserve">. Wynik działania algorytmu </w:t>
+      </w:r>
+      <w:proofErr w:type="spellStart"/>
+      <w:r>
+        <w:t>Next-Fit</w:t>
+      </w:r>
+      <w:proofErr w:type="spellEnd"/>
     </w:p>
     <w:p>
       <w:pPr>
@@ -12153,12 +12608,14 @@
       <w:r>
         <w:t xml:space="preserve">Tak jak </w:t>
       </w:r>
+      <w:proofErr w:type="spellStart"/>
       <w:r>
         <w:rPr>
           <w:i/>
         </w:rPr>
         <w:t>Next-Fit</w:t>
       </w:r>
+      <w:proofErr w:type="spellEnd"/>
       <w:r>
         <w:t xml:space="preserve">, pobiera on elementy w kolejności ich </w:t>
       </w:r>
@@ -12468,8 +12925,16 @@
         <w:rPr>
           <w:i/>
         </w:rPr>
-        <w:t>2-3 tree</w:t>
-      </w:r>
+        <w:t xml:space="preserve">2-3 </w:t>
+      </w:r>
+      <w:proofErr w:type="spellStart"/>
+      <w:r>
+        <w:rPr>
+          <w:i/>
+        </w:rPr>
+        <w:t>tree</w:t>
+      </w:r>
+      <w:proofErr w:type="spellEnd"/>
       <w:r>
         <w:t xml:space="preserve">) możliwe jest uzyskanie złożoności rzędu </w:t>
       </w:r>
@@ -13155,13 +13620,31 @@
         </w:rPr>
         <w:t xml:space="preserve">bez wykorzystania tych struktur, którą to wersję algorytmu zamieszczono w bibliotece </w:t>
       </w:r>
-      <w:r>
-        <w:rPr>
-          <w:rFonts w:eastAsiaTheme="minorEastAsia"/>
-          <w:i/>
-        </w:rPr>
-        <w:t>Bin Packing</w:t>
-      </w:r>
+      <w:proofErr w:type="spellStart"/>
+      <w:r>
+        <w:rPr>
+          <w:rFonts w:eastAsiaTheme="minorEastAsia"/>
+          <w:i/>
+        </w:rPr>
+        <w:t>Bin</w:t>
+      </w:r>
+      <w:proofErr w:type="spellEnd"/>
+      <w:r>
+        <w:rPr>
+          <w:rFonts w:eastAsiaTheme="minorEastAsia"/>
+          <w:i/>
+        </w:rPr>
+        <w:t xml:space="preserve"> </w:t>
+      </w:r>
+      <w:proofErr w:type="spellStart"/>
+      <w:r>
+        <w:rPr>
+          <w:rFonts w:eastAsiaTheme="minorEastAsia"/>
+          <w:i/>
+        </w:rPr>
+        <w:t>Packing</w:t>
+      </w:r>
+      <w:proofErr w:type="spellEnd"/>
       <w:r>
         <w:rPr>
           <w:rFonts w:eastAsiaTheme="minorEastAsia"/>
@@ -13281,8 +13764,16 @@
         <w:rPr>
           <w:i/>
         </w:rPr>
-        <w:t>First-Fit Decreasing</w:t>
-      </w:r>
+        <w:t xml:space="preserve">First-Fit </w:t>
+      </w:r>
+      <w:proofErr w:type="spellStart"/>
+      <w:r>
+        <w:rPr>
+          <w:i/>
+        </w:rPr>
+        <w:t>Decreasing</w:t>
+      </w:r>
+      <w:proofErr w:type="spellEnd"/>
       <w:r>
         <w:t>)</w:t>
       </w:r>
@@ -13334,8 +13825,16 @@
         <w:rPr>
           <w:i/>
         </w:rPr>
-        <w:t>First-Fit Decreasing</w:t>
-      </w:r>
+        <w:t xml:space="preserve">First-Fit </w:t>
+      </w:r>
+      <w:proofErr w:type="spellStart"/>
+      <w:r>
+        <w:rPr>
+          <w:i/>
+        </w:rPr>
+        <w:t>Decreasing</w:t>
+      </w:r>
+      <w:proofErr w:type="spellEnd"/>
       <w:r>
         <w:t>. Łatwo zauważyć, że poprzednie algorytmy lepiej radzą sobie w przypadkach, gdy elementy są umieszczane kolejno wg malejących rozmiarów</w:t>
       </w:r>
@@ -13385,8 +13884,16 @@
         <w:rPr>
           <w:i/>
         </w:rPr>
-        <w:t>First-Fit Decreasing</w:t>
-      </w:r>
+        <w:t xml:space="preserve">First-Fit </w:t>
+      </w:r>
+      <w:proofErr w:type="spellStart"/>
+      <w:r>
+        <w:rPr>
+          <w:i/>
+        </w:rPr>
+        <w:t>Decreasing</w:t>
+      </w:r>
+      <w:proofErr w:type="spellEnd"/>
       <w:r>
         <w:t>:</w:t>
       </w:r>
@@ -13463,8 +13970,16 @@
         <w:rPr>
           <w:i/>
         </w:rPr>
-        <w:t>First-Fit Decreasing</w:t>
-      </w:r>
+        <w:t xml:space="preserve">First-Fit </w:t>
+      </w:r>
+      <w:proofErr w:type="spellStart"/>
+      <w:r>
+        <w:rPr>
+          <w:i/>
+        </w:rPr>
+        <w:t>Decreasing</w:t>
+      </w:r>
+      <w:proofErr w:type="spellEnd"/>
       <w:r>
         <w:t xml:space="preserve"> jest taka sama</w:t>
       </w:r>
@@ -13689,8 +14204,13 @@
         <w:t>Rys. 3.8</w:t>
       </w:r>
       <w:r>
-        <w:t>. Wynik działania algorytmu First-Fit Decreasing</w:t>
-      </w:r>
+        <w:t xml:space="preserve">. Wynik działania algorytmu First-Fit </w:t>
+      </w:r>
+      <w:proofErr w:type="spellStart"/>
+      <w:r>
+        <w:t>Decreasing</w:t>
+      </w:r>
+      <w:proofErr w:type="spellEnd"/>
     </w:p>
     <w:p>
       <w:pPr>
@@ -13719,8 +14239,16 @@
         <w:rPr>
           <w:i/>
         </w:rPr>
-        <w:t>Best-Fit Decreasing</w:t>
-      </w:r>
+        <w:t xml:space="preserve">Best-Fit </w:t>
+      </w:r>
+      <w:proofErr w:type="spellStart"/>
+      <w:r>
+        <w:rPr>
+          <w:i/>
+        </w:rPr>
+        <w:t>Decreasing</w:t>
+      </w:r>
+      <w:proofErr w:type="spellEnd"/>
       <w:r>
         <w:t>)</w:t>
       </w:r>
@@ -13737,8 +14265,16 @@
         <w:rPr>
           <w:i/>
         </w:rPr>
-        <w:t>Best-Fit Decreasing</w:t>
-      </w:r>
+        <w:t xml:space="preserve">Best-Fit </w:t>
+      </w:r>
+      <w:proofErr w:type="spellStart"/>
+      <w:r>
+        <w:rPr>
+          <w:i/>
+        </w:rPr>
+        <w:t>Decreasing</w:t>
+      </w:r>
+      <w:proofErr w:type="spellEnd"/>
       <w:r>
         <w:t xml:space="preserve"> jest taka sama jak </w:t>
       </w:r>
@@ -13788,8 +14324,16 @@
         <w:rPr>
           <w:i/>
         </w:rPr>
-        <w:t>Best-Fit Decreasing</w:t>
-      </w:r>
+        <w:t xml:space="preserve">Best-Fit </w:t>
+      </w:r>
+      <w:proofErr w:type="spellStart"/>
+      <w:r>
+        <w:rPr>
+          <w:i/>
+        </w:rPr>
+        <w:t>Decreasing</w:t>
+      </w:r>
+      <w:proofErr w:type="spellEnd"/>
       <w:r>
         <w:t>:</w:t>
       </w:r>
@@ -13853,7 +14397,21 @@
         <w:rPr>
           <w:i/>
         </w:rPr>
-        <w:t xml:space="preserve">Best-Fit Decreasing </w:t>
+        <w:t xml:space="preserve">Best-Fit </w:t>
+      </w:r>
+      <w:proofErr w:type="spellStart"/>
+      <w:r>
+        <w:rPr>
+          <w:i/>
+        </w:rPr>
+        <w:t>Decreasing</w:t>
+      </w:r>
+      <w:proofErr w:type="spellEnd"/>
+      <w:r>
+        <w:rPr>
+          <w:i/>
+        </w:rPr>
+        <w:t xml:space="preserve"> </w:t>
       </w:r>
       <w:r>
         <w:t>jest identyczna jak w </w:t>
@@ -14070,8 +14628,13 @@
         <w:t>.9</w:t>
       </w:r>
       <w:r>
-        <w:t>. Wynik działania algorytmu Best-Fit Decreasing</w:t>
-      </w:r>
+        <w:t xml:space="preserve">. Wynik działania algorytmu Best-Fit </w:t>
+      </w:r>
+      <w:proofErr w:type="spellStart"/>
+      <w:r>
+        <w:t>Decreasing</w:t>
+      </w:r>
+      <w:proofErr w:type="spellEnd"/>
     </w:p>
     <w:p>
       <w:pPr>
@@ -14408,12 +14971,14 @@
       <w:r>
         <w:t xml:space="preserve">, koncentrując się na ich optymalnym umieszczeniu w skrzynce. Jest to działanie zorientowane na element (ang. </w:t>
       </w:r>
+      <w:proofErr w:type="spellStart"/>
       <w:r>
         <w:rPr>
           <w:i/>
         </w:rPr>
         <w:t>item-oriented</w:t>
       </w:r>
+      <w:proofErr w:type="spellEnd"/>
       <w:r>
         <w:t>).</w:t>
       </w:r>
@@ -14430,12 +14995,14 @@
       <w:r>
         <w:t xml:space="preserve">Działanie algorytmu redukcji jest zorientowane na skrzynkę (ang. </w:t>
       </w:r>
+      <w:proofErr w:type="spellStart"/>
       <w:r>
         <w:rPr>
           <w:i/>
         </w:rPr>
         <w:t>bin-oriented</w:t>
       </w:r>
+      <w:proofErr w:type="spellEnd"/>
       <w:r>
         <w:t xml:space="preserve">). Opiera się ono </w:t>
       </w:r>
@@ -14446,8 +15013,21 @@
         <w:t xml:space="preserve">edurze redukcji, </w:t>
       </w:r>
       <w:r>
-        <w:t>zaproponowanej przez Martello i Totha</w:t>
-      </w:r>
+        <w:t xml:space="preserve">zaproponowanej przez </w:t>
+      </w:r>
+      <w:proofErr w:type="spellStart"/>
+      <w:r>
+        <w:t>Martello</w:t>
+      </w:r>
+      <w:proofErr w:type="spellEnd"/>
+      <w:r>
+        <w:t xml:space="preserve"> i </w:t>
+      </w:r>
+      <w:proofErr w:type="spellStart"/>
+      <w:r>
+        <w:t>Totha</w:t>
+      </w:r>
+      <w:proofErr w:type="spellEnd"/>
       <w:r>
         <w:t xml:space="preserve"> [MART 1990</w:t>
       </w:r>
@@ -14532,6 +15112,7 @@
       <w:r>
         <w:t xml:space="preserve"> Pozostałe elementy (jeżeli nie wszystkie udało się umieścić w wolnych miejscach) są pakowane algorytmem </w:t>
       </w:r>
+      <w:proofErr w:type="spellStart"/>
       <w:r>
         <w:rPr>
           <w:i/>
@@ -14544,6 +15125,7 @@
         </w:rPr>
         <w:t>t</w:t>
       </w:r>
+      <w:proofErr w:type="spellEnd"/>
       <w:r>
         <w:t xml:space="preserve"> – jest on szybki i w przypadku małych elementów radzi sobie całkiem dobrze.</w:t>
       </w:r>
@@ -14727,8 +15309,17 @@
           <w:rFonts w:eastAsiaTheme="minorEastAsia"/>
           <w:i/>
         </w:rPr>
-        <w:t>pozostałe elementy zapakuj do nowych skrzynek stosując algorytm Next-Fit</w:t>
-      </w:r>
+        <w:t xml:space="preserve">pozostałe elementy zapakuj do nowych skrzynek stosując algorytm </w:t>
+      </w:r>
+      <w:proofErr w:type="spellStart"/>
+      <w:r>
+        <w:rPr>
+          <w:rFonts w:eastAsiaTheme="minorEastAsia"/>
+          <w:i/>
+        </w:rPr>
+        <w:t>Next-Fit</w:t>
+      </w:r>
+      <w:proofErr w:type="spellEnd"/>
     </w:p>
     <w:p>
       <w:pPr>
@@ -15270,13 +15861,45 @@
         <w:ind w:firstLine="0"/>
       </w:pPr>
       <w:r>
-        <w:t>W swojej pracy Fukunaga i Korf opisują kilka kryteriów dominacji</w:t>
+        <w:t xml:space="preserve">W swojej pracy </w:t>
+      </w:r>
+      <w:proofErr w:type="spellStart"/>
+      <w:r>
+        <w:t>Fukunaga</w:t>
+      </w:r>
+      <w:proofErr w:type="spellEnd"/>
+      <w:r>
+        <w:t xml:space="preserve"> i </w:t>
+      </w:r>
+      <w:proofErr w:type="spellStart"/>
+      <w:r>
+        <w:t>Korf</w:t>
+      </w:r>
+      <w:proofErr w:type="spellEnd"/>
+      <w:r>
+        <w:t xml:space="preserve"> opisują kilka kryteriów dominacji</w:t>
       </w:r>
       <w:r>
         <w:t xml:space="preserve"> dla problemu pakowania</w:t>
       </w:r>
       <w:r>
-        <w:t>, m.in. zaproponowane przez Martello i Totha (i stosowane w procedurze redukcji):</w:t>
+        <w:t xml:space="preserve">, m.in. zaproponowane przez </w:t>
+      </w:r>
+      <w:proofErr w:type="spellStart"/>
+      <w:r>
+        <w:t>Martello</w:t>
+      </w:r>
+      <w:proofErr w:type="spellEnd"/>
+      <w:r>
+        <w:t xml:space="preserve"> i </w:t>
+      </w:r>
+      <w:proofErr w:type="spellStart"/>
+      <w:r>
+        <w:t>Totha</w:t>
+      </w:r>
+      <w:proofErr w:type="spellEnd"/>
+      <w:r>
+        <w:t xml:space="preserve"> (i stosowane w procedurze redukcji):</w:t>
       </w:r>
     </w:p>
     <w:p>
@@ -16037,33 +16660,67 @@
       <w:r>
         <w:t xml:space="preserve"> zaimplementowanych w bibliotece </w:t>
       </w:r>
-      <w:r>
-        <w:rPr>
-          <w:i/>
-        </w:rPr>
-        <w:t>Bin Packing</w:t>
-      </w:r>
+      <w:proofErr w:type="spellStart"/>
+      <w:r>
+        <w:rPr>
+          <w:i/>
+        </w:rPr>
+        <w:t>Bin</w:t>
+      </w:r>
+      <w:proofErr w:type="spellEnd"/>
+      <w:r>
+        <w:rPr>
+          <w:i/>
+        </w:rPr>
+        <w:t xml:space="preserve"> </w:t>
+      </w:r>
+      <w:proofErr w:type="spellStart"/>
+      <w:r>
+        <w:rPr>
+          <w:i/>
+        </w:rPr>
+        <w:t>Packing</w:t>
+      </w:r>
+      <w:proofErr w:type="spellEnd"/>
       <w:r>
         <w:t xml:space="preserve"> jest asymptotyczny schemat aproksymacyjny</w:t>
       </w:r>
       <w:r>
         <w:t xml:space="preserve"> (ang. </w:t>
       </w:r>
+      <w:proofErr w:type="spellStart"/>
       <w:r>
         <w:rPr>
           <w:i/>
         </w:rPr>
         <w:t>asymptotic</w:t>
       </w:r>
+      <w:proofErr w:type="spellEnd"/>
       <w:r>
         <w:t xml:space="preserve"> </w:t>
       </w:r>
-      <w:r>
-        <w:rPr>
-          <w:i/>
-        </w:rPr>
-        <w:t>approximation scheme</w:t>
-      </w:r>
+      <w:proofErr w:type="spellStart"/>
+      <w:r>
+        <w:rPr>
+          <w:i/>
+        </w:rPr>
+        <w:t>approximation</w:t>
+      </w:r>
+      <w:proofErr w:type="spellEnd"/>
+      <w:r>
+        <w:rPr>
+          <w:i/>
+        </w:rPr>
+        <w:t xml:space="preserve"> </w:t>
+      </w:r>
+      <w:proofErr w:type="spellStart"/>
+      <w:r>
+        <w:rPr>
+          <w:i/>
+        </w:rPr>
+        <w:t>scheme</w:t>
+      </w:r>
+      <w:proofErr w:type="spellEnd"/>
       <w:r>
         <w:t xml:space="preserve">, </w:t>
       </w:r>
@@ -16126,12 +16783,14 @@
       <w:r>
         <w:t xml:space="preserve">, których nie uda się pomieścić są pakowane algorytmem </w:t>
       </w:r>
+      <w:proofErr w:type="spellStart"/>
       <w:r>
         <w:rPr>
           <w:i/>
         </w:rPr>
         <w:t>Next-Fit</w:t>
       </w:r>
+      <w:proofErr w:type="spellEnd"/>
       <w:r>
         <w:t>.</w:t>
       </w:r>
@@ -16513,7 +17172,23 @@
           <w:rFonts w:eastAsiaTheme="minorEastAsia"/>
           <w:i/>
         </w:rPr>
-        <w:t>ozostałe elementy zapakuj do nowych skrzynek stosując algorytm Next-Fit.</w:t>
+        <w:t xml:space="preserve">ozostałe elementy zapakuj do nowych skrzynek stosując algorytm </w:t>
+      </w:r>
+      <w:proofErr w:type="spellStart"/>
+      <w:r>
+        <w:rPr>
+          <w:rFonts w:eastAsiaTheme="minorEastAsia"/>
+          <w:i/>
+        </w:rPr>
+        <w:t>Next-Fit</w:t>
+      </w:r>
+      <w:proofErr w:type="spellEnd"/>
+      <w:r>
+        <w:rPr>
+          <w:rFonts w:eastAsiaTheme="minorEastAsia"/>
+          <w:i/>
+        </w:rPr>
+        <w:t>.</w:t>
       </w:r>
     </w:p>
     <w:p>
@@ -18244,6 +18919,7 @@
         </w:rPr>
         <w:t xml:space="preserve"> Następnie tworzone są wszystkie możliwe sposoby zapakowania skrzynki za pomocą elementów nowej listy. Na tej podstawie tworzone są ograniczenia i funkcja celu dla </w:t>
       </w:r>
+      <w:proofErr w:type="spellStart"/>
       <w:r>
         <w:rPr>
           <w:rFonts w:eastAsiaTheme="minorEastAsia"/>
@@ -18251,6 +18927,7 @@
         </w:rPr>
         <w:t>solvera</w:t>
       </w:r>
+      <w:proofErr w:type="spellEnd"/>
       <w:r>
         <w:rPr>
           <w:rFonts w:eastAsiaTheme="minorEastAsia"/>
@@ -18318,6 +18995,7 @@
         </w:rPr>
         <w:t xml:space="preserve"> (1 raz drugi element oraz 2 piąte elementy) 1,5 razy. Z tego względu uzyskane wartości są zaokrąglane w dół (funkcja podłoga). Wykorzystujemy uzyskane w ten sposób pakowania a pozostałe elementy są pakowane algorytmem </w:t>
       </w:r>
+      <w:proofErr w:type="spellStart"/>
       <w:r>
         <w:rPr>
           <w:rFonts w:eastAsiaTheme="minorEastAsia"/>
@@ -18325,6 +19003,7 @@
         </w:rPr>
         <w:t>Next-Fit</w:t>
       </w:r>
+      <w:proofErr w:type="spellEnd"/>
       <w:r>
         <w:rPr>
           <w:rFonts w:eastAsiaTheme="minorEastAsia"/>
@@ -18487,12 +19166,14 @@
       <w:r>
         <w:t xml:space="preserve">. Opracowany algorytm jest połączeniem dwóch wcześniej opisywanych rozwiązań – algorytmu </w:t>
       </w:r>
+      <w:proofErr w:type="spellStart"/>
       <w:r>
         <w:rPr>
           <w:i/>
         </w:rPr>
         <w:t>Next-Fit</w:t>
       </w:r>
+      <w:proofErr w:type="spellEnd"/>
       <w:r>
         <w:t xml:space="preserve"> oraz </w:t>
       </w:r>
@@ -18514,12 +19195,28 @@
       <w:r>
         <w:t xml:space="preserve"> (ang. </w:t>
       </w:r>
-      <w:r>
-        <w:rPr>
-          <w:i/>
-        </w:rPr>
-        <w:t>Probably Best Improvement</w:t>
-      </w:r>
+      <w:proofErr w:type="spellStart"/>
+      <w:r>
+        <w:rPr>
+          <w:i/>
+        </w:rPr>
+        <w:t>Probably</w:t>
+      </w:r>
+      <w:proofErr w:type="spellEnd"/>
+      <w:r>
+        <w:rPr>
+          <w:i/>
+        </w:rPr>
+        <w:t xml:space="preserve"> Best </w:t>
+      </w:r>
+      <w:proofErr w:type="spellStart"/>
+      <w:r>
+        <w:rPr>
+          <w:i/>
+        </w:rPr>
+        <w:t>Improvement</w:t>
+      </w:r>
+      <w:proofErr w:type="spellEnd"/>
       <w:r>
         <w:t>) – przypuszczalnie najlepsza poprawa.</w:t>
       </w:r>
@@ -18595,6 +19292,7 @@
         </w:rPr>
         <w:t xml:space="preserve"> oznacza liczbę skrzynek rozwiązania uzyskanego w pierwszym etapie. Wynika to z tego, że algorytm </w:t>
       </w:r>
+      <w:proofErr w:type="spellStart"/>
       <w:r>
         <w:rPr>
           <w:rFonts w:eastAsiaTheme="minorEastAsia"/>
@@ -18602,6 +19300,7 @@
         </w:rPr>
         <w:t>Next-Fit</w:t>
       </w:r>
+      <w:proofErr w:type="spellEnd"/>
       <w:r>
         <w:rPr>
           <w:rFonts w:eastAsiaTheme="minorEastAsia"/>
@@ -18812,6 +19511,7 @@
         </w:rPr>
         <w:t xml:space="preserve"> - w najgorszym przypadku rozwiązanie uzyskane przez </w:t>
       </w:r>
+      <w:proofErr w:type="spellStart"/>
       <w:r>
         <w:rPr>
           <w:rFonts w:eastAsiaTheme="minorEastAsia"/>
@@ -18826,6 +19526,7 @@
         </w:rPr>
         <w:t>Fit</w:t>
       </w:r>
+      <w:proofErr w:type="spellEnd"/>
       <w:r>
         <w:rPr>
           <w:rFonts w:eastAsiaTheme="minorEastAsia"/>
@@ -19037,6 +19738,7 @@
         </w:rPr>
         <w:t xml:space="preserve"> jest ok. 3 lub więcej razy mniejszy od błędu algorytmu </w:t>
       </w:r>
+      <w:proofErr w:type="spellStart"/>
       <w:r>
         <w:rPr>
           <w:rFonts w:eastAsiaTheme="minorEastAsia"/>
@@ -19044,6 +19746,7 @@
         </w:rPr>
         <w:t>Next-Fit</w:t>
       </w:r>
+      <w:proofErr w:type="spellEnd"/>
       <w:r>
         <w:rPr>
           <w:rFonts w:eastAsiaTheme="minorEastAsia"/>
@@ -19114,12 +19817,28 @@
       <w:r>
         <w:t xml:space="preserve">Aplikację </w:t>
       </w:r>
-      <w:r>
-        <w:rPr>
-          <w:i/>
-        </w:rPr>
-        <w:t>Bin Packing</w:t>
-      </w:r>
+      <w:proofErr w:type="spellStart"/>
+      <w:r>
+        <w:rPr>
+          <w:i/>
+        </w:rPr>
+        <w:t>Bin</w:t>
+      </w:r>
+      <w:proofErr w:type="spellEnd"/>
+      <w:r>
+        <w:rPr>
+          <w:i/>
+        </w:rPr>
+        <w:t xml:space="preserve"> </w:t>
+      </w:r>
+      <w:proofErr w:type="spellStart"/>
+      <w:r>
+        <w:rPr>
+          <w:i/>
+        </w:rPr>
+        <w:t>Packing</w:t>
+      </w:r>
+      <w:proofErr w:type="spellEnd"/>
       <w:r>
         <w:t xml:space="preserve"> zdecydowano się napisać jako standardową aplikację desktopową. Została ona napisana w całości w języku programowania C#, z wykorzystaniem platformy .NET w wersji 3.5. </w:t>
       </w:r>
@@ -19130,8 +19849,30 @@
         <w:rPr>
           <w:i/>
         </w:rPr>
-        <w:t>Windows Presentation Foundation</w:t>
-      </w:r>
+        <w:t xml:space="preserve">Windows </w:t>
+      </w:r>
+      <w:proofErr w:type="spellStart"/>
+      <w:r>
+        <w:rPr>
+          <w:i/>
+        </w:rPr>
+        <w:t>Presentation</w:t>
+      </w:r>
+      <w:proofErr w:type="spellEnd"/>
+      <w:r>
+        <w:rPr>
+          <w:i/>
+        </w:rPr>
+        <w:t xml:space="preserve"> </w:t>
+      </w:r>
+      <w:proofErr w:type="spellStart"/>
+      <w:r>
+        <w:rPr>
+          <w:i/>
+        </w:rPr>
+        <w:t>Foundation</w:t>
+      </w:r>
+      <w:proofErr w:type="spellEnd"/>
       <w:r>
         <w:t>).</w:t>
       </w:r>
@@ -19197,12 +19938,28 @@
       <w:r>
         <w:t xml:space="preserve"> DLL (ang. </w:t>
       </w:r>
-      <w:r>
-        <w:rPr>
-          <w:i/>
-        </w:rPr>
-        <w:t>Dynamic-Link Library</w:t>
-      </w:r>
+      <w:proofErr w:type="spellStart"/>
+      <w:r>
+        <w:rPr>
+          <w:i/>
+        </w:rPr>
+        <w:t>Dynamic-Link</w:t>
+      </w:r>
+      <w:proofErr w:type="spellEnd"/>
+      <w:r>
+        <w:rPr>
+          <w:i/>
+        </w:rPr>
+        <w:t xml:space="preserve"> </w:t>
+      </w:r>
+      <w:proofErr w:type="spellStart"/>
+      <w:r>
+        <w:rPr>
+          <w:i/>
+        </w:rPr>
+        <w:t>Library</w:t>
+      </w:r>
+      <w:proofErr w:type="spellEnd"/>
       <w:r>
         <w:t>)</w:t>
       </w:r>
@@ -19233,12 +19990,14 @@
       <w:r>
         <w:t xml:space="preserve">klasy bazowe (ang. </w:t>
       </w:r>
+      <w:proofErr w:type="spellStart"/>
       <w:r>
         <w:rPr>
           <w:i/>
         </w:rPr>
         <w:t>base</w:t>
       </w:r>
+      <w:proofErr w:type="spellEnd"/>
       <w:r>
         <w:t>) –</w:t>
       </w:r>
@@ -19378,12 +20137,42 @@
       <w:r>
         <w:t xml:space="preserve"> (ang. </w:t>
       </w:r>
-      <w:r>
-        <w:rPr>
-          <w:i/>
-        </w:rPr>
-        <w:t>Graphical User Interface</w:t>
-      </w:r>
+      <w:proofErr w:type="spellStart"/>
+      <w:r>
+        <w:rPr>
+          <w:i/>
+        </w:rPr>
+        <w:t>Graphical</w:t>
+      </w:r>
+      <w:proofErr w:type="spellEnd"/>
+      <w:r>
+        <w:rPr>
+          <w:i/>
+        </w:rPr>
+        <w:t xml:space="preserve"> </w:t>
+      </w:r>
+      <w:proofErr w:type="spellStart"/>
+      <w:r>
+        <w:rPr>
+          <w:i/>
+        </w:rPr>
+        <w:t>User</w:t>
+      </w:r>
+      <w:proofErr w:type="spellEnd"/>
+      <w:r>
+        <w:rPr>
+          <w:i/>
+        </w:rPr>
+        <w:t xml:space="preserve"> </w:t>
+      </w:r>
+      <w:proofErr w:type="spellStart"/>
+      <w:r>
+        <w:rPr>
+          <w:i/>
+        </w:rPr>
+        <w:t>Interface</w:t>
+      </w:r>
+      <w:proofErr w:type="spellEnd"/>
       <w:r>
         <w:t>). Składają się na niego:</w:t>
       </w:r>
@@ -19531,12 +20320,28 @@
       <w:r>
         <w:t xml:space="preserve">Architekturę systemu </w:t>
       </w:r>
-      <w:r>
-        <w:rPr>
-          <w:i/>
-        </w:rPr>
-        <w:t>Bin Packing</w:t>
-      </w:r>
+      <w:proofErr w:type="spellStart"/>
+      <w:r>
+        <w:rPr>
+          <w:i/>
+        </w:rPr>
+        <w:t>Bin</w:t>
+      </w:r>
+      <w:proofErr w:type="spellEnd"/>
+      <w:r>
+        <w:rPr>
+          <w:i/>
+        </w:rPr>
+        <w:t xml:space="preserve"> </w:t>
+      </w:r>
+      <w:proofErr w:type="spellStart"/>
+      <w:r>
+        <w:rPr>
+          <w:i/>
+        </w:rPr>
+        <w:t>Packing</w:t>
+      </w:r>
+      <w:proofErr w:type="spellEnd"/>
       <w:r>
         <w:t xml:space="preserve"> przedstawiono na rysunku</w:t>
       </w:r>
@@ -19628,9 +20433,14 @@
         <w:t>4.1.2</w:t>
       </w:r>
       <w:r>
-        <w:t>. Wymagania funkcjonalne i pozafunkcjonalne</w:t>
+        <w:t xml:space="preserve">. Wymagania funkcjonalne i </w:t>
+      </w:r>
+      <w:proofErr w:type="spellStart"/>
+      <w:r>
+        <w:t>pozafunkcjonalne</w:t>
       </w:r>
       <w:bookmarkEnd w:id="42"/>
+      <w:proofErr w:type="spellEnd"/>
     </w:p>
     <w:p>
       <w:pPr>
@@ -19639,12 +20449,28 @@
       <w:r>
         <w:t xml:space="preserve">Przed systemem </w:t>
       </w:r>
-      <w:r>
-        <w:rPr>
-          <w:i/>
-        </w:rPr>
-        <w:t>Bin Packing</w:t>
-      </w:r>
+      <w:proofErr w:type="spellStart"/>
+      <w:r>
+        <w:rPr>
+          <w:i/>
+        </w:rPr>
+        <w:t>Bin</w:t>
+      </w:r>
+      <w:proofErr w:type="spellEnd"/>
+      <w:r>
+        <w:rPr>
+          <w:i/>
+        </w:rPr>
+        <w:t xml:space="preserve"> </w:t>
+      </w:r>
+      <w:proofErr w:type="spellStart"/>
+      <w:r>
+        <w:rPr>
+          <w:i/>
+        </w:rPr>
+        <w:t>Packing</w:t>
+      </w:r>
+      <w:proofErr w:type="spellEnd"/>
       <w:r>
         <w:t xml:space="preserve"> postawiono </w:t>
       </w:r>
@@ -19672,12 +20498,28 @@
       <w:r>
         <w:t xml:space="preserve"> System </w:t>
       </w:r>
-      <w:r>
-        <w:rPr>
-          <w:i/>
-        </w:rPr>
-        <w:t>Bin Packing</w:t>
-      </w:r>
+      <w:proofErr w:type="spellStart"/>
+      <w:r>
+        <w:rPr>
+          <w:i/>
+        </w:rPr>
+        <w:t>Bin</w:t>
+      </w:r>
+      <w:proofErr w:type="spellEnd"/>
+      <w:r>
+        <w:rPr>
+          <w:i/>
+        </w:rPr>
+        <w:t xml:space="preserve"> </w:t>
+      </w:r>
+      <w:proofErr w:type="spellStart"/>
+      <w:r>
+        <w:rPr>
+          <w:i/>
+        </w:rPr>
+        <w:t>Packing</w:t>
+      </w:r>
+      <w:proofErr w:type="spellEnd"/>
       <w:r>
         <w:t xml:space="preserve"> miał też umożliwiać prezentację zasady działania algorytmów listowych oraz wizualizację rozwiązań uzyskiwanych przez poszczególne algorytmy</w:t>
       </w:r>
@@ -19705,14 +20547,38 @@
         <w:pStyle w:val="Akapit"/>
       </w:pPr>
       <w:r>
-        <w:t xml:space="preserve">Poza wymaganiami funkcjonalnymi zdefiniowano również wymagania pozafunkcjonalne. Biblioteka algorytmów </w:t>
-      </w:r>
-      <w:r>
-        <w:rPr>
-          <w:i/>
-        </w:rPr>
-        <w:t>Bin Packing</w:t>
-      </w:r>
+        <w:t xml:space="preserve">Poza wymaganiami funkcjonalnymi zdefiniowano również wymagania </w:t>
+      </w:r>
+      <w:proofErr w:type="spellStart"/>
+      <w:r>
+        <w:t>pozafunkcjonalne</w:t>
+      </w:r>
+      <w:proofErr w:type="spellEnd"/>
+      <w:r>
+        <w:t xml:space="preserve">. Biblioteka algorytmów </w:t>
+      </w:r>
+      <w:proofErr w:type="spellStart"/>
+      <w:r>
+        <w:rPr>
+          <w:i/>
+        </w:rPr>
+        <w:t>Bin</w:t>
+      </w:r>
+      <w:proofErr w:type="spellEnd"/>
+      <w:r>
+        <w:rPr>
+          <w:i/>
+        </w:rPr>
+        <w:t xml:space="preserve"> </w:t>
+      </w:r>
+      <w:proofErr w:type="spellStart"/>
+      <w:r>
+        <w:rPr>
+          <w:i/>
+        </w:rPr>
+        <w:t>Packing</w:t>
+      </w:r>
+      <w:proofErr w:type="spellEnd"/>
       <w:r>
         <w:t xml:space="preserve"> miała być w założeniu prosta i intuicyjna w obsłudze. </w:t>
       </w:r>
@@ -19730,7 +20596,15 @@
         <w:t>powinno być proste i szybkie. Po wprowadzeniu danych użytkownik powinien mieć możliwość „natychmiastowego” wyświetlenia wynik</w:t>
       </w:r>
       <w:r>
-        <w:t>u działania wybranego algorytmu. Przeprowadzenie eksperymentu obliczeniowego, w tym wprowadzenie jego parametrów, nie powinno sprawiać trudności również mniej doświadczonym uzytkownikom.</w:t>
+        <w:t xml:space="preserve">u działania wybranego algorytmu. Przeprowadzenie eksperymentu obliczeniowego, w tym wprowadzenie jego parametrów, nie powinno sprawiać trudności również mniej doświadczonym </w:t>
+      </w:r>
+      <w:proofErr w:type="spellStart"/>
+      <w:r>
+        <w:t>uzytkownikom</w:t>
+      </w:r>
+      <w:proofErr w:type="spellEnd"/>
+      <w:r>
+        <w:t>.</w:t>
       </w:r>
     </w:p>
     <w:p>
@@ -19817,7 +20691,15 @@
         <w:t>W systemie musi być również zainstalowany kompo</w:t>
       </w:r>
       <w:r>
-        <w:t>nent .NET framework w wersji 3.5</w:t>
+        <w:t xml:space="preserve">nent .NET </w:t>
+      </w:r>
+      <w:proofErr w:type="spellStart"/>
+      <w:r>
+        <w:t>framework</w:t>
+      </w:r>
+      <w:proofErr w:type="spellEnd"/>
+      <w:r>
+        <w:t xml:space="preserve"> w wersji 3.5</w:t>
       </w:r>
       <w:r>
         <w:t>.</w:t>
@@ -19859,12 +20741,28 @@
       <w:r>
         <w:t xml:space="preserve">systemu </w:t>
       </w:r>
-      <w:r>
-        <w:rPr>
-          <w:i/>
-        </w:rPr>
-        <w:t>Bin Packing</w:t>
-      </w:r>
+      <w:proofErr w:type="spellStart"/>
+      <w:r>
+        <w:rPr>
+          <w:i/>
+        </w:rPr>
+        <w:t>Bin</w:t>
+      </w:r>
+      <w:proofErr w:type="spellEnd"/>
+      <w:r>
+        <w:rPr>
+          <w:i/>
+        </w:rPr>
+        <w:t xml:space="preserve"> </w:t>
+      </w:r>
+      <w:proofErr w:type="spellStart"/>
+      <w:r>
+        <w:rPr>
+          <w:i/>
+        </w:rPr>
+        <w:t>Packing</w:t>
+      </w:r>
+      <w:proofErr w:type="spellEnd"/>
       <w:r>
         <w:t xml:space="preserve"> </w:t>
       </w:r>
@@ -20061,7 +20959,15 @@
         <w:t xml:space="preserve"> pozycji. Pierwsza z nich („Wizualizacja”)</w:t>
       </w:r>
       <w:r>
-        <w:t xml:space="preserve"> udostępnia moduł wizualizacji. Druga („Ekspryment”) powoduje przejście do modułu eksperymentu obliczeniowego.</w:t>
+        <w:t xml:space="preserve"> udostępnia moduł wizualizacji. Druga („</w:t>
+      </w:r>
+      <w:proofErr w:type="spellStart"/>
+      <w:r>
+        <w:t>Ekspryment</w:t>
+      </w:r>
+      <w:proofErr w:type="spellEnd"/>
+      <w:r>
+        <w:t>”) powoduje przejście do modułu eksperymentu obliczeniowego.</w:t>
       </w:r>
       <w:r>
         <w:t xml:space="preserve"> </w:t>
@@ -21005,12 +21911,28 @@
       <w:r>
         <w:t xml:space="preserve"> wprowadzenia danych do systemu </w:t>
       </w:r>
-      <w:r>
-        <w:rPr>
-          <w:i/>
-        </w:rPr>
-        <w:t>Bin Packing</w:t>
-      </w:r>
+      <w:proofErr w:type="spellStart"/>
+      <w:r>
+        <w:rPr>
+          <w:i/>
+        </w:rPr>
+        <w:t>Bin</w:t>
+      </w:r>
+      <w:proofErr w:type="spellEnd"/>
+      <w:r>
+        <w:rPr>
+          <w:i/>
+        </w:rPr>
+        <w:t xml:space="preserve"> </w:t>
+      </w:r>
+      <w:proofErr w:type="spellStart"/>
+      <w:r>
+        <w:rPr>
+          <w:i/>
+        </w:rPr>
+        <w:t>Packing</w:t>
+      </w:r>
+      <w:proofErr w:type="spellEnd"/>
       <w:r>
         <w:t xml:space="preserve"> to </w:t>
       </w:r>
@@ -23256,7 +24178,15 @@
         <w:t>w </w:t>
       </w:r>
       <w:r>
-        <w:t>prawej części służą do zapisu tabeli do pliku graficznego bądź też pliku przecinkowego (rozszerzenie .csv), który można otworzyć np. w programie Excel.</w:t>
+        <w:t>prawej części służą do zapisu tabeli do pliku graficznego bądź też pliku przecinkowego (rozszerzenie .</w:t>
+      </w:r>
+      <w:proofErr w:type="spellStart"/>
+      <w:r>
+        <w:t>csv</w:t>
+      </w:r>
+      <w:proofErr w:type="spellEnd"/>
+      <w:r>
+        <w:t>), który można otworzyć np. w programie Excel.</w:t>
       </w:r>
     </w:p>
     <w:p>
@@ -23543,12 +24473,28 @@
       <w:r>
         <w:t xml:space="preserve"> </w:t>
       </w:r>
-      <w:r>
-        <w:rPr>
-          <w:i/>
-        </w:rPr>
-        <w:t>Bin Packing</w:t>
-      </w:r>
+      <w:proofErr w:type="spellStart"/>
+      <w:r>
+        <w:rPr>
+          <w:i/>
+        </w:rPr>
+        <w:t>Bin</w:t>
+      </w:r>
+      <w:proofErr w:type="spellEnd"/>
+      <w:r>
+        <w:rPr>
+          <w:i/>
+        </w:rPr>
+        <w:t xml:space="preserve"> </w:t>
+      </w:r>
+      <w:proofErr w:type="spellStart"/>
+      <w:r>
+        <w:rPr>
+          <w:i/>
+        </w:rPr>
+        <w:t>Packing</w:t>
+      </w:r>
+      <w:proofErr w:type="spellEnd"/>
       <w:r>
         <w:t>. Są to kolejno: klasy bazowe (opisujące podstawowe obie</w:t>
       </w:r>
@@ -23618,12 +24564,14 @@
       <w:r>
         <w:t xml:space="preserve">Klasa </w:t>
       </w:r>
+      <w:proofErr w:type="spellStart"/>
       <w:r>
         <w:rPr>
           <w:i/>
         </w:rPr>
         <w:t>Bin</w:t>
       </w:r>
+      <w:proofErr w:type="spellEnd"/>
       <w:r>
         <w:t xml:space="preserve">, reprezentująca </w:t>
       </w:r>
@@ -23639,12 +24587,14 @@
       <w:r>
         <w:t xml:space="preserve"> (właściwość </w:t>
       </w:r>
+      <w:proofErr w:type="spellStart"/>
       <w:r>
         <w:rPr>
           <w:i/>
         </w:rPr>
         <w:t>Size</w:t>
       </w:r>
+      <w:proofErr w:type="spellEnd"/>
       <w:r>
         <w:t>). Utworzono równi</w:t>
       </w:r>
@@ -23694,11 +24644,19 @@
       <w:r>
         <w:t xml:space="preserve"> – </w:t>
       </w:r>
-      <w:r>
-        <w:rPr>
-          <w:i/>
-        </w:rPr>
-        <w:t>FreeSpace()</w:t>
+      <w:proofErr w:type="spellStart"/>
+      <w:r>
+        <w:rPr>
+          <w:i/>
+        </w:rPr>
+        <w:t>FreeSpace</w:t>
+      </w:r>
+      <w:proofErr w:type="spellEnd"/>
+      <w:r>
+        <w:rPr>
+          <w:i/>
+        </w:rPr>
+        <w:t>()</w:t>
       </w:r>
       <w:r>
         <w:t>.</w:t>
@@ -23711,24 +24669,28 @@
       <w:r>
         <w:t xml:space="preserve">W trakcie działania algorytmu otrzymywane są rozwiązania częściowe. W celu ich przechowywania utworzono klasę </w:t>
       </w:r>
+      <w:proofErr w:type="spellStart"/>
       <w:r>
         <w:rPr>
           <w:i/>
         </w:rPr>
         <w:t>Instance</w:t>
       </w:r>
+      <w:proofErr w:type="spellEnd"/>
       <w:r>
         <w:t>. Poza przechowywaniem aktualnego rozwiązania zawiera ona również informacje nt. instancji problemu</w:t>
       </w:r>
       <w:r>
         <w:t xml:space="preserve">. Opis instancji składa się z nazwy, rozmiaru pudełka oraz listy elementów. Aktualne rozwiązanie jest reprezentowane przez listę obiektów typu </w:t>
       </w:r>
+      <w:proofErr w:type="spellStart"/>
       <w:r>
         <w:rPr>
           <w:i/>
         </w:rPr>
         <w:t>Bin</w:t>
       </w:r>
+      <w:proofErr w:type="spellEnd"/>
       <w:r>
         <w:t>. Na początku działania algorytmu lista ta jest pusta. K</w:t>
       </w:r>
@@ -23738,21 +24700,25 @@
       <w:r>
         <w:t xml:space="preserve"> </w:t>
       </w:r>
+      <w:proofErr w:type="spellStart"/>
       <w:r>
         <w:rPr>
           <w:i/>
         </w:rPr>
         <w:t>Bin</w:t>
       </w:r>
+      <w:proofErr w:type="spellEnd"/>
       <w:r>
         <w:t xml:space="preserve"> i </w:t>
       </w:r>
+      <w:proofErr w:type="spellStart"/>
       <w:r>
         <w:rPr>
           <w:i/>
         </w:rPr>
         <w:t>Instance</w:t>
       </w:r>
+      <w:proofErr w:type="spellEnd"/>
       <w:r>
         <w:t xml:space="preserve"> p</w:t>
       </w:r>
@@ -23867,21 +24833,25 @@
       <w:r>
         <w:t xml:space="preserve">Algorytmy są reprezentowane poprzez klasy dziedziczące po jednej z dwóch abstrakcyjnych klas – </w:t>
       </w:r>
+      <w:proofErr w:type="spellStart"/>
       <w:r>
         <w:rPr>
           <w:i/>
         </w:rPr>
         <w:t>BaseAlgorithm</w:t>
       </w:r>
+      <w:proofErr w:type="spellEnd"/>
       <w:r>
         <w:t xml:space="preserve"> lub </w:t>
       </w:r>
+      <w:proofErr w:type="spellStart"/>
       <w:r>
         <w:rPr>
           <w:i/>
         </w:rPr>
         <w:t>ListAlgorithm</w:t>
       </w:r>
+      <w:proofErr w:type="spellEnd"/>
       <w:r>
         <w:t>.</w:t>
       </w:r>
@@ -23893,11 +24863,19 @@
       <w:r>
         <w:t xml:space="preserve">Pierwsza z nich reprezentuje każdy algorytm i zawiera nazwę algorytmu, wynik działania oraz metodę </w:t>
       </w:r>
-      <w:r>
-        <w:rPr>
-          <w:i/>
-        </w:rPr>
-        <w:t>Execute()</w:t>
+      <w:proofErr w:type="spellStart"/>
+      <w:r>
+        <w:rPr>
+          <w:i/>
+        </w:rPr>
+        <w:t>Execute</w:t>
+      </w:r>
+      <w:proofErr w:type="spellEnd"/>
+      <w:r>
+        <w:rPr>
+          <w:i/>
+        </w:rPr>
+        <w:t>()</w:t>
       </w:r>
       <w:r>
         <w:t>, wykonującą właściwe obliczenia.</w:t>
@@ -23932,30 +24910,36 @@
       <w:r>
         <w:t xml:space="preserve">). Z tego względu klasa </w:t>
       </w:r>
+      <w:proofErr w:type="spellStart"/>
       <w:r>
         <w:rPr>
           <w:i/>
         </w:rPr>
         <w:t>ListAlgorithm</w:t>
       </w:r>
+      <w:proofErr w:type="spellEnd"/>
       <w:r>
         <w:t xml:space="preserve"> została rozbudowana o pola </w:t>
       </w:r>
+      <w:proofErr w:type="spellStart"/>
       <w:r>
         <w:rPr>
           <w:i/>
         </w:rPr>
         <w:t>IsPresentation</w:t>
       </w:r>
+      <w:proofErr w:type="spellEnd"/>
       <w:r>
         <w:t xml:space="preserve"> oraz </w:t>
       </w:r>
+      <w:proofErr w:type="spellStart"/>
       <w:r>
         <w:rPr>
           <w:i/>
         </w:rPr>
         <w:t>IsWaiting</w:t>
       </w:r>
+      <w:proofErr w:type="spellEnd"/>
       <w:r>
         <w:t xml:space="preserve"> – określają one, odp</w:t>
       </w:r>
@@ -23968,57 +24952,75 @@
       <w:r>
         <w:t xml:space="preserve">. Do zatrzymywania działania algorytmu służy metoda </w:t>
       </w:r>
-      <w:r>
-        <w:rPr>
-          <w:i/>
-        </w:rPr>
-        <w:t>Wait()</w:t>
+      <w:proofErr w:type="spellStart"/>
+      <w:r>
+        <w:rPr>
+          <w:i/>
+        </w:rPr>
+        <w:t>Wait</w:t>
+      </w:r>
+      <w:proofErr w:type="spellEnd"/>
+      <w:r>
+        <w:rPr>
+          <w:i/>
+        </w:rPr>
+        <w:t>()</w:t>
       </w:r>
       <w:r>
         <w:t xml:space="preserve">. Czeka ona na zmianę </w:t>
       </w:r>
+      <w:proofErr w:type="spellStart"/>
       <w:r>
         <w:rPr>
           <w:i/>
         </w:rPr>
         <w:t>IsWaiting</w:t>
       </w:r>
+      <w:proofErr w:type="spellEnd"/>
       <w:r>
         <w:t xml:space="preserve"> (np. na skutek kliknięcia przycisku „Dalej” przez użytkownika). Pola </w:t>
       </w:r>
+      <w:proofErr w:type="spellStart"/>
       <w:r>
         <w:rPr>
           <w:i/>
         </w:rPr>
         <w:t>Message</w:t>
       </w:r>
+      <w:proofErr w:type="spellEnd"/>
       <w:r>
         <w:t xml:space="preserve">, </w:t>
       </w:r>
+      <w:proofErr w:type="spellStart"/>
       <w:r>
         <w:rPr>
           <w:i/>
         </w:rPr>
         <w:t>PrevSelectedBin</w:t>
       </w:r>
+      <w:proofErr w:type="spellEnd"/>
       <w:r>
         <w:t xml:space="preserve">, </w:t>
       </w:r>
+      <w:proofErr w:type="spellStart"/>
       <w:r>
         <w:rPr>
           <w:i/>
         </w:rPr>
         <w:t>SelectedBin</w:t>
       </w:r>
+      <w:proofErr w:type="spellEnd"/>
       <w:r>
         <w:t xml:space="preserve">, </w:t>
       </w:r>
+      <w:proofErr w:type="spellStart"/>
       <w:r>
         <w:rPr>
           <w:i/>
         </w:rPr>
         <w:t>SelectedElement</w:t>
       </w:r>
+      <w:proofErr w:type="spellEnd"/>
       <w:r>
         <w:t xml:space="preserve"> odpowiadają za wyświetlaną podczas prezentacji </w:t>
       </w:r>
@@ -24046,21 +25048,25 @@
       <w:r>
         <w:t xml:space="preserve">. przedstawia klasy </w:t>
       </w:r>
+      <w:proofErr w:type="spellStart"/>
       <w:r>
         <w:rPr>
           <w:i/>
         </w:rPr>
         <w:t>BaseAlgorithm</w:t>
       </w:r>
+      <w:proofErr w:type="spellEnd"/>
       <w:r>
         <w:t xml:space="preserve"> oraz </w:t>
       </w:r>
+      <w:proofErr w:type="spellStart"/>
       <w:r>
         <w:rPr>
           <w:i/>
         </w:rPr>
         <w:t>ListAlgorithm</w:t>
       </w:r>
+      <w:proofErr w:type="spellEnd"/>
       <w:r>
         <w:t>.</w:t>
       </w:r>
@@ -24180,12 +25186,14 @@
       <w:r>
         <w:t xml:space="preserve">Klasa </w:t>
       </w:r>
+      <w:proofErr w:type="spellStart"/>
       <w:r>
         <w:rPr>
           <w:i/>
         </w:rPr>
         <w:t>Probability</w:t>
       </w:r>
+      <w:proofErr w:type="spellEnd"/>
       <w:r>
         <w:t xml:space="preserve"> zawiera metody zwracające pojedyncze liczby zmiennoprzecinkowe (typ </w:t>
       </w:r>
@@ -24215,11 +25223,19 @@
       <w:r>
         <w:t xml:space="preserve">. Metoda </w:t>
       </w:r>
-      <w:r>
-        <w:rPr>
-          <w:i/>
-        </w:rPr>
-        <w:t>GenerateData()</w:t>
+      <w:proofErr w:type="spellStart"/>
+      <w:r>
+        <w:rPr>
+          <w:i/>
+        </w:rPr>
+        <w:t>GenerateData</w:t>
+      </w:r>
+      <w:proofErr w:type="spellEnd"/>
+      <w:r>
+        <w:rPr>
+          <w:i/>
+        </w:rPr>
+        <w:t>()</w:t>
       </w:r>
       <w:r>
         <w:t xml:space="preserve"> zwraca listę elementów o podanej liczebności, wartościach </w:t>
@@ -24231,11 +25247,19 @@
       <w:r>
         <w:t xml:space="preserve"> oraz o zadanym rozkładzie. Metoda </w:t>
       </w:r>
-      <w:r>
-        <w:rPr>
-          <w:i/>
-        </w:rPr>
-        <w:t>GetElementsWithSorting()</w:t>
+      <w:proofErr w:type="spellStart"/>
+      <w:r>
+        <w:rPr>
+          <w:i/>
+        </w:rPr>
+        <w:t>GetElementsWithSorting</w:t>
+      </w:r>
+      <w:proofErr w:type="spellEnd"/>
+      <w:r>
+        <w:rPr>
+          <w:i/>
+        </w:rPr>
+        <w:t>()</w:t>
       </w:r>
       <w:r>
         <w:t xml:space="preserve"> pozwala uzyskać elementy posortowane w różny sposób.</w:t>
@@ -24356,30 +25380,48 @@
       <w:r>
         <w:t xml:space="preserve">Za obliczenia odpowiadają metody </w:t>
       </w:r>
-      <w:r>
-        <w:rPr>
-          <w:i/>
-        </w:rPr>
-        <w:t>DoWorkFile()</w:t>
+      <w:proofErr w:type="spellStart"/>
+      <w:r>
+        <w:rPr>
+          <w:i/>
+        </w:rPr>
+        <w:t>DoWorkFile</w:t>
+      </w:r>
+      <w:proofErr w:type="spellEnd"/>
+      <w:r>
+        <w:rPr>
+          <w:i/>
+        </w:rPr>
+        <w:t>()</w:t>
       </w:r>
       <w:r>
         <w:t xml:space="preserve"> i </w:t>
       </w:r>
-      <w:r>
-        <w:rPr>
-          <w:i/>
-        </w:rPr>
-        <w:t>DoWorkGenerator()</w:t>
+      <w:proofErr w:type="spellStart"/>
+      <w:r>
+        <w:rPr>
+          <w:i/>
+        </w:rPr>
+        <w:t>DoWorkGenerator</w:t>
+      </w:r>
+      <w:proofErr w:type="spellEnd"/>
+      <w:r>
+        <w:rPr>
+          <w:i/>
+        </w:rPr>
+        <w:t>()</w:t>
       </w:r>
       <w:r>
         <w:t xml:space="preserve"> klasy </w:t>
       </w:r>
+      <w:proofErr w:type="spellStart"/>
       <w:r>
         <w:rPr>
           <w:i/>
         </w:rPr>
         <w:t>Worker</w:t>
       </w:r>
+      <w:proofErr w:type="spellEnd"/>
       <w:r>
         <w:t>. Pierwsza obsługuje eksperyment z jedną instancją załadowaną z pliku; druga eksperyment z danymi z generatora (generowanymi podczas eksperymentu).</w:t>
       </w:r>
@@ -24391,30 +25433,36 @@
       <w:r>
         <w:t xml:space="preserve">Niezależnie od źródła danych, do eksperymentu zostają przekazane jego parametry w postaci obiektu typu </w:t>
       </w:r>
+      <w:proofErr w:type="spellStart"/>
       <w:r>
         <w:rPr>
           <w:i/>
         </w:rPr>
         <w:t>ExpParams</w:t>
       </w:r>
+      <w:proofErr w:type="spellEnd"/>
       <w:r>
         <w:t xml:space="preserve">. Klasa </w:t>
       </w:r>
+      <w:proofErr w:type="spellStart"/>
       <w:r>
         <w:rPr>
           <w:i/>
         </w:rPr>
         <w:t>ExpParamsFile</w:t>
       </w:r>
+      <w:proofErr w:type="spellEnd"/>
       <w:r>
         <w:t xml:space="preserve"> odpowiada za ustawienia generatora zapisywane w pliku. </w:t>
       </w:r>
+      <w:proofErr w:type="spellStart"/>
       <w:r>
         <w:rPr>
           <w:i/>
         </w:rPr>
         <w:t>ExpParams</w:t>
       </w:r>
+      <w:proofErr w:type="spellEnd"/>
       <w:r>
         <w:t>,</w:t>
       </w:r>
@@ -24430,21 +25478,25 @@
       <w:r>
         <w:t xml:space="preserve"> niej dziedziczy, dodaje tylko algorytmy w postaci referencji (pole </w:t>
       </w:r>
+      <w:proofErr w:type="spellStart"/>
       <w:r>
         <w:rPr>
           <w:i/>
         </w:rPr>
         <w:t>Algs</w:t>
       </w:r>
+      <w:proofErr w:type="spellEnd"/>
       <w:r>
         <w:t xml:space="preserve">) na podstawie pola </w:t>
       </w:r>
+      <w:proofErr w:type="spellStart"/>
       <w:r>
         <w:rPr>
           <w:i/>
         </w:rPr>
         <w:t>Algorithms</w:t>
       </w:r>
+      <w:proofErr w:type="spellEnd"/>
       <w:r>
         <w:t>.</w:t>
       </w:r>
@@ -24456,12 +25508,14 @@
       <w:r>
         <w:t xml:space="preserve">Klasa </w:t>
       </w:r>
+      <w:proofErr w:type="spellStart"/>
       <w:r>
         <w:rPr>
           <w:i/>
         </w:rPr>
         <w:t>ExpInstance</w:t>
       </w:r>
+      <w:proofErr w:type="spellEnd"/>
       <w:r>
         <w:t xml:space="preserve"> dodaje do instancji informację o rozkładzie elementów i jest wykorzystywana wewnątrz eksperymentu i przy ładowaniu plików.</w:t>
       </w:r>
@@ -24473,12 +25527,14 @@
       <w:r>
         <w:t xml:space="preserve">Klasa </w:t>
       </w:r>
+      <w:proofErr w:type="spellStart"/>
       <w:r>
         <w:rPr>
           <w:i/>
         </w:rPr>
         <w:t>ExpState</w:t>
       </w:r>
+      <w:proofErr w:type="spellEnd"/>
       <w:r>
         <w:t xml:space="preserve"> opisuje aktualny stan eksperymentu czyli</w:t>
       </w:r>
@@ -24503,21 +25559,25 @@
         <w:lastRenderedPageBreak/>
         <w:t xml:space="preserve">Wyniki eksperymentu są reprezentowane poprzez klasę </w:t>
       </w:r>
+      <w:proofErr w:type="spellStart"/>
       <w:r>
         <w:rPr>
           <w:i/>
         </w:rPr>
         <w:t>ExpResult</w:t>
       </w:r>
+      <w:proofErr w:type="spellEnd"/>
       <w:r>
         <w:t xml:space="preserve">, zawierającą parametry eksperymentu oraz zebrane próbki w postaci obiektów klasy </w:t>
       </w:r>
+      <w:proofErr w:type="spellStart"/>
       <w:r>
         <w:rPr>
           <w:i/>
         </w:rPr>
         <w:t>Sample</w:t>
       </w:r>
+      <w:proofErr w:type="spellEnd"/>
       <w:r>
         <w:t>. Każda próbka przechowuj informacje nt. stanu eksperymentu oraz właściwe dane takie jak czas obliczeń czy oszacowanie jakości</w:t>
       </w:r>
@@ -24639,12 +25699,28 @@
       <w:r>
         <w:t xml:space="preserve">System </w:t>
       </w:r>
-      <w:r>
-        <w:rPr>
-          <w:i/>
-        </w:rPr>
-        <w:t>Bin Packing</w:t>
-      </w:r>
+      <w:proofErr w:type="spellStart"/>
+      <w:r>
+        <w:rPr>
+          <w:i/>
+        </w:rPr>
+        <w:t>Bin</w:t>
+      </w:r>
+      <w:proofErr w:type="spellEnd"/>
+      <w:r>
+        <w:rPr>
+          <w:i/>
+        </w:rPr>
+        <w:t xml:space="preserve"> </w:t>
+      </w:r>
+      <w:proofErr w:type="spellStart"/>
+      <w:r>
+        <w:rPr>
+          <w:i/>
+        </w:rPr>
+        <w:t>Packing</w:t>
+      </w:r>
+      <w:proofErr w:type="spellEnd"/>
       <w:r>
         <w:t xml:space="preserve"> umożliwia odczyt kilku najpopularniejszych typów plików, zawierających instancje problemu pakowania. Poniżej opisano każdy z nich.</w:t>
       </w:r>
@@ -24721,14 +25797,22 @@
         <w:rPr>
           <w:sz w:val="20"/>
         </w:rPr>
-        <w:t>[wielkość_</w:t>
-      </w:r>
+        <w:t>[</w:t>
+      </w:r>
+      <w:proofErr w:type="spellStart"/>
       <w:r>
         <w:rPr>
           <w:sz w:val="20"/>
         </w:rPr>
+        <w:t>wielkość_</w:t>
+      </w:r>
+      <w:r>
+        <w:rPr>
+          <w:sz w:val="20"/>
+        </w:rPr>
         <w:t>pudełka</w:t>
       </w:r>
+      <w:proofErr w:type="spellEnd"/>
       <w:r>
         <w:rPr>
           <w:sz w:val="20"/>
@@ -24748,7 +25832,21 @@
         <w:rPr>
           <w:sz w:val="20"/>
         </w:rPr>
-        <w:t>[liczba_elementów]</w:t>
+        <w:t>[</w:t>
+      </w:r>
+      <w:proofErr w:type="spellStart"/>
+      <w:r>
+        <w:rPr>
+          <w:sz w:val="20"/>
+        </w:rPr>
+        <w:t>liczba_elementów</w:t>
+      </w:r>
+      <w:proofErr w:type="spellEnd"/>
+      <w:r>
+        <w:rPr>
+          <w:sz w:val="20"/>
+        </w:rPr>
+        <w:t>]</w:t>
       </w:r>
     </w:p>
     <w:p>
@@ -24804,12 +25902,14 @@
           <w:sz w:val="20"/>
         </w:rPr>
       </w:pPr>
+      <w:proofErr w:type="spellStart"/>
       <w:r>
         <w:rPr>
           <w:sz w:val="20"/>
         </w:rPr>
         <w:t>element_n</w:t>
       </w:r>
+      <w:proofErr w:type="spellEnd"/>
     </w:p>
     <w:p>
       <w:pPr>
@@ -24912,12 +26012,14 @@
           <w:sz w:val="20"/>
         </w:rPr>
       </w:pPr>
+      <w:proofErr w:type="spellStart"/>
       <w:r>
         <w:rPr>
           <w:sz w:val="20"/>
         </w:rPr>
         <w:t>liczba_instancji</w:t>
       </w:r>
+      <w:proofErr w:type="spellEnd"/>
     </w:p>
     <w:p>
       <w:pPr>
@@ -25136,8 +26238,16 @@
         <w:rPr>
           <w:sz w:val="20"/>
         </w:rPr>
-        <w:t xml:space="preserve">  nazwa_instancji_m</w:t>
-      </w:r>
+        <w:t xml:space="preserve">  </w:t>
+      </w:r>
+      <w:proofErr w:type="spellStart"/>
+      <w:r>
+        <w:rPr>
+          <w:sz w:val="20"/>
+        </w:rPr>
+        <w:t>nazwa_instancji_m</w:t>
+      </w:r>
+      <w:proofErr w:type="spellEnd"/>
     </w:p>
     <w:p>
       <w:pPr>
@@ -25150,20 +26260,56 @@
         <w:rPr>
           <w:sz w:val="20"/>
         </w:rPr>
-        <w:t xml:space="preserve">  wielkość_</w:t>
-      </w:r>
+        <w:t xml:space="preserve">  </w:t>
+      </w:r>
+      <w:proofErr w:type="spellStart"/>
       <w:r>
         <w:rPr>
           <w:sz w:val="20"/>
         </w:rPr>
+        <w:t>wielkość_</w:t>
+      </w:r>
+      <w:r>
+        <w:rPr>
+          <w:sz w:val="20"/>
+        </w:rPr>
         <w:t>pudełka</w:t>
       </w:r>
       <w:r>
         <w:rPr>
           <w:sz w:val="20"/>
         </w:rPr>
-        <w:t>_m liczba_elementów_m [najlepsze_znane_rozw_m</w:t>
-      </w:r>
+        <w:t>_m</w:t>
+      </w:r>
+      <w:proofErr w:type="spellEnd"/>
+      <w:r>
+        <w:rPr>
+          <w:sz w:val="20"/>
+        </w:rPr>
+        <w:t xml:space="preserve"> </w:t>
+      </w:r>
+      <w:proofErr w:type="spellStart"/>
+      <w:r>
+        <w:rPr>
+          <w:sz w:val="20"/>
+        </w:rPr>
+        <w:t>liczba_elementów_m</w:t>
+      </w:r>
+      <w:proofErr w:type="spellEnd"/>
+      <w:r>
+        <w:rPr>
+          <w:sz w:val="20"/>
+        </w:rPr>
+        <w:t xml:space="preserve"> [</w:t>
+      </w:r>
+      <w:proofErr w:type="spellStart"/>
+      <w:r>
+        <w:rPr>
+          <w:sz w:val="20"/>
+        </w:rPr>
+        <w:t>najlepsze_znane_rozw_m</w:t>
+      </w:r>
+      <w:proofErr w:type="spellEnd"/>
       <w:r>
         <w:rPr>
           <w:sz w:val="20"/>
@@ -25251,8 +26397,16 @@
         <w:rPr>
           <w:sz w:val="20"/>
         </w:rPr>
-        <w:t xml:space="preserve">    element_m_n</w:t>
-      </w:r>
+        <w:t xml:space="preserve">    </w:t>
+      </w:r>
+      <w:proofErr w:type="spellStart"/>
+      <w:r>
+        <w:rPr>
+          <w:sz w:val="20"/>
+        </w:rPr>
+        <w:t>element_m_n</w:t>
+      </w:r>
+      <w:proofErr w:type="spellEnd"/>
     </w:p>
     <w:p>
       <w:pPr>
@@ -25656,6 +26810,7 @@
           <w:sz w:val="20"/>
         </w:rPr>
       </w:pPr>
+      <w:proofErr w:type="spellStart"/>
       <w:r>
         <w:rPr>
           <w:sz w:val="20"/>
@@ -25668,6 +26823,7 @@
         </w:rPr>
         <w:t>m</w:t>
       </w:r>
+      <w:proofErr w:type="spellEnd"/>
     </w:p>
     <w:p>
       <w:pPr>
@@ -25680,12 +26836,19 @@
         <w:rPr>
           <w:sz w:val="20"/>
         </w:rPr>
-        <w:t xml:space="preserve">  liczba_</w:t>
-      </w:r>
+        <w:t xml:space="preserve">  </w:t>
+      </w:r>
+      <w:proofErr w:type="spellStart"/>
       <w:r>
         <w:rPr>
           <w:sz w:val="20"/>
         </w:rPr>
+        <w:t>liczba_</w:t>
+      </w:r>
+      <w:r>
+        <w:rPr>
+          <w:sz w:val="20"/>
+        </w:rPr>
         <w:t>rozmiarów</w:t>
       </w:r>
       <w:r>
@@ -25700,6 +26863,7 @@
         </w:rPr>
         <w:t>m</w:t>
       </w:r>
+      <w:proofErr w:type="spellEnd"/>
     </w:p>
     <w:p>
       <w:pPr>
@@ -25712,14 +26876,22 @@
         <w:rPr>
           <w:sz w:val="20"/>
         </w:rPr>
-        <w:t xml:space="preserve">  wielkość_skrzynki_</w:t>
-      </w:r>
+        <w:t xml:space="preserve">  </w:t>
+      </w:r>
+      <w:proofErr w:type="spellStart"/>
       <w:r>
         <w:rPr>
           <w:sz w:val="20"/>
         </w:rPr>
+        <w:t>wielkość_skrzynki_</w:t>
+      </w:r>
+      <w:r>
+        <w:rPr>
+          <w:sz w:val="20"/>
+        </w:rPr>
         <w:t>m</w:t>
       </w:r>
+      <w:proofErr w:type="spellEnd"/>
     </w:p>
     <w:p>
       <w:pPr>
@@ -25818,6 +26990,7 @@
         </w:rPr>
         <w:t xml:space="preserve">    </w:t>
       </w:r>
+      <w:proofErr w:type="spellStart"/>
       <w:r>
         <w:rPr>
           <w:sz w:val="20"/>
@@ -25840,12 +27013,26 @@
         <w:rPr>
           <w:sz w:val="20"/>
         </w:rPr>
-        <w:t>n liczba_elem_m</w:t>
-      </w:r>
+        <w:t>n</w:t>
+      </w:r>
+      <w:proofErr w:type="spellEnd"/>
       <w:r>
         <w:rPr>
           <w:sz w:val="20"/>
         </w:rPr>
+        <w:t xml:space="preserve"> </w:t>
+      </w:r>
+      <w:proofErr w:type="spellStart"/>
+      <w:r>
+        <w:rPr>
+          <w:sz w:val="20"/>
+        </w:rPr>
+        <w:t>liczba_elem_m</w:t>
+      </w:r>
+      <w:r>
+        <w:rPr>
+          <w:sz w:val="20"/>
+        </w:rPr>
         <w:t>_</w:t>
       </w:r>
       <w:r>
@@ -25854,6 +27041,7 @@
         </w:rPr>
         <w:t>n</w:t>
       </w:r>
+      <w:proofErr w:type="spellEnd"/>
     </w:p>
     <w:p>
       <w:pPr>
@@ -26101,8 +27289,17 @@
           <w:rFonts w:eastAsiaTheme="minorEastAsia"/>
           <w:i/>
         </w:rPr>
-        <w:t>Best-Fit Decreasing</w:t>
-      </w:r>
+        <w:t xml:space="preserve">Best-Fit </w:t>
+      </w:r>
+      <w:proofErr w:type="spellStart"/>
+      <w:r>
+        <w:rPr>
+          <w:rFonts w:eastAsiaTheme="minorEastAsia"/>
+          <w:i/>
+        </w:rPr>
+        <w:t>Decreasing</w:t>
+      </w:r>
+      <w:proofErr w:type="spellEnd"/>
       <w:r>
         <w:rPr>
           <w:rFonts w:eastAsiaTheme="minorEastAsia"/>
@@ -26115,6 +27312,7 @@
         </w:rPr>
         <w:t xml:space="preserve">najszybszym – </w:t>
       </w:r>
+      <w:proofErr w:type="spellStart"/>
       <w:r>
         <w:rPr>
           <w:rFonts w:eastAsiaTheme="minorEastAsia"/>
@@ -26122,6 +27320,7 @@
         </w:rPr>
         <w:t>Next-Fit</w:t>
       </w:r>
+      <w:proofErr w:type="spellEnd"/>
       <w:r>
         <w:rPr>
           <w:rFonts w:eastAsiaTheme="minorEastAsia"/>
@@ -26557,6 +27756,7 @@
         </w:rPr>
         <w:t xml:space="preserve">. Łatwo zauważyć, że czasy obliczeń dla każdego z algorytmów nie rosną szybciej niż ta linia – potwierdza to ich złożoność czasową, przedstawioną w rozdziale 3. Wykres pozwala również zauważyć, że czasy obliczeń dla algorytmu </w:t>
       </w:r>
+      <w:proofErr w:type="spellStart"/>
       <w:r>
         <w:rPr>
           <w:rFonts w:eastAsiaTheme="minorEastAsia"/>
@@ -26564,6 +27764,7 @@
         </w:rPr>
         <w:t>Next-Fit</w:t>
       </w:r>
+      <w:proofErr w:type="spellEnd"/>
       <w:r>
         <w:rPr>
           <w:rFonts w:eastAsiaTheme="minorEastAsia"/>
@@ -26640,7 +27841,15 @@
         <w:t>zas działania algorytmów listowych</w:t>
       </w:r>
       <w:r>
-        <w:t xml:space="preserve"> (w ms)</w:t>
+        <w:t xml:space="preserve"> (w </w:t>
+      </w:r>
+      <w:proofErr w:type="spellStart"/>
+      <w:r>
+        <w:t>ms</w:t>
+      </w:r>
+      <w:proofErr w:type="spellEnd"/>
+      <w:r>
+        <w:t>)</w:t>
       </w:r>
     </w:p>
     <w:p>
@@ -26674,12 +27883,14 @@
       <w:r>
         <w:t xml:space="preserve">uzyskane przez poszczególne algorytmy. Już na pierwszy rzut oka widać, że najsłabiej wypada algorytm </w:t>
       </w:r>
+      <w:proofErr w:type="spellStart"/>
       <w:r>
         <w:rPr>
           <w:i/>
         </w:rPr>
         <w:t>Next-Fit</w:t>
       </w:r>
+      <w:proofErr w:type="spellEnd"/>
       <w:r>
         <w:t xml:space="preserve">, co jest zgodne z przewidywaniami. Znacznie lepiej sprawdzają się pozostałe algorytmy. Wyniki algorytmów </w:t>
       </w:r>
@@ -27621,13 +28832,31 @@
         </w:rPr>
         <w:t xml:space="preserve"> z systemu </w:t>
       </w:r>
-      <w:r>
-        <w:rPr>
-          <w:rFonts w:eastAsiaTheme="minorEastAsia"/>
-          <w:i/>
-        </w:rPr>
-        <w:t>Bin Packing</w:t>
-      </w:r>
+      <w:proofErr w:type="spellStart"/>
+      <w:r>
+        <w:rPr>
+          <w:rFonts w:eastAsiaTheme="minorEastAsia"/>
+          <w:i/>
+        </w:rPr>
+        <w:t>Bin</w:t>
+      </w:r>
+      <w:proofErr w:type="spellEnd"/>
+      <w:r>
+        <w:rPr>
+          <w:rFonts w:eastAsiaTheme="minorEastAsia"/>
+          <w:i/>
+        </w:rPr>
+        <w:t xml:space="preserve"> </w:t>
+      </w:r>
+      <w:proofErr w:type="spellStart"/>
+      <w:r>
+        <w:rPr>
+          <w:rFonts w:eastAsiaTheme="minorEastAsia"/>
+          <w:i/>
+        </w:rPr>
+        <w:t>Packing</w:t>
+      </w:r>
+      <w:proofErr w:type="spellEnd"/>
       <w:r>
         <w:rPr>
           <w:rFonts w:eastAsiaTheme="minorEastAsia"/>
@@ -28810,7 +30039,15 @@
         <w:t>Rys. 5.14.</w:t>
       </w:r>
       <w:r>
-        <w:t>Czas obliczeń algorytmów (w ms)</w:t>
+        <w:t xml:space="preserve">Czas obliczeń algorytmów (w </w:t>
+      </w:r>
+      <w:proofErr w:type="spellStart"/>
+      <w:r>
+        <w:t>ms</w:t>
+      </w:r>
+      <w:proofErr w:type="spellEnd"/>
+      <w:r>
+        <w:t>)</w:t>
       </w:r>
     </w:p>
     <w:p>
@@ -28994,12 +30231,14 @@
       <w:r>
         <w:t xml:space="preserve">, który czasowo jest niewiele gorszy, ale osiąga znacznie lepsze rezultaty. Algorytm </w:t>
       </w:r>
+      <w:proofErr w:type="spellStart"/>
       <w:r>
         <w:rPr>
           <w:i/>
         </w:rPr>
         <w:t>Next-Fit</w:t>
       </w:r>
+      <w:proofErr w:type="spellEnd"/>
       <w:r>
         <w:t xml:space="preserve"> zdaje</w:t>
       </w:r>
@@ -29106,12 +30345,28 @@
       <w:r>
         <w:t xml:space="preserve"> </w:t>
       </w:r>
-      <w:r>
-        <w:rPr>
-          <w:i/>
-        </w:rPr>
-        <w:t>Bin Packing</w:t>
-      </w:r>
+      <w:proofErr w:type="spellStart"/>
+      <w:r>
+        <w:rPr>
+          <w:i/>
+        </w:rPr>
+        <w:t>Bin</w:t>
+      </w:r>
+      <w:proofErr w:type="spellEnd"/>
+      <w:r>
+        <w:rPr>
+          <w:i/>
+        </w:rPr>
+        <w:t xml:space="preserve"> </w:t>
+      </w:r>
+      <w:proofErr w:type="spellStart"/>
+      <w:r>
+        <w:rPr>
+          <w:i/>
+        </w:rPr>
+        <w:t>Packing</w:t>
+      </w:r>
+      <w:proofErr w:type="spellEnd"/>
       <w:r>
         <w:t xml:space="preserve"> udało się osiągnąć w zasadzie wszystkie z postawionych </w:t>
       </w:r>
@@ -29172,12 +30427,28 @@
       <w:r>
         <w:t xml:space="preserve">Za pomocą systemu </w:t>
       </w:r>
-      <w:r>
-        <w:rPr>
-          <w:i/>
-        </w:rPr>
-        <w:t>Bin Packing</w:t>
-      </w:r>
+      <w:proofErr w:type="spellStart"/>
+      <w:r>
+        <w:rPr>
+          <w:i/>
+        </w:rPr>
+        <w:t>Bin</w:t>
+      </w:r>
+      <w:proofErr w:type="spellEnd"/>
+      <w:r>
+        <w:rPr>
+          <w:i/>
+        </w:rPr>
+        <w:t xml:space="preserve"> </w:t>
+      </w:r>
+      <w:proofErr w:type="spellStart"/>
+      <w:r>
+        <w:rPr>
+          <w:i/>
+        </w:rPr>
+        <w:t>Packing</w:t>
+      </w:r>
+      <w:proofErr w:type="spellEnd"/>
       <w:r>
         <w:t xml:space="preserve"> m</w:t>
       </w:r>
@@ -29288,8 +30559,16 @@
         <w:rPr>
           <w:i/>
         </w:rPr>
-        <w:t>First-Fit Decreasing</w:t>
-      </w:r>
+        <w:t xml:space="preserve">First-Fit </w:t>
+      </w:r>
+      <w:proofErr w:type="spellStart"/>
+      <w:r>
+        <w:rPr>
+          <w:i/>
+        </w:rPr>
+        <w:t>Decreasing</w:t>
+      </w:r>
+      <w:proofErr w:type="spellEnd"/>
       <w:r>
         <w:t xml:space="preserve">, </w:t>
       </w:r>
@@ -29297,8 +30576,16 @@
         <w:rPr>
           <w:i/>
         </w:rPr>
-        <w:t>Best-Fit Decreasing</w:t>
-      </w:r>
+        <w:t xml:space="preserve">Best-Fit </w:t>
+      </w:r>
+      <w:proofErr w:type="spellStart"/>
+      <w:r>
+        <w:rPr>
+          <w:i/>
+        </w:rPr>
+        <w:t>Decreasing</w:t>
+      </w:r>
+      <w:proofErr w:type="spellEnd"/>
       <w:r>
         <w:t xml:space="preserve"> oraz </w:t>
       </w:r>
@@ -29430,33 +30717,53 @@
                 <w:lang w:val="en-US"/>
               </w:rPr>
             </w:pPr>
+            <w:proofErr w:type="spellStart"/>
             <w:r>
               <w:rPr>
                 <w:lang w:val="en-US"/>
               </w:rPr>
-              <w:t>Coffmann E.G., Lueker G.S., Approximation algorithms for extensible bin packing, w: Journal of Scheduling 9</w:t>
+              <w:t>Coffmann</w:t>
+            </w:r>
+            <w:proofErr w:type="spellEnd"/>
+            <w:r>
+              <w:rPr>
+                <w:lang w:val="en-US"/>
+              </w:rPr>
+              <w:t xml:space="preserve"> E.G., </w:t>
+            </w:r>
+            <w:proofErr w:type="spellStart"/>
+            <w:r>
+              <w:rPr>
+                <w:lang w:val="en-US"/>
+              </w:rPr>
+              <w:t>Lueker</w:t>
+            </w:r>
+            <w:proofErr w:type="spellEnd"/>
+            <w:r>
+              <w:rPr>
+                <w:lang w:val="en-US"/>
+              </w:rPr>
+              <w:t xml:space="preserve"> G.S., Approximation algorithms for extensible </w:t>
+            </w:r>
+            <w:proofErr w:type="spellStart"/>
+            <w:r>
+              <w:rPr>
+                <w:lang w:val="en-US"/>
+              </w:rPr>
+              <w:t>bin</w:t>
+            </w:r>
+            <w:proofErr w:type="spellEnd"/>
+            <w:r>
+              <w:rPr>
+                <w:lang w:val="en-US"/>
+              </w:rPr>
+              <w:t xml:space="preserve"> packing, w: Journal of Scheduling 9</w:t>
             </w:r>
             <w:r>
               <w:rPr>
                 <w:lang w:val="en-US"/>
               </w:rPr>
               <w:t>, 2006, s. 63-69</w:t>
-            </w:r>
-          </w:p>
-          <w:p>
-            <w:pPr>
-              <w:pStyle w:val="Akapit"/>
-              <w:spacing w:after="120" w:line="276" w:lineRule="auto"/>
-              <w:ind w:firstLine="0"/>
-              <w:rPr>
-                <w:lang w:val="en-US"/>
-              </w:rPr>
-            </w:pPr>
-            <w:r>
-              <w:rPr>
-                <w:lang w:val="en-US"/>
-              </w:rPr>
-              <w:t>Springer Science + Business Media, Inc., 2006</w:t>
             </w:r>
           </w:p>
         </w:tc>
@@ -29496,11 +30803,45 @@
                 <w:lang w:val="en-US"/>
               </w:rPr>
             </w:pPr>
+            <w:proofErr w:type="spellStart"/>
             <w:r>
               <w:rPr>
                 <w:lang w:val="en-US"/>
               </w:rPr>
-              <w:t>Eilon S., Christofides N., The loading problem, w: Management Scienge 17, 1971, s. 259-267</w:t>
+              <w:t>Eilon</w:t>
+            </w:r>
+            <w:proofErr w:type="spellEnd"/>
+            <w:r>
+              <w:rPr>
+                <w:lang w:val="en-US"/>
+              </w:rPr>
+              <w:t xml:space="preserve"> S., </w:t>
+            </w:r>
+            <w:proofErr w:type="spellStart"/>
+            <w:r>
+              <w:rPr>
+                <w:lang w:val="en-US"/>
+              </w:rPr>
+              <w:t>Christofides</w:t>
+            </w:r>
+            <w:proofErr w:type="spellEnd"/>
+            <w:r>
+              <w:rPr>
+                <w:lang w:val="en-US"/>
+              </w:rPr>
+              <w:t xml:space="preserve"> N., The loadi</w:t>
+            </w:r>
+            <w:r>
+              <w:rPr>
+                <w:lang w:val="en-US"/>
+              </w:rPr>
+              <w:t>ng problem,  Management Scienc</w:t>
+            </w:r>
+            <w:r>
+              <w:rPr>
+                <w:lang w:val="en-US"/>
+              </w:rPr>
+              <w:t>e 17, 1971, s. 259-267</w:t>
             </w:r>
           </w:p>
         </w:tc>
@@ -29545,7 +30886,21 @@
               <w:rPr>
                 <w:lang w:val="en-US"/>
               </w:rPr>
-              <w:t xml:space="preserve">Fernandez de la Vega W., Lueker G.S., Bin packing can be solved within </w:t>
+              <w:t xml:space="preserve">Fernandez de la Vega W., </w:t>
+            </w:r>
+            <w:proofErr w:type="spellStart"/>
+            <w:r>
+              <w:rPr>
+                <w:lang w:val="en-US"/>
+              </w:rPr>
+              <w:t>Lueker</w:t>
+            </w:r>
+            <w:proofErr w:type="spellEnd"/>
+            <w:r>
+              <w:rPr>
+                <w:lang w:val="en-US"/>
+              </w:rPr>
+              <w:t xml:space="preserve"> G.S., Bin packing can be solved within </w:t>
             </w:r>
             <m:oMath>
               <m:r>
@@ -29601,11 +30956,59 @@
                 <w:lang w:val="en-US"/>
               </w:rPr>
             </w:pPr>
+            <w:proofErr w:type="spellStart"/>
             <w:r>
               <w:rPr>
                 <w:lang w:val="en-US"/>
               </w:rPr>
-              <w:t xml:space="preserve">Fukanaga A.S., Korf R.E., Bin completion algorithms for multicontainer packing, knapsack, and covering problems, w: Journal of Artificial Intelligence Research 28, 2007, s. 393-429 </w:t>
+              <w:t>Fukanaga</w:t>
+            </w:r>
+            <w:proofErr w:type="spellEnd"/>
+            <w:r>
+              <w:rPr>
+                <w:lang w:val="en-US"/>
+              </w:rPr>
+              <w:t xml:space="preserve"> A.S., </w:t>
+            </w:r>
+            <w:proofErr w:type="spellStart"/>
+            <w:r>
+              <w:rPr>
+                <w:lang w:val="en-US"/>
+              </w:rPr>
+              <w:t>Korf</w:t>
+            </w:r>
+            <w:proofErr w:type="spellEnd"/>
+            <w:r>
+              <w:rPr>
+                <w:lang w:val="en-US"/>
+              </w:rPr>
+              <w:t xml:space="preserve"> R.E., Bin completion algorithms for </w:t>
+            </w:r>
+            <w:proofErr w:type="spellStart"/>
+            <w:r>
+              <w:rPr>
+                <w:lang w:val="en-US"/>
+              </w:rPr>
+              <w:t>multicontainer</w:t>
+            </w:r>
+            <w:proofErr w:type="spellEnd"/>
+            <w:r>
+              <w:rPr>
+                <w:lang w:val="en-US"/>
+              </w:rPr>
+              <w:t xml:space="preserve"> packing, kn</w:t>
+            </w:r>
+            <w:r>
+              <w:rPr>
+                <w:lang w:val="en-US"/>
+              </w:rPr>
+              <w:t>apsack, and covering problems,</w:t>
+            </w:r>
+            <w:r>
+              <w:rPr>
+                <w:lang w:val="en-US"/>
+              </w:rPr>
+              <w:t xml:space="preserve"> Journal of Artificial Intelligence Research 28, 2007, s. 393-429 </w:t>
             </w:r>
           </w:p>
         </w:tc>
@@ -29645,11 +31048,33 @@
                 <w:lang w:val="en-US"/>
               </w:rPr>
             </w:pPr>
+            <w:proofErr w:type="spellStart"/>
             <w:r>
               <w:rPr>
                 <w:lang w:val="en-US"/>
               </w:rPr>
-              <w:t>Korte B., Vygen J., Combinatorial optimization. Theory and algorithms.</w:t>
+              <w:t>Korte</w:t>
+            </w:r>
+            <w:proofErr w:type="spellEnd"/>
+            <w:r>
+              <w:rPr>
+                <w:lang w:val="en-US"/>
+              </w:rPr>
+              <w:t xml:space="preserve"> B., </w:t>
+            </w:r>
+            <w:proofErr w:type="spellStart"/>
+            <w:r>
+              <w:rPr>
+                <w:lang w:val="en-US"/>
+              </w:rPr>
+              <w:t>Vygen</w:t>
+            </w:r>
+            <w:proofErr w:type="spellEnd"/>
+            <w:r>
+              <w:rPr>
+                <w:lang w:val="en-US"/>
+              </w:rPr>
+              <w:t xml:space="preserve"> J., Combinatorial optimization. Theory and algorithms.</w:t>
             </w:r>
           </w:p>
           <w:p>
@@ -29709,7 +31134,21 @@
               <w:rPr>
                 <w:lang w:val="en-US"/>
               </w:rPr>
-              <w:t>Martello S., Toth P., Knapsack problems. Algorithms and computer implementations.</w:t>
+              <w:t xml:space="preserve">Martello S., </w:t>
+            </w:r>
+            <w:proofErr w:type="spellStart"/>
+            <w:r>
+              <w:rPr>
+                <w:lang w:val="en-US"/>
+              </w:rPr>
+              <w:t>Toth</w:t>
+            </w:r>
+            <w:proofErr w:type="spellEnd"/>
+            <w:r>
+              <w:rPr>
+                <w:lang w:val="en-US"/>
+              </w:rPr>
+              <w:t xml:space="preserve"> P., Knapsack problems. Algorithms and computer implementations.</w:t>
             </w:r>
           </w:p>
           <w:p>
@@ -29786,113 +31225,6 @@
                 <w:lang w:val="en-US"/>
               </w:rPr>
               <w:t>Springer, New York, 2008</w:t>
-            </w:r>
-          </w:p>
-        </w:tc>
-      </w:tr>
-      <w:tr>
-        <w:tc>
-          <w:tcPr>
-            <w:tcW w:w="1668" w:type="dxa"/>
-          </w:tcPr>
-          <w:p>
-            <w:pPr>
-              <w:pStyle w:val="Akapit"/>
-              <w:spacing w:line="276" w:lineRule="auto"/>
-              <w:ind w:firstLine="0"/>
-              <w:rPr>
-                <w:lang w:val="en-US"/>
-              </w:rPr>
-            </w:pPr>
-            <w:r>
-              <w:rPr>
-                <w:lang w:val="en-US"/>
-              </w:rPr>
-              <w:t>[STER]</w:t>
-            </w:r>
-          </w:p>
-        </w:tc>
-        <w:tc>
-          <w:tcPr>
-            <w:tcW w:w="6975" w:type="dxa"/>
-          </w:tcPr>
-          <w:p>
-            <w:pPr>
-              <w:pStyle w:val="Akapit"/>
-              <w:spacing w:after="120" w:line="276" w:lineRule="auto"/>
-              <w:ind w:firstLine="0"/>
-            </w:pPr>
-            <w:r>
-              <w:t>Sterna M., Pr</w:t>
-            </w:r>
-            <w:r>
-              <w:t>ezentacja: Problem pakowania (bin-packing problem)</w:t>
-            </w:r>
-          </w:p>
-        </w:tc>
-      </w:tr>
-      <w:tr>
-        <w:tc>
-          <w:tcPr>
-            <w:tcW w:w="1668" w:type="dxa"/>
-          </w:tcPr>
-          <w:p>
-            <w:pPr>
-              <w:pStyle w:val="Akapit"/>
-              <w:spacing w:line="276" w:lineRule="auto"/>
-              <w:ind w:firstLine="0"/>
-              <w:rPr>
-                <w:lang w:val="en-US"/>
-              </w:rPr>
-            </w:pPr>
-            <w:r>
-              <w:rPr>
-                <w:lang w:val="en-US"/>
-              </w:rPr>
-              <w:t>[WIK</w:t>
-            </w:r>
-            <w:r>
-              <w:rPr>
-                <w:lang w:val="en-US"/>
-              </w:rPr>
-              <w:t>1]</w:t>
-            </w:r>
-          </w:p>
-        </w:tc>
-        <w:tc>
-          <w:tcPr>
-            <w:tcW w:w="6975" w:type="dxa"/>
-          </w:tcPr>
-          <w:p>
-            <w:pPr>
-              <w:pStyle w:val="Akapit"/>
-              <w:spacing w:line="276" w:lineRule="auto"/>
-              <w:ind w:firstLine="0"/>
-              <w:rPr>
-                <w:lang w:val="en-US"/>
-              </w:rPr>
-            </w:pPr>
-            <w:r>
-              <w:rPr>
-                <w:lang w:val="en-US"/>
-              </w:rPr>
-              <w:t>Bin packing problem, w: Wikipedia, the free encyclopedia</w:t>
-            </w:r>
-          </w:p>
-          <w:p>
-            <w:pPr>
-              <w:pStyle w:val="Akapit"/>
-              <w:spacing w:after="120" w:line="276" w:lineRule="auto"/>
-              <w:ind w:firstLine="0"/>
-              <w:rPr>
-                <w:lang w:val="en-US"/>
-              </w:rPr>
-            </w:pPr>
-            <w:r>
-              <w:rPr>
-                <w:lang w:val="en-US"/>
-              </w:rPr>
-              <w:t>http://en.wikipedia.org/wiki/Bin_packing_problem</w:t>
             </w:r>
           </w:p>
         </w:tc>
@@ -30594,7 +31926,7 @@
         <w:rPr>
           <w:noProof/>
         </w:rPr>
-        <w:t>59</w:t>
+        <w:t>9</w:t>
       </w:r>
     </w:fldSimple>
   </w:p>
@@ -34610,25 +35942,25 @@
           </c:val>
         </c:ser>
         <c:marker val="1"/>
-        <c:axId val="104472960"/>
-        <c:axId val="104474880"/>
+        <c:axId val="104525824"/>
+        <c:axId val="104527360"/>
       </c:lineChart>
       <c:catAx>
-        <c:axId val="104472960"/>
+        <c:axId val="104525824"/>
         <c:scaling>
           <c:orientation val="minMax"/>
         </c:scaling>
         <c:axPos val="b"/>
         <c:numFmt formatCode="General" sourceLinked="1"/>
         <c:tickLblPos val="nextTo"/>
-        <c:crossAx val="104474880"/>
+        <c:crossAx val="104527360"/>
         <c:crosses val="autoZero"/>
         <c:auto val="1"/>
         <c:lblAlgn val="ctr"/>
         <c:lblOffset val="100"/>
       </c:catAx>
       <c:valAx>
-        <c:axId val="104474880"/>
+        <c:axId val="104527360"/>
         <c:scaling>
           <c:orientation val="minMax"/>
         </c:scaling>
@@ -34636,7 +35968,7 @@
         <c:majorGridlines/>
         <c:numFmt formatCode="General" sourceLinked="1"/>
         <c:tickLblPos val="nextTo"/>
-        <c:crossAx val="104472960"/>
+        <c:crossAx val="104525824"/>
         <c:crosses val="autoZero"/>
         <c:crossBetween val="between"/>
       </c:valAx>
@@ -35272,25 +36604,25 @@
           </c:val>
         </c:ser>
         <c:marker val="1"/>
-        <c:axId val="104452096"/>
-        <c:axId val="104453632"/>
+        <c:axId val="79544320"/>
+        <c:axId val="79545856"/>
       </c:lineChart>
       <c:catAx>
-        <c:axId val="104452096"/>
+        <c:axId val="79544320"/>
         <c:scaling>
           <c:orientation val="minMax"/>
         </c:scaling>
         <c:axPos val="b"/>
         <c:numFmt formatCode="General" sourceLinked="1"/>
         <c:tickLblPos val="nextTo"/>
-        <c:crossAx val="104453632"/>
+        <c:crossAx val="79545856"/>
         <c:crosses val="autoZero"/>
         <c:auto val="1"/>
         <c:lblAlgn val="ctr"/>
         <c:lblOffset val="100"/>
       </c:catAx>
       <c:valAx>
-        <c:axId val="104453632"/>
+        <c:axId val="79545856"/>
         <c:scaling>
           <c:orientation val="minMax"/>
         </c:scaling>
@@ -35298,7 +36630,7 @@
         <c:majorGridlines/>
         <c:numFmt formatCode="General" sourceLinked="1"/>
         <c:tickLblPos val="nextTo"/>
-        <c:crossAx val="104452096"/>
+        <c:crossAx val="79544320"/>
         <c:crosses val="autoZero"/>
         <c:crossBetween val="between"/>
       </c:valAx>
@@ -35397,7 +36729,7 @@
   </w:compat>
   <w:rsids>
     <w:rsidRoot w:val="00DC364E"/>
-    <w:rsid w:val="00962AA2"/>
+    <w:rsid w:val="001C61E3"/>
     <w:rsid w:val="00DC364E"/>
   </w:rsids>
   <m:mathPr>
@@ -35921,7 +37253,7 @@
 </file>
 
 <file path=customXml/itemProps1.xml><?xml version="1.0" encoding="utf-8"?>
-<ds:datastoreItem xmlns:ds="http://schemas.openxmlformats.org/officeDocument/2006/customXml" ds:itemID="{8CF51943-8AEA-4475-B239-91E4EB6FA984}">
+<ds:datastoreItem xmlns:ds="http://schemas.openxmlformats.org/officeDocument/2006/customXml" ds:itemID="{0976E84F-E188-4B91-BD84-56BB86A9840E}">
   <ds:schemaRefs>
     <ds:schemaRef ds:uri="http://schemas.openxmlformats.org/officeDocument/2006/bibliography"/>
   </ds:schemaRefs>
@@ -35929,7 +37261,7 @@
 </file>
 
 <file path=customXml/itemProps2.xml><?xml version="1.0" encoding="utf-8"?>
-<ds:datastoreItem xmlns:ds="http://schemas.openxmlformats.org/officeDocument/2006/customXml" ds:itemID="{BB761722-FDDD-441C-9D4D-6F5B55C42183}">
+<ds:datastoreItem xmlns:ds="http://schemas.openxmlformats.org/officeDocument/2006/customXml" ds:itemID="{E1206F3E-B521-402A-9581-B82767A1E001}">
   <ds:schemaRefs>
     <ds:schemaRef ds:uri="http://schemas.openxmlformats.org/officeDocument/2006/bibliography"/>
   </ds:schemaRefs>

</xml_diff>

<commit_message>
- rozdział 5. [done]
</commit_message>
<xml_diff>
--- a/Documentation/praca magisterska/Problem pakowania - biblioteka algorytmów.docx
+++ b/Documentation/praca magisterska/Problem pakowania - biblioteka algorytmów.docx
@@ -4767,12 +4767,14 @@
       <w:r>
         <w:t xml:space="preserve">: </w:t>
       </w:r>
+      <w:proofErr w:type="spellStart"/>
       <w:r>
         <w:rPr>
           <w:i/>
         </w:rPr>
         <w:t>Next-Fit</w:t>
       </w:r>
+      <w:proofErr w:type="spellEnd"/>
       <w:r>
         <w:t xml:space="preserve">, </w:t>
       </w:r>
@@ -4798,8 +4800,16 @@
         <w:rPr>
           <w:i/>
         </w:rPr>
-        <w:t>First-Fit Decreasing</w:t>
-      </w:r>
+        <w:t xml:space="preserve">First-Fit </w:t>
+      </w:r>
+      <w:proofErr w:type="spellStart"/>
+      <w:r>
+        <w:rPr>
+          <w:i/>
+        </w:rPr>
+        <w:t>Decreasing</w:t>
+      </w:r>
+      <w:proofErr w:type="spellEnd"/>
       <w:r>
         <w:t xml:space="preserve">, </w:t>
       </w:r>
@@ -4807,8 +4817,16 @@
         <w:rPr>
           <w:i/>
         </w:rPr>
-        <w:t>Best-Fit Decreasing</w:t>
-      </w:r>
+        <w:t xml:space="preserve">Best-Fit </w:t>
+      </w:r>
+      <w:proofErr w:type="spellStart"/>
+      <w:r>
+        <w:rPr>
+          <w:i/>
+        </w:rPr>
+        <w:t>Decreasing</w:t>
+      </w:r>
+      <w:proofErr w:type="spellEnd"/>
       <w:r>
         <w:t xml:space="preserve">, </w:t>
       </w:r>
@@ -4821,12 +4839,14 @@
       <w:r>
         <w:t xml:space="preserve">, algorytm dokładny, algorytm redukcji, asymptotyczny schemat aproksymacyjny oraz algorytm </w:t>
       </w:r>
+      <w:proofErr w:type="spellStart"/>
       <w:r>
         <w:rPr>
           <w:i/>
         </w:rPr>
         <w:t>Next-Fit</w:t>
       </w:r>
+      <w:proofErr w:type="spellEnd"/>
       <w:r>
         <w:t xml:space="preserve"> z dodatkową optymalizacją. </w:t>
       </w:r>
@@ -27199,12 +27219,15 @@
     <w:p>
       <w:pPr>
         <w:pStyle w:val="Akapit"/>
+        <w:rPr>
+          <w:rFonts w:eastAsiaTheme="minorEastAsia"/>
+        </w:rPr>
       </w:pPr>
       <w:r>
         <w:t>Eksperyment obliczeniowy został podzielony</w:t>
       </w:r>
       <w:r>
-        <w:t xml:space="preserve"> na 4</w:t>
+        <w:t xml:space="preserve"> na 3</w:t>
       </w:r>
       <w:r>
         <w:t xml:space="preserve"> główne części. W pierwszej testowane były algorytmy listowe. W osobnym podrozdziale pokazano również wpływ </w:t>
@@ -27320,30 +27343,20 @@
         </w:rPr>
         <w:t>Next-Fit</w:t>
       </w:r>
+      <w:r>
+        <w:rPr>
+          <w:rFonts w:eastAsiaTheme="minorEastAsia"/>
+        </w:rPr>
+        <w:t>.</w:t>
+      </w:r>
       <w:proofErr w:type="spellEnd"/>
-      <w:r>
-        <w:rPr>
-          <w:rFonts w:eastAsiaTheme="minorEastAsia"/>
-        </w:rPr>
-        <w:t>.</w:t>
-      </w:r>
-      <w:r>
-        <w:rPr>
-          <w:rFonts w:eastAsiaTheme="minorEastAsia"/>
-        </w:rPr>
-        <w:t xml:space="preserve"> Na końcu</w:t>
-      </w:r>
-      <w:r>
-        <w:rPr>
-          <w:rFonts w:eastAsiaTheme="minorEastAsia"/>
-        </w:rPr>
-        <w:t xml:space="preserve"> rozdziału</w:t>
-      </w:r>
-      <w:r>
-        <w:rPr>
-          <w:rFonts w:eastAsiaTheme="minorEastAsia"/>
-        </w:rPr>
-        <w:t xml:space="preserve"> poświęcono kilka słów algorytmowi dokładnemu.</w:t>
+    </w:p>
+    <w:p>
+      <w:pPr>
+        <w:pStyle w:val="Akapit"/>
+      </w:pPr>
+      <w:r>
+        <w:t>Ze względu na złożoność w eksperymentach pominięto algorytm dokładny. Przeprowadzone testy wykazały, że możliwe jest rozwiązywanie niektórych instancji liczących nawet kilkaset elementów. Z drugiej strony jednak w niektórych przypadkach kilkadziesiąt elementów wystarczy, aby wydłużyć czas obliczeń do kilku godzin co stawia pod znakiem zapytania stosowanie tego algorytmu w ogóle (oprócz sytuacji, gdy rozwiązanie optymalne jest wymagane).</w:t>
       </w:r>
     </w:p>
     <w:p>
@@ -27754,7 +27767,14 @@
         <w:rPr>
           <w:rFonts w:eastAsiaTheme="minorEastAsia"/>
         </w:rPr>
-        <w:t xml:space="preserve">. Łatwo zauważyć, że czasy obliczeń dla każdego z algorytmów nie rosną szybciej niż ta linia – potwierdza to ich złożoność czasową, przedstawioną w rozdziale 3. Wykres pozwala również zauważyć, że czasy obliczeń dla algorytmu </w:t>
+        <w:t xml:space="preserve">. Łatwo zauważyć, że czasy obliczeń dla każdego z algorytmów nie rosną szybciej niż ta linia – potwierdza to ich złożoność czasową, przedstawioną w rozdziale 3. Wykres pozwala również zauważyć, że czasy </w:t>
+      </w:r>
+      <w:r>
+        <w:rPr>
+          <w:rFonts w:eastAsiaTheme="minorEastAsia"/>
+        </w:rPr>
+        <w:lastRenderedPageBreak/>
+        <w:t xml:space="preserve">obliczeń dla algorytmu </w:t>
       </w:r>
       <w:proofErr w:type="spellStart"/>
       <w:r>
@@ -27789,11 +27809,10 @@
           <w:noProof/>
           <w:lang w:eastAsia="pl-PL"/>
         </w:rPr>
-        <w:lastRenderedPageBreak/>
         <w:drawing>
           <wp:inline distT="0" distB="0" distL="0" distR="0">
-            <wp:extent cx="5399405" cy="2792095"/>
-            <wp:effectExtent l="19050" t="0" r="0" b="0"/>
+            <wp:extent cx="5541276" cy="2984409"/>
+            <wp:effectExtent l="19050" t="0" r="2274" b="0"/>
             <wp:docPr id="43" name="Obraz 35" descr="time.png"/>
             <wp:cNvGraphicFramePr>
               <a:graphicFrameLocks xmlns:a="http://schemas.openxmlformats.org/drawingml/2006/main" noChangeAspect="1"/>
@@ -27814,7 +27833,7 @@
                   <pic:spPr>
                     <a:xfrm>
                       <a:off x="0" y="0"/>
-                      <a:ext cx="5399405" cy="2792095"/>
+                      <a:ext cx="5541276" cy="2984409"/>
                     </a:xfrm>
                     <a:prstGeom prst="rect">
                       <a:avLst/>
@@ -28104,7 +28123,14 @@
         <w:rPr>
           <w:rFonts w:eastAsiaTheme="minorEastAsia"/>
         </w:rPr>
-        <w:t xml:space="preserve"> dolnego ograniczenia. Wartości dla wspomnianych algorytmów nie są widoczne ze względu na niewielką różnicę (lub jej brak) oraz duże rozmiary instancji – różnica na poziomie kilku skrzynek nie jest zauważalna.</w:t>
+        <w:t xml:space="preserve"> dolnego ograniczenia. Wartości dla wspomnianych algorytmów nie są widoczne ze względu na niewielką różnicę (lub jej </w:t>
+      </w:r>
+      <w:r>
+        <w:rPr>
+          <w:rFonts w:eastAsiaTheme="minorEastAsia"/>
+        </w:rPr>
+        <w:lastRenderedPageBreak/>
+        <w:t>brak) oraz duże rozmiary instancji – różnica na poziomie kilku skrzynek nie jest zauważalna.</w:t>
       </w:r>
     </w:p>
     <w:p>
@@ -28118,11 +28144,10 @@
           <w:noProof/>
           <w:lang w:eastAsia="pl-PL"/>
         </w:rPr>
-        <w:lastRenderedPageBreak/>
         <w:drawing>
           <wp:inline distT="0" distB="0" distL="0" distR="0">
-            <wp:extent cx="5399405" cy="2792095"/>
-            <wp:effectExtent l="19050" t="0" r="0" b="0"/>
+            <wp:extent cx="5541276" cy="2984409"/>
+            <wp:effectExtent l="19050" t="0" r="2274" b="0"/>
             <wp:docPr id="33" name="Obraz 32" descr="result.png"/>
             <wp:cNvGraphicFramePr>
               <a:graphicFrameLocks xmlns:a="http://schemas.openxmlformats.org/drawingml/2006/main" noChangeAspect="1"/>
@@ -28143,7 +28168,7 @@
                   <pic:spPr>
                     <a:xfrm>
                       <a:off x="0" y="0"/>
-                      <a:ext cx="5399405" cy="2792095"/>
+                      <a:ext cx="5541276" cy="2984409"/>
                     </a:xfrm>
                     <a:prstGeom prst="rect">
                       <a:avLst/>
@@ -28186,8 +28211,8 @@
         </w:rPr>
         <w:drawing>
           <wp:inline distT="0" distB="0" distL="0" distR="0">
-            <wp:extent cx="5399405" cy="2792095"/>
-            <wp:effectExtent l="19050" t="0" r="0" b="0"/>
+            <wp:extent cx="5541276" cy="2984409"/>
+            <wp:effectExtent l="19050" t="0" r="2274" b="0"/>
             <wp:docPr id="34" name="Obraz 33" descr="quality.png"/>
             <wp:cNvGraphicFramePr>
               <a:graphicFrameLocks xmlns:a="http://schemas.openxmlformats.org/drawingml/2006/main" noChangeAspect="1"/>
@@ -28208,7 +28233,7 @@
                   <pic:spPr>
                     <a:xfrm>
                       <a:off x="0" y="0"/>
-                      <a:ext cx="5399405" cy="2792095"/>
+                      <a:ext cx="5541276" cy="2984409"/>
                     </a:xfrm>
                     <a:prstGeom prst="rect">
                       <a:avLst/>
@@ -28252,8 +28277,8 @@
         <w:lastRenderedPageBreak/>
         <w:drawing>
           <wp:inline distT="0" distB="0" distL="0" distR="0">
-            <wp:extent cx="5399405" cy="2792095"/>
-            <wp:effectExtent l="19050" t="0" r="0" b="0"/>
+            <wp:extent cx="5541276" cy="2984409"/>
+            <wp:effectExtent l="19050" t="0" r="2274" b="0"/>
             <wp:docPr id="35" name="Obraz 34" descr="error.png"/>
             <wp:cNvGraphicFramePr>
               <a:graphicFrameLocks xmlns:a="http://schemas.openxmlformats.org/drawingml/2006/main" noChangeAspect="1"/>
@@ -28274,7 +28299,7 @@
                   <pic:spPr>
                     <a:xfrm>
                       <a:off x="0" y="0"/>
-                      <a:ext cx="5399405" cy="2792095"/>
+                      <a:ext cx="5541276" cy="2984409"/>
                     </a:xfrm>
                     <a:prstGeom prst="rect">
                       <a:avLst/>
@@ -28358,7 +28383,13 @@
         <w:t>nie podawano</w:t>
       </w:r>
       <w:r>
-        <w:t xml:space="preserve"> ręcznie zakresu rozmiarów elementów w gene</w:t>
+        <w:t xml:space="preserve"> ręczni</w:t>
+      </w:r>
+      <w:r>
+        <w:t>e zakresu rozmiarów elementów w </w:t>
+      </w:r>
+      <w:r>
+        <w:t>gene</w:t>
       </w:r>
       <w:r>
         <w:t>ratorze. Zamiast tego skupiono się na rozkładzie elementów oraz sposobie ich sortowania</w:t>
@@ -28369,6 +28400,52 @@
       <w:r>
         <w:t>instancji wejściowej</w:t>
       </w:r>
+      <w:r>
+        <w:t>.</w:t>
+      </w:r>
+      <w:r>
+        <w:t xml:space="preserve"> Pominięte zostały wyniki działania algorytmów, dla których kolejność elementów nie ma znaczenia: </w:t>
+      </w:r>
+      <w:r>
+        <w:rPr>
+          <w:i/>
+        </w:rPr>
+        <w:t>Random-Fit</w:t>
+      </w:r>
+      <w:r>
+        <w:t xml:space="preserve">, </w:t>
+      </w:r>
+      <w:r>
+        <w:rPr>
+          <w:i/>
+        </w:rPr>
+        <w:t xml:space="preserve">First-Fit </w:t>
+      </w:r>
+      <w:proofErr w:type="spellStart"/>
+      <w:r>
+        <w:rPr>
+          <w:i/>
+        </w:rPr>
+        <w:t>Decreasing</w:t>
+      </w:r>
+      <w:proofErr w:type="spellEnd"/>
+      <w:r>
+        <w:t xml:space="preserve"> oraz </w:t>
+      </w:r>
+      <w:r>
+        <w:rPr>
+          <w:i/>
+        </w:rPr>
+        <w:t xml:space="preserve">Best-Fit </w:t>
+      </w:r>
+      <w:proofErr w:type="spellStart"/>
+      <w:r>
+        <w:rPr>
+          <w:i/>
+        </w:rPr>
+        <w:t>Decreasing</w:t>
+      </w:r>
+      <w:proofErr w:type="spellEnd"/>
       <w:r>
         <w:t>.</w:t>
       </w:r>
@@ -28390,9 +28467,10 @@
           <w:noProof/>
           <w:lang w:eastAsia="pl-PL"/>
         </w:rPr>
+        <w:lastRenderedPageBreak/>
         <w:drawing>
           <wp:inline distT="0" distB="0" distL="0" distR="0">
-            <wp:extent cx="5399405" cy="2577493"/>
+            <wp:extent cx="5037523" cy="2850278"/>
             <wp:effectExtent l="19050" t="0" r="0" b="0"/>
             <wp:docPr id="37" name="Obraz 36" descr="quality.png"/>
             <wp:cNvGraphicFramePr>
@@ -28414,7 +28492,7 @@
                   <pic:spPr>
                     <a:xfrm>
                       <a:off x="0" y="0"/>
-                      <a:ext cx="5399405" cy="2577493"/>
+                      <a:ext cx="5037523" cy="2850278"/>
                     </a:xfrm>
                     <a:prstGeom prst="rect">
                       <a:avLst/>
@@ -28460,7 +28538,7 @@
         </w:rPr>
         <w:drawing>
           <wp:inline distT="0" distB="0" distL="0" distR="0">
-            <wp:extent cx="5399344" cy="2577465"/>
+            <wp:extent cx="5037523" cy="2850278"/>
             <wp:effectExtent l="19050" t="0" r="0" b="0"/>
             <wp:docPr id="38" name="Obraz 37" descr="sorting_error.png"/>
             <wp:cNvGraphicFramePr>
@@ -28482,7 +28560,7 @@
                   <pic:spPr>
                     <a:xfrm>
                       <a:off x="0" y="0"/>
-                      <a:ext cx="5399344" cy="2577465"/>
+                      <a:ext cx="5037523" cy="2850278"/>
                     </a:xfrm>
                     <a:prstGeom prst="rect">
                       <a:avLst/>
@@ -28531,7 +28609,58 @@
         <w:t>5.7.</w:t>
       </w:r>
       <w:r>
-        <w:t>) przedstawiają odpowiednio średnie oszacowanie jakości oraz błędu dla danych posortowanych (lub nie). Nietrudno zauważyć, że w przypadku posortowania elementów rosnąco wyniki mogą być znacznie gorsze niż w przypadku sortowania odwrotnego. Okazuje się też, że badane heurystyki całkiem dobrze radzą sobie z danymi nie posortowanymi w ogóle.</w:t>
+        <w:t>) przedstawiają odpowiednio średnie oszacowanie jakości oraz błędu dla danych posortowanych (lub nie)</w:t>
+      </w:r>
+      <w:r>
+        <w:t xml:space="preserve"> dla poszczególnych algorytmów</w:t>
+      </w:r>
+      <w:r>
+        <w:t>.</w:t>
+      </w:r>
+      <w:r>
+        <w:t xml:space="preserve"> W przypadku algorytmu </w:t>
+      </w:r>
+      <w:proofErr w:type="spellStart"/>
+      <w:r>
+        <w:rPr>
+          <w:i/>
+        </w:rPr>
+        <w:t>Next-Fit</w:t>
+      </w:r>
+      <w:proofErr w:type="spellEnd"/>
+      <w:r>
+        <w:t xml:space="preserve"> większe znaczenie na jakość uzyskiwanych rozwiązań ma sam fakt </w:t>
+      </w:r>
+      <w:r>
+        <w:t>posortowania elementów</w:t>
+      </w:r>
+      <w:r>
+        <w:t xml:space="preserve"> niż to, czy zostały posortowane rosnąco czy malejąco. Zupełnie inaczej jest w przypadku algorytmów </w:t>
+      </w:r>
+      <w:r>
+        <w:rPr>
+          <w:i/>
+        </w:rPr>
+        <w:t>First-Fit</w:t>
+      </w:r>
+      <w:r>
+        <w:t xml:space="preserve"> i </w:t>
+      </w:r>
+      <w:r>
+        <w:rPr>
+          <w:i/>
+        </w:rPr>
+        <w:t>Best-Fit</w:t>
+      </w:r>
+      <w:r>
+        <w:t xml:space="preserve"> – oba algorytmy dobrze sobie radzą </w:t>
+      </w:r>
+      <w:r>
+        <w:t xml:space="preserve">w przypadku gdy elementy są </w:t>
+      </w:r>
+      <w:r>
+        <w:lastRenderedPageBreak/>
+        <w:t>nieuporządkowane. Z tego powodu posortowanie elementów malejąco nie powoduje już znacznej poprawy wyników. Posortowanie elementów rosnąco powoduje natomiast znaczne pogorszenie jakości uzyskiwanych rozwiązań.</w:t>
       </w:r>
     </w:p>
     <w:p>
@@ -28598,10 +28727,9 @@
           <w:noProof/>
           <w:lang w:eastAsia="pl-PL"/>
         </w:rPr>
-        <w:lastRenderedPageBreak/>
         <w:drawing>
           <wp:inline distT="0" distB="0" distL="0" distR="0">
-            <wp:extent cx="5399405" cy="2577465"/>
+            <wp:extent cx="5037523" cy="2850278"/>
             <wp:effectExtent l="19050" t="0" r="0" b="0"/>
             <wp:docPr id="39" name="Obraz 38" descr="dist_quality.png"/>
             <wp:cNvGraphicFramePr>
@@ -28623,7 +28751,7 @@
                   <pic:spPr>
                     <a:xfrm>
                       <a:off x="0" y="0"/>
-                      <a:ext cx="5399405" cy="2577465"/>
+                      <a:ext cx="5037523" cy="2850278"/>
                     </a:xfrm>
                     <a:prstGeom prst="rect">
                       <a:avLst/>
@@ -28664,9 +28792,10 @@
           <w:noProof/>
           <w:lang w:eastAsia="pl-PL"/>
         </w:rPr>
+        <w:lastRenderedPageBreak/>
         <w:drawing>
           <wp:inline distT="0" distB="0" distL="0" distR="0">
-            <wp:extent cx="5399405" cy="2577465"/>
+            <wp:extent cx="5037523" cy="2850278"/>
             <wp:effectExtent l="19050" t="0" r="0" b="0"/>
             <wp:docPr id="40" name="Obraz 39" descr="dist_error.png"/>
             <wp:cNvGraphicFramePr>
@@ -28688,7 +28817,7 @@
                   <pic:spPr>
                     <a:xfrm>
                       <a:off x="0" y="0"/>
-                      <a:ext cx="5399405" cy="2577465"/>
+                      <a:ext cx="5037523" cy="2850278"/>
                     </a:xfrm>
                     <a:prstGeom prst="rect">
                       <a:avLst/>
@@ -28805,14 +28934,7 @@
         <w:rPr>
           <w:rFonts w:eastAsiaTheme="minorEastAsia"/>
         </w:rPr>
-        <w:t xml:space="preserve"> a następnie eksportowano wyniki do </w:t>
-      </w:r>
-      <w:r>
-        <w:rPr>
-          <w:rFonts w:eastAsiaTheme="minorEastAsia"/>
-        </w:rPr>
-        <w:lastRenderedPageBreak/>
-        <w:t>programu Excel w celu dalszej obróbki. Z tego powodu wykresy pochodzą z tej aplikacji</w:t>
+        <w:t xml:space="preserve"> a następnie eksportowano wyniki do programu Excel w celu dalszej obróbki. Z tego powodu wykresy pochodzą z tej aplikacji</w:t>
       </w:r>
       <w:r>
         <w:rPr>
@@ -29016,6 +29138,7 @@
               <w:rPr>
                 <w:b/>
               </w:rPr>
+              <w:lastRenderedPageBreak/>
               <w:t>od-do (krok)</w:t>
             </w:r>
           </w:p>
@@ -29428,7 +29551,6 @@
         <w:pStyle w:val="Akapit"/>
       </w:pPr>
       <w:r>
-        <w:lastRenderedPageBreak/>
         <w:t xml:space="preserve">Powyższy rysunek </w:t>
       </w:r>
       <w:r>
@@ -29523,6 +29645,7 @@
           <w:noProof/>
           <w:lang w:eastAsia="pl-PL"/>
         </w:rPr>
+        <w:lastRenderedPageBreak/>
         <w:drawing>
           <wp:inline distT="0" distB="0" distL="0" distR="0">
             <wp:extent cx="5399405" cy="3239873"/>
@@ -29924,7 +30047,6 @@
         <w:pStyle w:val="Podpisrysunku"/>
       </w:pPr>
       <w:r>
-        <w:lastRenderedPageBreak/>
         <w:t>Tab</w:t>
       </w:r>
       <w:r>
@@ -29964,6 +30086,58 @@
       </w:r>
       <w:r>
         <w:t>na rys. 5.14.</w:t>
+      </w:r>
+      <w:r>
+        <w:t xml:space="preserve"> Jest to spowodowane dużą złożonością obliczeniową </w:t>
+      </w:r>
+      <m:oMath>
+        <m:r>
+          <w:rPr>
+            <w:rFonts w:ascii="Cambria Math" w:hAnsi="Cambria Math"/>
+          </w:rPr>
+          <m:t>O</m:t>
+        </m:r>
+        <m:d>
+          <m:dPr>
+            <m:ctrlPr>
+              <w:rPr>
+                <w:rFonts w:ascii="Cambria Math" w:hAnsi="Cambria Math"/>
+                <w:i/>
+              </w:rPr>
+            </m:ctrlPr>
+          </m:dPr>
+          <m:e>
+            <m:sSup>
+              <m:sSupPr>
+                <m:ctrlPr>
+                  <w:rPr>
+                    <w:rFonts w:ascii="Cambria Math" w:hAnsi="Cambria Math"/>
+                    <w:i/>
+                  </w:rPr>
+                </m:ctrlPr>
+              </m:sSupPr>
+              <m:e>
+                <m:r>
+                  <w:rPr>
+                    <w:rFonts w:ascii="Cambria Math" w:hAnsi="Cambria Math"/>
+                  </w:rPr>
+                  <m:t>n</m:t>
+                </m:r>
+              </m:e>
+              <m:sup>
+                <m:r>
+                  <w:rPr>
+                    <w:rFonts w:ascii="Cambria Math" w:hAnsi="Cambria Math"/>
+                  </w:rPr>
+                  <m:t>3</m:t>
+                </m:r>
+              </m:sup>
+            </m:sSup>
+          </m:e>
+        </m:d>
+      </m:oMath>
+      <w:r>
+        <w:t>, wspomnianą w rozdziale o algorytmach.</w:t>
       </w:r>
       <w:r>
         <w:t xml:space="preserve"> Czas obliczeń dla pozostałych algorytmów był znacznie krótszy – na wykresie widoczne są jeszcze tylko czasy dla algorytmu </w:t>
@@ -30265,56 +30439,6 @@
       <w:pPr>
         <w:pStyle w:val="Akapit"/>
         <w:ind w:firstLine="0"/>
-      </w:pPr>
-    </w:p>
-    <w:p>
-      <w:pPr>
-        <w:pStyle w:val="Podrozdzia1"/>
-      </w:pPr>
-      <w:bookmarkStart w:id="60" w:name="_Toc305518380"/>
-      <w:r>
-        <w:t>5.4. Algorytm dokładny</w:t>
-      </w:r>
-      <w:bookmarkEnd w:id="60"/>
-    </w:p>
-    <w:p>
-      <w:pPr>
-        <w:pStyle w:val="Akapit"/>
-        <w:rPr>
-          <w:color w:val="FF0000"/>
-        </w:rPr>
-      </w:pPr>
-      <w:r>
-        <w:t>Ze względu na złożoność w eksperymentach pominięto algorytm dokładny. Przeprowadzone testy wykazały, że możliwe jest rozwiązywanie niektórych instancji liczących nawet kilkaset elementów. Z drugiej strony jednak w niektórych przypadkach kilkadziesiąt elementów wystarczy, aby wydłużyć czas obliczeń do kilku godzin</w:t>
-      </w:r>
-      <w:r>
-        <w:t xml:space="preserve"> co stawia pod znakiem zapytania stosowanie tego algorytmu w ogóle (</w:t>
-      </w:r>
-      <w:r>
-        <w:t>oprócz sytuacji</w:t>
-      </w:r>
-      <w:r>
-        <w:t xml:space="preserve">, </w:t>
-      </w:r>
-      <w:r>
-        <w:t>gdy</w:t>
-      </w:r>
-      <w:r>
-        <w:t xml:space="preserve"> rozwiązanie optymalne jest wymagane).</w:t>
-      </w:r>
-    </w:p>
-    <w:p>
-      <w:pPr>
-        <w:pStyle w:val="Akapit"/>
-        <w:rPr>
-          <w:color w:val="FF0000"/>
-        </w:rPr>
-      </w:pPr>
-    </w:p>
-    <w:p>
-      <w:pPr>
-        <w:pStyle w:val="Akapit"/>
-        <w:ind w:firstLine="0"/>
         <w:sectPr>
           <w:headerReference w:type="even" r:id="rId58"/>
           <w:pgSz w:w="11906" w:h="16838"/>
@@ -30328,12 +30452,12 @@
       <w:pPr>
         <w:pStyle w:val="Rozdzia"/>
       </w:pPr>
-      <w:bookmarkStart w:id="61" w:name="_Toc305518381"/>
+      <w:bookmarkStart w:id="60" w:name="_Toc305518381"/>
       <w:r>
         <w:lastRenderedPageBreak/>
         <w:t>6. PODSUMOWANIE</w:t>
       </w:r>
-      <w:bookmarkEnd w:id="61"/>
+      <w:bookmarkEnd w:id="60"/>
     </w:p>
     <w:p>
       <w:pPr>
@@ -30612,12 +30736,12 @@
       <w:pPr>
         <w:pStyle w:val="Rozdzia"/>
       </w:pPr>
-      <w:bookmarkStart w:id="62" w:name="_Toc305518382"/>
+      <w:bookmarkStart w:id="61" w:name="_Toc305518382"/>
       <w:r>
         <w:lastRenderedPageBreak/>
         <w:t>LITERATURA</w:t>
       </w:r>
-      <w:bookmarkEnd w:id="62"/>
+      <w:bookmarkEnd w:id="61"/>
     </w:p>
     <w:tbl>
       <w:tblPr>
@@ -31261,7 +31385,7 @@
       <w:pPr>
         <w:pStyle w:val="Rozdzia"/>
       </w:pPr>
-      <w:bookmarkStart w:id="63" w:name="_Toc305518383"/>
+      <w:bookmarkStart w:id="62" w:name="_Toc305518383"/>
       <w:r>
         <w:lastRenderedPageBreak/>
         <w:t>ZA</w:t>
@@ -31269,7 +31393,7 @@
       <w:r>
         <w:t>ŁĄCZNIKI</w:t>
       </w:r>
-      <w:bookmarkEnd w:id="63"/>
+      <w:bookmarkEnd w:id="62"/>
     </w:p>
     <w:p>
       <w:pPr>
@@ -31590,7 +31714,7 @@
               <w:rFonts w:ascii="Times New Roman" w:hAnsi="Times New Roman" w:cs="Times New Roman"/>
               <w:noProof/>
             </w:rPr>
-            <w:t>70</w:t>
+            <w:t>62</w:t>
           </w:r>
           <w:r>
             <w:rPr>
@@ -31778,7 +31902,7 @@
               <w:rFonts w:ascii="Times New Roman" w:hAnsi="Times New Roman" w:cs="Times New Roman"/>
               <w:noProof/>
             </w:rPr>
-            <w:t>72</w:t>
+            <w:t>74</w:t>
           </w:r>
           <w:r>
             <w:rPr>
@@ -31872,7 +31996,7 @@
               <w:rFonts w:ascii="Times New Roman" w:hAnsi="Times New Roman" w:cs="Times New Roman"/>
               <w:noProof/>
             </w:rPr>
-            <w:t>74</w:t>
+            <w:t>76</w:t>
           </w:r>
           <w:r>
             <w:rPr>
@@ -31926,7 +32050,7 @@
         <w:rPr>
           <w:noProof/>
         </w:rPr>
-        <w:t>9</w:t>
+        <w:t>61</w:t>
       </w:r>
     </w:fldSimple>
   </w:p>
@@ -35942,25 +36066,25 @@
           </c:val>
         </c:ser>
         <c:marker val="1"/>
-        <c:axId val="104525824"/>
-        <c:axId val="104527360"/>
+        <c:axId val="109979520"/>
+        <c:axId val="109982848"/>
       </c:lineChart>
       <c:catAx>
-        <c:axId val="104525824"/>
+        <c:axId val="109979520"/>
         <c:scaling>
           <c:orientation val="minMax"/>
         </c:scaling>
         <c:axPos val="b"/>
         <c:numFmt formatCode="General" sourceLinked="1"/>
         <c:tickLblPos val="nextTo"/>
-        <c:crossAx val="104527360"/>
+        <c:crossAx val="109982848"/>
         <c:crosses val="autoZero"/>
         <c:auto val="1"/>
         <c:lblAlgn val="ctr"/>
         <c:lblOffset val="100"/>
       </c:catAx>
       <c:valAx>
-        <c:axId val="104527360"/>
+        <c:axId val="109982848"/>
         <c:scaling>
           <c:orientation val="minMax"/>
         </c:scaling>
@@ -35968,7 +36092,7 @@
         <c:majorGridlines/>
         <c:numFmt formatCode="General" sourceLinked="1"/>
         <c:tickLblPos val="nextTo"/>
-        <c:crossAx val="104525824"/>
+        <c:crossAx val="109979520"/>
         <c:crosses val="autoZero"/>
         <c:crossBetween val="between"/>
       </c:valAx>
@@ -36604,25 +36728,25 @@
           </c:val>
         </c:ser>
         <c:marker val="1"/>
-        <c:axId val="79544320"/>
-        <c:axId val="79545856"/>
+        <c:axId val="104594432"/>
+        <c:axId val="105132800"/>
       </c:lineChart>
       <c:catAx>
-        <c:axId val="79544320"/>
+        <c:axId val="104594432"/>
         <c:scaling>
           <c:orientation val="minMax"/>
         </c:scaling>
         <c:axPos val="b"/>
         <c:numFmt formatCode="General" sourceLinked="1"/>
         <c:tickLblPos val="nextTo"/>
-        <c:crossAx val="79545856"/>
+        <c:crossAx val="105132800"/>
         <c:crosses val="autoZero"/>
         <c:auto val="1"/>
         <c:lblAlgn val="ctr"/>
         <c:lblOffset val="100"/>
       </c:catAx>
       <c:valAx>
-        <c:axId val="79545856"/>
+        <c:axId val="105132800"/>
         <c:scaling>
           <c:orientation val="minMax"/>
         </c:scaling>
@@ -36630,7 +36754,7 @@
         <c:majorGridlines/>
         <c:numFmt formatCode="General" sourceLinked="1"/>
         <c:tickLblPos val="nextTo"/>
-        <c:crossAx val="79544320"/>
+        <c:crossAx val="104594432"/>
         <c:crosses val="autoZero"/>
         <c:crossBetween val="between"/>
       </c:valAx>
@@ -36729,7 +36853,7 @@
   </w:compat>
   <w:rsids>
     <w:rsidRoot w:val="00DC364E"/>
-    <w:rsid w:val="001C61E3"/>
+    <w:rsid w:val="00BA0437"/>
     <w:rsid w:val="00DC364E"/>
   </w:rsids>
   <m:mathPr>
@@ -37253,7 +37377,7 @@
 </file>
 
 <file path=customXml/itemProps1.xml><?xml version="1.0" encoding="utf-8"?>
-<ds:datastoreItem xmlns:ds="http://schemas.openxmlformats.org/officeDocument/2006/customXml" ds:itemID="{0976E84F-E188-4B91-BD84-56BB86A9840E}">
+<ds:datastoreItem xmlns:ds="http://schemas.openxmlformats.org/officeDocument/2006/customXml" ds:itemID="{C383D319-0367-426D-891D-EC744470D816}">
   <ds:schemaRefs>
     <ds:schemaRef ds:uri="http://schemas.openxmlformats.org/officeDocument/2006/bibliography"/>
   </ds:schemaRefs>
@@ -37261,7 +37385,7 @@
 </file>
 
 <file path=customXml/itemProps2.xml><?xml version="1.0" encoding="utf-8"?>
-<ds:datastoreItem xmlns:ds="http://schemas.openxmlformats.org/officeDocument/2006/customXml" ds:itemID="{E1206F3E-B521-402A-9581-B82767A1E001}">
+<ds:datastoreItem xmlns:ds="http://schemas.openxmlformats.org/officeDocument/2006/customXml" ds:itemID="{77DDD67B-CC52-4A55-8283-273554E89FFD}">
   <ds:schemaRefs>
     <ds:schemaRef ds:uri="http://schemas.openxmlformats.org/officeDocument/2006/bibliography"/>
   </ds:schemaRefs>

</xml_diff>

<commit_message>
- rozdział 6. [done]
</commit_message>
<xml_diff>
--- a/Documentation/praca magisterska/Problem pakowania - biblioteka algorytmów.docx
+++ b/Documentation/praca magisterska/Problem pakowania - biblioteka algorytmów.docx
@@ -30672,18 +30672,121 @@
     <w:p>
       <w:pPr>
         <w:pStyle w:val="Akapit"/>
+      </w:pPr>
+      <w:r>
+        <w:t xml:space="preserve">Jeżeli chodzi o sam problem pakowania, to warto zauważyć, ze pomimo jego dużej złożoności istnieje wiele algorytmów, które znajdują rozwiązania bardzo zbliżone do optymalnego. Najlepszym przykładem są algorytmy </w:t>
+      </w:r>
+      <w:r>
+        <w:rPr>
+          <w:i/>
+        </w:rPr>
+        <w:t xml:space="preserve">First-Fit </w:t>
+      </w:r>
+      <w:proofErr w:type="spellStart"/>
+      <w:r>
+        <w:rPr>
+          <w:i/>
+        </w:rPr>
+        <w:t>Decreasing</w:t>
+      </w:r>
+      <w:proofErr w:type="spellEnd"/>
+      <w:r>
+        <w:t xml:space="preserve">, </w:t>
+      </w:r>
+      <w:r>
+        <w:rPr>
+          <w:i/>
+        </w:rPr>
+        <w:t xml:space="preserve">Best-Fit </w:t>
+      </w:r>
+      <w:proofErr w:type="spellStart"/>
+      <w:r>
+        <w:rPr>
+          <w:i/>
+        </w:rPr>
+        <w:t>Decreasing</w:t>
+      </w:r>
+      <w:proofErr w:type="spellEnd"/>
+      <w:r>
+        <w:t>, których z</w:t>
+      </w:r>
+      <w:r>
+        <w:t>łożoność</w:t>
+      </w:r>
+      <w:r>
+        <w:t xml:space="preserve"> obliczeniowa</w:t>
+      </w:r>
+      <w:r>
+        <w:t xml:space="preserve"> (kwadratowa w najpopularniejszej implementacji) pozwala na stosowanie ich do nawet naprawdę dużych problemów</w:t>
+      </w:r>
+      <w:r>
+        <w:t>. Poza tym są one bardzo proste, a jakość uzyskiwanych przez nie rozwiązań w większości przypadków jest bliska wartości optymalnej i powinna okazać się wystarczająca w wielu zastosowaniach.</w:t>
+      </w:r>
+      <w:r>
+        <w:t xml:space="preserve"> Algorytmy listowe typu </w:t>
+      </w:r>
+      <w:proofErr w:type="spellStart"/>
+      <w:r>
+        <w:rPr>
+          <w:i/>
+        </w:rPr>
+        <w:t>on-line</w:t>
+      </w:r>
+      <w:proofErr w:type="spellEnd"/>
+      <w:r>
+        <w:t xml:space="preserve"> osiągają z reguły wyniki gorsze. Ich praktyczne zastosowanie ogranicza się do przypadków, w których nigdy nie będą znane wszystkie elementy jednocześnie</w:t>
+      </w:r>
+      <w:r>
+        <w:t>.</w:t>
+      </w:r>
+      <w:r>
+        <w:t xml:space="preserve"> </w:t>
+      </w:r>
+      <w:r>
+        <w:t xml:space="preserve">O ile szybkość działania nie jest najważniejsza, w takim wypadku lepiej wykorzystać algorytm </w:t>
+      </w:r>
+      <w:r>
+        <w:rPr>
+          <w:i/>
+        </w:rPr>
+        <w:t>First-Fit</w:t>
+      </w:r>
+      <w:r>
+        <w:t xml:space="preserve"> lub </w:t>
+      </w:r>
+      <w:r>
+        <w:rPr>
+          <w:i/>
+        </w:rPr>
+        <w:t>Best-Fit</w:t>
+      </w:r>
+      <w:r>
+        <w:t>, które pozwalają uzyskać lepsze wyniki.</w:t>
+      </w:r>
+    </w:p>
+    <w:p>
+      <w:pPr>
+        <w:pStyle w:val="Akapit"/>
+      </w:pPr>
+      <w:r>
+        <w:t>Bardzo dobrym algorytmem okazał się zaprezentowany asymptotyczny schemat aproksymacyjny. Jego główne atuty to duża szybkość działania oraz możliwość określenia pożądanej jakości uzyskiwanych rozwiązań. Trzeba jednak pamiętać, że wykorzystuje on programowanie liniowe, którego implementacja w niektórych przypadkach może być bardzo trudna bądź też niemożliwa.</w:t>
+      </w:r>
+    </w:p>
+    <w:p>
+      <w:pPr>
+        <w:pStyle w:val="Akapit"/>
         <w:rPr>
           <w:color w:val="FF0000"/>
         </w:rPr>
       </w:pPr>
       <w:r>
-        <w:t xml:space="preserve">Jeżeli chodzi o sam problem pakowania, to warto zauważyć, ze pomimo jego dużej złożoności istnieje wiele algorytmów, które znajdują rozwiązania bardzo zbliżone do optymalnego. Najlepszym przykładem są algorytmy </w:t>
-      </w:r>
-      <w:r>
-        <w:rPr>
-          <w:i/>
-        </w:rPr>
-        <w:t xml:space="preserve">First-Fit </w:t>
+        <w:t xml:space="preserve">Pozostałe algorytmy wypadają gorzej od poprzedników. Algorytm dokładny zwraca optymalne rozwiązania, jednak czas jego działania praktycznie wyklucza zastosowanie go w nawet niewielkich problemach. Algorytm redukcji oferuje bardzo dobre wyniki, jednak są one gorsze od wyników uzyskiwanych przez metodę </w:t>
+      </w:r>
+      <w:r>
+        <w:rPr>
+          <w:i/>
+        </w:rPr>
+        <w:t xml:space="preserve">Best-Fit </w:t>
       </w:r>
       <w:proofErr w:type="spellStart"/>
       <w:r>
@@ -30694,30 +30797,18 @@
       </w:r>
       <w:proofErr w:type="spellEnd"/>
       <w:r>
-        <w:t xml:space="preserve">, </w:t>
-      </w:r>
-      <w:r>
-        <w:rPr>
-          <w:i/>
-        </w:rPr>
-        <w:t xml:space="preserve">Best-Fit </w:t>
+        <w:t xml:space="preserve">, a czas jego działania jest znacznie dłuższy. Z kolei algorytm </w:t>
       </w:r>
       <w:proofErr w:type="spellStart"/>
       <w:r>
         <w:rPr>
           <w:i/>
         </w:rPr>
-        <w:t>Decreasing</w:t>
+        <w:t>Next-Fit</w:t>
       </w:r>
       <w:proofErr w:type="spellEnd"/>
       <w:r>
-        <w:t xml:space="preserve"> oraz </w:t>
-      </w:r>
-      <w:r>
-        <w:t xml:space="preserve">przedstawiony </w:t>
-      </w:r>
-      <w:r>
-        <w:t>schemat aproksymacyjny. Złożoność dwóch pierwszych algorytmów (kwadratowa w najpopularniejszej implementacji) pozwala na stosowanie ich do nawet naprawdę dużych problemów. Poza tym są one bardzo proste. Trzeci algorytm radzi sobie jeszcze lepiej i działa bardzo szybko. To wszystko sprawia, że można z powodzeniem stosować je w wielu rzeczywistych problemach.</w:t>
+        <w:t xml:space="preserve"> z dodatkową optymalizacją działa w czasie porównywalnym, ale uzyskuje znacznie gorsze wyniki.</w:t>
       </w:r>
     </w:p>
     <w:p>
@@ -32050,7 +32141,7 @@
         <w:rPr>
           <w:noProof/>
         </w:rPr>
-        <w:t>61</w:t>
+        <w:t>73</w:t>
       </w:r>
     </w:fldSimple>
   </w:p>
@@ -36066,25 +36157,25 @@
           </c:val>
         </c:ser>
         <c:marker val="1"/>
-        <c:axId val="109979520"/>
-        <c:axId val="109982848"/>
+        <c:axId val="105147008"/>
+        <c:axId val="105153664"/>
       </c:lineChart>
       <c:catAx>
-        <c:axId val="109979520"/>
+        <c:axId val="105147008"/>
         <c:scaling>
           <c:orientation val="minMax"/>
         </c:scaling>
         <c:axPos val="b"/>
         <c:numFmt formatCode="General" sourceLinked="1"/>
         <c:tickLblPos val="nextTo"/>
-        <c:crossAx val="109982848"/>
+        <c:crossAx val="105153664"/>
         <c:crosses val="autoZero"/>
         <c:auto val="1"/>
         <c:lblAlgn val="ctr"/>
         <c:lblOffset val="100"/>
       </c:catAx>
       <c:valAx>
-        <c:axId val="109982848"/>
+        <c:axId val="105153664"/>
         <c:scaling>
           <c:orientation val="minMax"/>
         </c:scaling>
@@ -36092,7 +36183,7 @@
         <c:majorGridlines/>
         <c:numFmt formatCode="General" sourceLinked="1"/>
         <c:tickLblPos val="nextTo"/>
-        <c:crossAx val="109979520"/>
+        <c:crossAx val="105147008"/>
         <c:crosses val="autoZero"/>
         <c:crossBetween val="between"/>
       </c:valAx>
@@ -36728,25 +36819,25 @@
           </c:val>
         </c:ser>
         <c:marker val="1"/>
-        <c:axId val="104594432"/>
-        <c:axId val="105132800"/>
+        <c:axId val="109980672"/>
+        <c:axId val="109984000"/>
       </c:lineChart>
       <c:catAx>
-        <c:axId val="104594432"/>
+        <c:axId val="109980672"/>
         <c:scaling>
           <c:orientation val="minMax"/>
         </c:scaling>
         <c:axPos val="b"/>
         <c:numFmt formatCode="General" sourceLinked="1"/>
         <c:tickLblPos val="nextTo"/>
-        <c:crossAx val="105132800"/>
+        <c:crossAx val="109984000"/>
         <c:crosses val="autoZero"/>
         <c:auto val="1"/>
         <c:lblAlgn val="ctr"/>
         <c:lblOffset val="100"/>
       </c:catAx>
       <c:valAx>
-        <c:axId val="105132800"/>
+        <c:axId val="109984000"/>
         <c:scaling>
           <c:orientation val="minMax"/>
         </c:scaling>
@@ -36754,7 +36845,7 @@
         <c:majorGridlines/>
         <c:numFmt formatCode="General" sourceLinked="1"/>
         <c:tickLblPos val="nextTo"/>
-        <c:crossAx val="104594432"/>
+        <c:crossAx val="109980672"/>
         <c:crosses val="autoZero"/>
         <c:crossBetween val="between"/>
       </c:valAx>
@@ -36853,7 +36944,7 @@
   </w:compat>
   <w:rsids>
     <w:rsidRoot w:val="00DC364E"/>
-    <w:rsid w:val="00BA0437"/>
+    <w:rsid w:val="00923104"/>
     <w:rsid w:val="00DC364E"/>
   </w:rsids>
   <m:mathPr>
@@ -37377,7 +37468,7 @@
 </file>
 
 <file path=customXml/itemProps1.xml><?xml version="1.0" encoding="utf-8"?>
-<ds:datastoreItem xmlns:ds="http://schemas.openxmlformats.org/officeDocument/2006/customXml" ds:itemID="{C383D319-0367-426D-891D-EC744470D816}">
+<ds:datastoreItem xmlns:ds="http://schemas.openxmlformats.org/officeDocument/2006/customXml" ds:itemID="{6701DA3D-197F-482A-9AC6-771DFCE99365}">
   <ds:schemaRefs>
     <ds:schemaRef ds:uri="http://schemas.openxmlformats.org/officeDocument/2006/bibliography"/>
   </ds:schemaRefs>
@@ -37385,7 +37476,7 @@
 </file>
 
 <file path=customXml/itemProps2.xml><?xml version="1.0" encoding="utf-8"?>
-<ds:datastoreItem xmlns:ds="http://schemas.openxmlformats.org/officeDocument/2006/customXml" ds:itemID="{77DDD67B-CC52-4A55-8283-273554E89FFD}">
+<ds:datastoreItem xmlns:ds="http://schemas.openxmlformats.org/officeDocument/2006/customXml" ds:itemID="{CB3831D1-6B01-4FD3-B539-BDB7B57F56A0}">
   <ds:schemaRefs>
     <ds:schemaRef ds:uri="http://schemas.openxmlformats.org/officeDocument/2006/bibliography"/>
   </ds:schemaRefs>

</xml_diff>

<commit_message>
algorytmy listowe bardziej formalnie
</commit_message>
<xml_diff>
--- a/Documentation/praca magisterska/Problem pakowania - biblioteka algorytmów.docx
+++ b/Documentation/praca magisterska/Problem pakowania - biblioteka algorytmów.docx
@@ -12155,104 +12155,490 @@
     <w:p>
       <w:pPr>
         <w:pStyle w:val="Akapit"/>
-        <w:numPr>
-          <w:ilvl w:val="0"/>
-          <w:numId w:val="2"/>
-        </w:numPr>
-        <w:rPr>
-          <w:i/>
-        </w:rPr>
-      </w:pPr>
-      <w:r>
-        <w:rPr>
-          <w:i/>
-        </w:rPr>
-        <w:t>wybierz następny element</w:t>
-      </w:r>
-    </w:p>
-    <w:p>
-      <w:pPr>
-        <w:pStyle w:val="Akapit"/>
-        <w:numPr>
-          <w:ilvl w:val="0"/>
-          <w:numId w:val="2"/>
-        </w:numPr>
-        <w:rPr>
-          <w:i/>
-        </w:rPr>
-      </w:pPr>
-      <w:r>
-        <w:rPr>
-          <w:i/>
-        </w:rPr>
-        <w:t>jeżeli w aktualnej skrzynce ilość wolnego miejsca jest większa lub równa od rozmiaru elementu, to umieść go w aktualnej s</w:t>
-      </w:r>
-      <w:r>
-        <w:rPr>
-          <w:i/>
-        </w:rPr>
-        <w:t>krzynce i przejdź do kroku 1</w:t>
-      </w:r>
-      <w:r>
-        <w:rPr>
-          <w:i/>
-        </w:rPr>
-        <w:t>.</w:t>
-      </w:r>
-      <w:r>
-        <w:rPr>
-          <w:i/>
-        </w:rPr>
-        <w:t>; w </w:t>
-      </w:r>
-      <w:r>
-        <w:rPr>
-          <w:i/>
-        </w:rPr>
-        <w:t xml:space="preserve">przeciwnym wypadku </w:t>
-      </w:r>
-      <w:r>
-        <w:rPr>
-          <w:i/>
-        </w:rPr>
-        <w:t xml:space="preserve">(brak miejsca lub brak skrzynek) </w:t>
-      </w:r>
-      <w:r>
-        <w:rPr>
-          <w:i/>
-        </w:rPr>
-        <w:t>przejdź do następnego kroku</w:t>
-      </w:r>
-    </w:p>
-    <w:p>
-      <w:pPr>
-        <w:pStyle w:val="Akapit"/>
-        <w:numPr>
-          <w:ilvl w:val="0"/>
-          <w:numId w:val="2"/>
-        </w:numPr>
-        <w:rPr>
-          <w:i/>
-        </w:rPr>
-      </w:pPr>
-      <w:r>
-        <w:rPr>
-          <w:i/>
-        </w:rPr>
-        <w:t xml:space="preserve">dodaj nową skrzynkę i umieść w niej aktualny element. Wybierz </w:t>
-      </w:r>
-      <w:r>
-        <w:rPr>
-          <w:i/>
-        </w:rPr>
-        <w:t>dodaną</w:t>
-      </w:r>
-      <w:r>
-        <w:rPr>
-          <w:i/>
-        </w:rPr>
-        <w:t xml:space="preserve"> skrzynkę jako aktualną i przejdź do kroku 1.</w:t>
-      </w:r>
+        <w:spacing w:after="0"/>
+        <w:ind w:firstLine="0"/>
+        <w:rPr>
+          <w:rFonts w:eastAsiaTheme="minorEastAsia"/>
+        </w:rPr>
+      </w:pPr>
+      <m:oMath>
+        <m:r>
+          <w:rPr>
+            <w:rFonts w:ascii="Cambria Math" w:hAnsi="Cambria Math"/>
+          </w:rPr>
+          <m:t>k</m:t>
+        </m:r>
+      </m:oMath>
+      <w:r>
+        <w:rPr>
+          <w:rFonts w:eastAsiaTheme="minorEastAsia"/>
+        </w:rPr>
+        <w:t xml:space="preserve"> - oznacza numer aktualnie wybranego pudełka</w:t>
+      </w:r>
+    </w:p>
+    <w:p>
+      <w:pPr>
+        <w:pStyle w:val="Akapit"/>
+        <w:ind w:firstLine="0"/>
+        <w:rPr>
+          <w:rFonts w:eastAsiaTheme="minorEastAsia"/>
+        </w:rPr>
+      </w:pPr>
+      <m:oMath>
+        <m:r>
+          <w:rPr>
+            <w:rFonts w:ascii="Cambria Math" w:hAnsi="Cambria Math"/>
+          </w:rPr>
+          <m:t>s</m:t>
+        </m:r>
+      </m:oMath>
+      <w:r>
+        <w:rPr>
+          <w:rFonts w:eastAsiaTheme="minorEastAsia"/>
+        </w:rPr>
+        <w:t xml:space="preserve"> - oznacza sumę elementów znajdujących się w aktualnie wybranym (</w:t>
+      </w:r>
+      <m:oMath>
+        <m:r>
+          <w:rPr>
+            <w:rFonts w:ascii="Cambria Math" w:eastAsiaTheme="minorEastAsia" w:hAnsi="Cambria Math"/>
+          </w:rPr>
+          <m:t>k</m:t>
+        </m:r>
+      </m:oMath>
+      <w:r>
+        <w:rPr>
+          <w:rFonts w:eastAsiaTheme="minorEastAsia"/>
+        </w:rPr>
+        <w:t>-t</w:t>
+      </w:r>
+      <w:proofErr w:type="spellStart"/>
+      <w:r>
+        <w:rPr>
+          <w:rFonts w:eastAsiaTheme="minorEastAsia"/>
+        </w:rPr>
+        <w:t>ym</w:t>
+      </w:r>
+      <w:proofErr w:type="spellEnd"/>
+      <w:r>
+        <w:rPr>
+          <w:rFonts w:eastAsiaTheme="minorEastAsia"/>
+        </w:rPr>
+        <w:t>) pudełku</w:t>
+      </w:r>
+    </w:p>
+    <w:p>
+      <w:pPr>
+        <w:pStyle w:val="Akapit"/>
+        <w:ind w:firstLine="0"/>
+        <w:rPr>
+          <w:rFonts w:eastAsiaTheme="minorEastAsia"/>
+        </w:rPr>
+      </w:pPr>
+    </w:p>
+    <w:p>
+      <w:pPr>
+        <w:pStyle w:val="Akapit"/>
+        <w:ind w:firstLine="0"/>
+        <w:rPr>
+          <w:rFonts w:eastAsiaTheme="minorEastAsia"/>
+        </w:rPr>
+      </w:pPr>
+      <w:r>
+        <w:rPr>
+          <w:rFonts w:eastAsiaTheme="minorEastAsia"/>
+          <w:b/>
+        </w:rPr>
+        <w:t>1.</w:t>
+      </w:r>
+      <w:r>
+        <w:rPr>
+          <w:rFonts w:eastAsiaTheme="minorEastAsia"/>
+        </w:rPr>
+        <w:t xml:space="preserve"> </w:t>
+      </w:r>
+      <m:oMath>
+        <m:r>
+          <w:rPr>
+            <w:rFonts w:ascii="Cambria Math" w:eastAsiaTheme="minorEastAsia" w:hAnsi="Cambria Math"/>
+          </w:rPr>
+          <m:t>k=1</m:t>
+        </m:r>
+      </m:oMath>
+      <w:r>
+        <w:rPr>
+          <w:rFonts w:eastAsiaTheme="minorEastAsia"/>
+        </w:rPr>
+        <w:t xml:space="preserve">, </w:t>
+      </w:r>
+      <m:oMath>
+        <m:r>
+          <w:rPr>
+            <w:rFonts w:ascii="Cambria Math" w:eastAsiaTheme="minorEastAsia" w:hAnsi="Cambria Math"/>
+          </w:rPr>
+          <m:t>s=0</m:t>
+        </m:r>
+      </m:oMath>
+    </w:p>
+    <w:p>
+      <w:pPr>
+        <w:pStyle w:val="Akapit"/>
+        <w:ind w:firstLine="0"/>
+        <w:rPr>
+          <w:rFonts w:eastAsiaTheme="minorEastAsia"/>
+        </w:rPr>
+      </w:pPr>
+      <w:r>
+        <w:rPr>
+          <w:rFonts w:eastAsiaTheme="minorEastAsia"/>
+          <w:b/>
+        </w:rPr>
+        <w:t>2.</w:t>
+      </w:r>
+      <w:r>
+        <w:rPr>
+          <w:rFonts w:eastAsiaTheme="minorEastAsia"/>
+        </w:rPr>
+        <w:t xml:space="preserve"> dla każdego </w:t>
+      </w:r>
+      <m:oMath>
+        <m:r>
+          <w:rPr>
+            <w:rFonts w:ascii="Cambria Math" w:eastAsiaTheme="minorEastAsia" w:hAnsi="Cambria Math"/>
+          </w:rPr>
+          <m:t>i</m:t>
+        </m:r>
+      </m:oMath>
+      <w:r>
+        <w:rPr>
+          <w:rFonts w:eastAsiaTheme="minorEastAsia"/>
+        </w:rPr>
+        <w:t xml:space="preserve"> od </w:t>
+      </w:r>
+      <m:oMath>
+        <m:r>
+          <w:rPr>
+            <w:rFonts w:ascii="Cambria Math" w:eastAsiaTheme="minorEastAsia" w:hAnsi="Cambria Math"/>
+          </w:rPr>
+          <m:t>1</m:t>
+        </m:r>
+      </m:oMath>
+      <w:r>
+        <w:rPr>
+          <w:rFonts w:eastAsiaTheme="minorEastAsia"/>
+        </w:rPr>
+        <w:t xml:space="preserve"> do </w:t>
+      </w:r>
+      <m:oMath>
+        <m:r>
+          <w:rPr>
+            <w:rFonts w:ascii="Cambria Math" w:eastAsiaTheme="minorEastAsia" w:hAnsi="Cambria Math"/>
+          </w:rPr>
+          <m:t>n</m:t>
+        </m:r>
+      </m:oMath>
+      <w:r>
+        <w:rPr>
+          <w:rFonts w:eastAsiaTheme="minorEastAsia"/>
+        </w:rPr>
+        <w:t xml:space="preserve"> wykonaj kroki</w:t>
+      </w:r>
+      <w:r>
+        <w:rPr>
+          <w:rFonts w:eastAsiaTheme="minorEastAsia"/>
+        </w:rPr>
+        <w:t xml:space="preserve"> 3 – 5</w:t>
+      </w:r>
+    </w:p>
+    <w:p>
+      <w:pPr>
+        <w:pStyle w:val="Akapit"/>
+        <w:ind w:left="284" w:firstLine="0"/>
+        <w:rPr>
+          <w:rFonts w:eastAsiaTheme="minorEastAsia"/>
+        </w:rPr>
+      </w:pPr>
+      <w:r>
+        <w:rPr>
+          <w:rFonts w:eastAsiaTheme="minorEastAsia"/>
+          <w:b/>
+        </w:rPr>
+        <w:t>3.</w:t>
+      </w:r>
+      <w:r>
+        <w:rPr>
+          <w:rFonts w:eastAsiaTheme="minorEastAsia"/>
+        </w:rPr>
+        <w:t xml:space="preserve"> jeżeli </w:t>
+      </w:r>
+      <m:oMath>
+        <m:r>
+          <w:rPr>
+            <w:rFonts w:ascii="Cambria Math" w:eastAsiaTheme="minorEastAsia" w:hAnsi="Cambria Math"/>
+          </w:rPr>
+          <m:t>s+</m:t>
+        </m:r>
+        <m:sSub>
+          <m:sSubPr>
+            <m:ctrlPr>
+              <w:rPr>
+                <w:rFonts w:ascii="Cambria Math" w:eastAsiaTheme="minorEastAsia" w:hAnsi="Cambria Math"/>
+                <w:i/>
+              </w:rPr>
+            </m:ctrlPr>
+          </m:sSubPr>
+          <m:e>
+            <m:r>
+              <w:rPr>
+                <w:rFonts w:ascii="Cambria Math" w:eastAsiaTheme="minorEastAsia" w:hAnsi="Cambria Math"/>
+              </w:rPr>
+              <m:t>w</m:t>
+            </m:r>
+          </m:e>
+          <m:sub>
+            <m:r>
+              <w:rPr>
+                <w:rFonts w:ascii="Cambria Math" w:eastAsiaTheme="minorEastAsia" w:hAnsi="Cambria Math"/>
+              </w:rPr>
+              <m:t>i</m:t>
+            </m:r>
+          </m:sub>
+        </m:sSub>
+        <m:r>
+          <w:rPr>
+            <w:rFonts w:ascii="Cambria Math" w:eastAsiaTheme="minorEastAsia" w:hAnsi="Cambria Math"/>
+          </w:rPr>
+          <m:t>&gt;c</m:t>
+        </m:r>
+      </m:oMath>
+      <w:r>
+        <w:rPr>
+          <w:rFonts w:eastAsiaTheme="minorEastAsia"/>
+        </w:rPr>
+        <w:t xml:space="preserve"> (element nie mieści się w aktualnym pudełku) to zwiększ wartość </w:t>
+      </w:r>
+      <m:oMath>
+        <m:r>
+          <w:rPr>
+            <w:rFonts w:ascii="Cambria Math" w:eastAsiaTheme="minorEastAsia" w:hAnsi="Cambria Math"/>
+          </w:rPr>
+          <m:t>k</m:t>
+        </m:r>
+      </m:oMath>
+      <w:r>
+        <w:rPr>
+          <w:rFonts w:eastAsiaTheme="minorEastAsia"/>
+        </w:rPr>
+        <w:t xml:space="preserve"> o </w:t>
+      </w:r>
+      <m:oMath>
+        <m:r>
+          <w:rPr>
+            <w:rFonts w:ascii="Cambria Math" w:eastAsiaTheme="minorEastAsia" w:hAnsi="Cambria Math"/>
+          </w:rPr>
+          <m:t>1</m:t>
+        </m:r>
+      </m:oMath>
+      <w:r>
+        <w:rPr>
+          <w:rFonts w:eastAsiaTheme="minorEastAsia"/>
+        </w:rPr>
+        <w:t xml:space="preserve"> i przypisz </w:t>
+      </w:r>
+      <m:oMath>
+        <m:r>
+          <w:rPr>
+            <w:rFonts w:ascii="Cambria Math" w:eastAsiaTheme="minorEastAsia" w:hAnsi="Cambria Math"/>
+          </w:rPr>
+          <m:t>s=0</m:t>
+        </m:r>
+      </m:oMath>
+    </w:p>
+    <w:p>
+      <w:pPr>
+        <w:pStyle w:val="Akapit"/>
+        <w:ind w:left="284" w:firstLine="0"/>
+        <w:rPr>
+          <w:rFonts w:eastAsiaTheme="minorEastAsia"/>
+        </w:rPr>
+      </w:pPr>
+      <w:r>
+        <w:rPr>
+          <w:rFonts w:eastAsiaTheme="minorEastAsia"/>
+          <w:b/>
+        </w:rPr>
+        <w:t>4.</w:t>
+      </w:r>
+      <w:r>
+        <w:rPr>
+          <w:rFonts w:eastAsiaTheme="minorEastAsia"/>
+        </w:rPr>
+        <w:t xml:space="preserve"> umieść </w:t>
+      </w:r>
+      <m:oMath>
+        <m:r>
+          <w:rPr>
+            <w:rFonts w:ascii="Cambria Math" w:eastAsiaTheme="minorEastAsia" w:hAnsi="Cambria Math"/>
+          </w:rPr>
+          <m:t>i</m:t>
+        </m:r>
+      </m:oMath>
+      <w:r>
+        <w:rPr>
+          <w:rFonts w:eastAsiaTheme="minorEastAsia"/>
+        </w:rPr>
+        <w:t xml:space="preserve">-ty element w </w:t>
+      </w:r>
+      <m:oMath>
+        <m:r>
+          <w:rPr>
+            <w:rFonts w:ascii="Cambria Math" w:eastAsiaTheme="minorEastAsia" w:hAnsi="Cambria Math"/>
+          </w:rPr>
+          <m:t>k</m:t>
+        </m:r>
+      </m:oMath>
+      <w:r>
+        <w:rPr>
+          <w:rFonts w:eastAsiaTheme="minorEastAsia"/>
+        </w:rPr>
+        <w:t xml:space="preserve">-tym pudełku, tzn. </w:t>
+      </w:r>
+      <m:oMath>
+        <m:sSub>
+          <m:sSubPr>
+            <m:ctrlPr>
+              <w:rPr>
+                <w:rFonts w:ascii="Cambria Math" w:eastAsiaTheme="minorEastAsia" w:hAnsi="Cambria Math"/>
+                <w:i/>
+              </w:rPr>
+            </m:ctrlPr>
+          </m:sSubPr>
+          <m:e>
+            <m:r>
+              <w:rPr>
+                <w:rFonts w:ascii="Cambria Math" w:eastAsiaTheme="minorEastAsia" w:hAnsi="Cambria Math"/>
+              </w:rPr>
+              <m:t>x</m:t>
+            </m:r>
+          </m:e>
+          <m:sub>
+            <m:r>
+              <w:rPr>
+                <w:rFonts w:ascii="Cambria Math" w:eastAsiaTheme="minorEastAsia" w:hAnsi="Cambria Math"/>
+              </w:rPr>
+              <m:t>ik</m:t>
+            </m:r>
+          </m:sub>
+        </m:sSub>
+        <m:r>
+          <w:rPr>
+            <w:rFonts w:ascii="Cambria Math" w:eastAsiaTheme="minorEastAsia" w:hAnsi="Cambria Math"/>
+          </w:rPr>
+          <m:t>=1</m:t>
+        </m:r>
+      </m:oMath>
+      <w:r>
+        <w:rPr>
+          <w:rFonts w:eastAsiaTheme="minorEastAsia"/>
+        </w:rPr>
+        <w:t xml:space="preserve">, </w:t>
+      </w:r>
+      <m:oMath>
+        <m:sSub>
+          <m:sSubPr>
+            <m:ctrlPr>
+              <w:rPr>
+                <w:rFonts w:ascii="Cambria Math" w:eastAsiaTheme="minorEastAsia" w:hAnsi="Cambria Math"/>
+                <w:i/>
+              </w:rPr>
+            </m:ctrlPr>
+          </m:sSubPr>
+          <m:e>
+            <m:r>
+              <w:rPr>
+                <w:rFonts w:ascii="Cambria Math" w:eastAsiaTheme="minorEastAsia" w:hAnsi="Cambria Math"/>
+              </w:rPr>
+              <m:t>y</m:t>
+            </m:r>
+          </m:e>
+          <m:sub>
+            <m:r>
+              <w:rPr>
+                <w:rFonts w:ascii="Cambria Math" w:eastAsiaTheme="minorEastAsia" w:hAnsi="Cambria Math"/>
+              </w:rPr>
+              <m:t>k</m:t>
+            </m:r>
+          </m:sub>
+        </m:sSub>
+        <m:r>
+          <w:rPr>
+            <w:rFonts w:ascii="Cambria Math" w:eastAsiaTheme="minorEastAsia" w:hAnsi="Cambria Math"/>
+          </w:rPr>
+          <m:t>=1</m:t>
+        </m:r>
+      </m:oMath>
+    </w:p>
+    <w:p>
+      <w:pPr>
+        <w:pStyle w:val="Akapit"/>
+        <w:ind w:left="284" w:firstLine="0"/>
+        <w:rPr>
+          <w:rFonts w:eastAsiaTheme="minorEastAsia"/>
+        </w:rPr>
+      </w:pPr>
+      <w:r>
+        <w:rPr>
+          <w:rFonts w:eastAsiaTheme="minorEastAsia"/>
+          <w:b/>
+        </w:rPr>
+        <w:t>5.</w:t>
+      </w:r>
+      <w:r>
+        <w:rPr>
+          <w:rFonts w:eastAsiaTheme="minorEastAsia"/>
+        </w:rPr>
+        <w:t xml:space="preserve"> </w:t>
+      </w:r>
+      <m:oMath>
+        <m:r>
+          <w:rPr>
+            <w:rFonts w:ascii="Cambria Math" w:eastAsiaTheme="minorEastAsia" w:hAnsi="Cambria Math"/>
+          </w:rPr>
+          <m:t>s=s+</m:t>
+        </m:r>
+        <m:sSub>
+          <m:sSubPr>
+            <m:ctrlPr>
+              <w:rPr>
+                <w:rFonts w:ascii="Cambria Math" w:eastAsiaTheme="minorEastAsia" w:hAnsi="Cambria Math"/>
+                <w:i/>
+              </w:rPr>
+            </m:ctrlPr>
+          </m:sSubPr>
+          <m:e>
+            <m:r>
+              <w:rPr>
+                <w:rFonts w:ascii="Cambria Math" w:eastAsiaTheme="minorEastAsia" w:hAnsi="Cambria Math"/>
+              </w:rPr>
+              <m:t>w</m:t>
+            </m:r>
+          </m:e>
+          <m:sub>
+            <m:r>
+              <w:rPr>
+                <w:rFonts w:ascii="Cambria Math" w:eastAsiaTheme="minorEastAsia" w:hAnsi="Cambria Math"/>
+              </w:rPr>
+              <m:t>i</m:t>
+            </m:r>
+          </m:sub>
+        </m:sSub>
+      </m:oMath>
+    </w:p>
+    <w:p>
+      <w:pPr>
+        <w:pStyle w:val="Akapit"/>
+        <w:ind w:firstLine="0"/>
+      </w:pPr>
     </w:p>
     <w:p>
       <w:pPr>
@@ -12303,6 +12689,7 @@
         <w:t xml:space="preserve"> można </w:t>
       </w:r>
       <w:r>
+        <w:lastRenderedPageBreak/>
         <w:t xml:space="preserve">więc </w:t>
       </w:r>
       <w:r>
@@ -12345,11 +12732,7 @@
         <w:t>pudełkach</w:t>
       </w:r>
       <w:r>
-        <w:t xml:space="preserve"> jest jeszcze dla nich miejsce. </w:t>
-      </w:r>
-      <w:r>
-        <w:lastRenderedPageBreak/>
-        <w:t xml:space="preserve">Przekłada się to oczywiście na </w:t>
+        <w:t xml:space="preserve"> jest jeszcze dla nich miejsce. Przekłada się to oczywiście na </w:t>
       </w:r>
       <w:r>
         <w:t>niską jakość uzyskiwanych rozwiązań</w:t>
@@ -12736,91 +13119,580 @@
     <w:p>
       <w:pPr>
         <w:pStyle w:val="Akapit"/>
-        <w:numPr>
-          <w:ilvl w:val="0"/>
-          <w:numId w:val="3"/>
-        </w:numPr>
-        <w:rPr>
-          <w:i/>
-        </w:rPr>
-      </w:pPr>
-      <w:r>
-        <w:rPr>
-          <w:i/>
-        </w:rPr>
-        <w:t>wybierz następny element</w:t>
-      </w:r>
-    </w:p>
-    <w:p>
-      <w:pPr>
-        <w:pStyle w:val="Akapit"/>
-        <w:numPr>
-          <w:ilvl w:val="0"/>
-          <w:numId w:val="3"/>
-        </w:numPr>
-        <w:rPr>
-          <w:i/>
-        </w:rPr>
-      </w:pPr>
-      <w:r>
-        <w:rPr>
-          <w:i/>
-        </w:rPr>
-        <w:t>jeżeli brak skrzynek, to dodaj nową skrzynkę</w:t>
-      </w:r>
-    </w:p>
-    <w:p>
-      <w:pPr>
-        <w:pStyle w:val="Akapit"/>
-        <w:numPr>
-          <w:ilvl w:val="0"/>
-          <w:numId w:val="3"/>
-        </w:numPr>
-        <w:rPr>
-          <w:i/>
-        </w:rPr>
-      </w:pPr>
-      <w:r>
-        <w:rPr>
-          <w:i/>
-        </w:rPr>
-        <w:t>wybierz następną skrzynkę (pierwszą, jeżeli żadna nie jest wybrana)</w:t>
-      </w:r>
-    </w:p>
-    <w:p>
-      <w:pPr>
-        <w:pStyle w:val="Akapit"/>
-        <w:numPr>
-          <w:ilvl w:val="0"/>
-          <w:numId w:val="3"/>
-        </w:numPr>
-        <w:rPr>
-          <w:i/>
-        </w:rPr>
-      </w:pPr>
-      <w:r>
-        <w:rPr>
-          <w:i/>
-        </w:rPr>
-        <w:t>jeżeli element mieści się w aktualnej skrzynce, to umieść go w niej, wyczyść wybór aktualnej skrzynki i przejdź do kroku 1</w:t>
-      </w:r>
-      <w:r>
-        <w:rPr>
-          <w:i/>
-        </w:rPr>
-        <w:t>.</w:t>
-      </w:r>
-      <w:r>
-        <w:rPr>
-          <w:i/>
-        </w:rPr>
-        <w:t>; w przeciwnym wyp</w:t>
-      </w:r>
-      <w:r>
-        <w:rPr>
-          <w:i/>
-        </w:rPr>
-        <w:t>adku przejdź do kroku 3.</w:t>
+        <w:ind w:firstLine="0"/>
+      </w:pPr>
+      <m:oMath>
+        <m:sSub>
+          <m:sSubPr>
+            <m:ctrlPr>
+              <w:rPr>
+                <w:rFonts w:ascii="Cambria Math" w:hAnsi="Cambria Math"/>
+                <w:i/>
+              </w:rPr>
+            </m:ctrlPr>
+          </m:sSubPr>
+          <m:e>
+            <m:r>
+              <w:rPr>
+                <w:rFonts w:ascii="Cambria Math" w:hAnsi="Cambria Math"/>
+              </w:rPr>
+              <m:t>s</m:t>
+            </m:r>
+          </m:e>
+          <m:sub>
+            <m:r>
+              <w:rPr>
+                <w:rFonts w:ascii="Cambria Math" w:hAnsi="Cambria Math"/>
+              </w:rPr>
+              <m:t>j</m:t>
+            </m:r>
+          </m:sub>
+        </m:sSub>
+      </m:oMath>
+      <w:r>
+        <w:rPr>
+          <w:rFonts w:eastAsiaTheme="minorEastAsia"/>
+        </w:rPr>
+        <w:t xml:space="preserve"> - oznacza sumę elementów w </w:t>
+      </w:r>
+      <m:oMath>
+        <m:r>
+          <w:rPr>
+            <w:rFonts w:ascii="Cambria Math" w:eastAsiaTheme="minorEastAsia" w:hAnsi="Cambria Math"/>
+          </w:rPr>
+          <m:t>j</m:t>
+        </m:r>
+      </m:oMath>
+      <w:r>
+        <w:rPr>
+          <w:rFonts w:eastAsiaTheme="minorEastAsia"/>
+        </w:rPr>
+        <w:t>-tym pudełku</w:t>
+      </w:r>
+      <w:r>
+        <w:rPr>
+          <w:rFonts w:eastAsiaTheme="minorEastAsia"/>
+        </w:rPr>
+        <w:t xml:space="preserve">, czyli </w:t>
+      </w:r>
+      <m:oMath>
+        <m:sSub>
+          <m:sSubPr>
+            <m:ctrlPr>
+              <w:rPr>
+                <w:rFonts w:ascii="Cambria Math" w:eastAsiaTheme="minorEastAsia" w:hAnsi="Cambria Math"/>
+                <w:i/>
+              </w:rPr>
+            </m:ctrlPr>
+          </m:sSubPr>
+          <m:e>
+            <m:r>
+              <w:rPr>
+                <w:rFonts w:ascii="Cambria Math" w:eastAsiaTheme="minorEastAsia" w:hAnsi="Cambria Math"/>
+              </w:rPr>
+              <m:t>s</m:t>
+            </m:r>
+          </m:e>
+          <m:sub>
+            <m:r>
+              <w:rPr>
+                <w:rFonts w:ascii="Cambria Math" w:eastAsiaTheme="minorEastAsia" w:hAnsi="Cambria Math"/>
+              </w:rPr>
+              <m:t>j</m:t>
+            </m:r>
+          </m:sub>
+        </m:sSub>
+        <m:r>
+          <w:rPr>
+            <w:rFonts w:ascii="Cambria Math" w:eastAsiaTheme="minorEastAsia" w:hAnsi="Cambria Math"/>
+          </w:rPr>
+          <m:t>=</m:t>
+        </m:r>
+        <m:nary>
+          <m:naryPr>
+            <m:chr m:val="∑"/>
+            <m:limLoc m:val="undOvr"/>
+            <m:supHide m:val="on"/>
+            <m:ctrlPr>
+              <w:rPr>
+                <w:rFonts w:ascii="Cambria Math" w:eastAsiaTheme="minorEastAsia" w:hAnsi="Cambria Math"/>
+                <w:i/>
+              </w:rPr>
+            </m:ctrlPr>
+          </m:naryPr>
+          <m:sub>
+            <m:r>
+              <w:rPr>
+                <w:rFonts w:ascii="Cambria Math" w:eastAsiaTheme="minorEastAsia" w:hAnsi="Cambria Math"/>
+              </w:rPr>
+              <m:t>h</m:t>
+            </m:r>
+            <m:r>
+              <w:rPr>
+                <w:rFonts w:ascii="Cambria Math" w:eastAsiaTheme="minorEastAsia" w:hAnsi="Cambria Math"/>
+              </w:rPr>
+              <m:t>∈N,</m:t>
+            </m:r>
+            <m:r>
+              <w:rPr>
+                <w:rFonts w:ascii="Cambria Math" w:eastAsiaTheme="minorEastAsia" w:hAnsi="Cambria Math"/>
+              </w:rPr>
+              <m:t>h</m:t>
+            </m:r>
+            <m:r>
+              <w:rPr>
+                <w:rFonts w:ascii="Cambria Math" w:eastAsiaTheme="minorEastAsia" w:hAnsi="Cambria Math"/>
+              </w:rPr>
+              <m:t>:</m:t>
+            </m:r>
+            <m:sSub>
+              <m:sSubPr>
+                <m:ctrlPr>
+                  <w:rPr>
+                    <w:rFonts w:ascii="Cambria Math" w:eastAsiaTheme="minorEastAsia" w:hAnsi="Cambria Math"/>
+                    <w:i/>
+                  </w:rPr>
+                </m:ctrlPr>
+              </m:sSubPr>
+              <m:e>
+                <m:r>
+                  <w:rPr>
+                    <w:rFonts w:ascii="Cambria Math" w:eastAsiaTheme="minorEastAsia" w:hAnsi="Cambria Math"/>
+                  </w:rPr>
+                  <m:t>x</m:t>
+                </m:r>
+              </m:e>
+              <m:sub>
+                <m:r>
+                  <w:rPr>
+                    <w:rFonts w:ascii="Cambria Math" w:eastAsiaTheme="minorEastAsia" w:hAnsi="Cambria Math"/>
+                  </w:rPr>
+                  <m:t>h</m:t>
+                </m:r>
+                <m:r>
+                  <w:rPr>
+                    <w:rFonts w:ascii="Cambria Math" w:eastAsiaTheme="minorEastAsia" w:hAnsi="Cambria Math"/>
+                  </w:rPr>
+                  <m:t>j</m:t>
+                </m:r>
+              </m:sub>
+            </m:sSub>
+            <m:r>
+              <w:rPr>
+                <w:rFonts w:ascii="Cambria Math" w:eastAsiaTheme="minorEastAsia" w:hAnsi="Cambria Math"/>
+              </w:rPr>
+              <m:t>=1</m:t>
+            </m:r>
+          </m:sub>
+          <m:sup/>
+          <m:e>
+            <m:sSub>
+              <m:sSubPr>
+                <m:ctrlPr>
+                  <w:rPr>
+                    <w:rFonts w:ascii="Cambria Math" w:eastAsiaTheme="minorEastAsia" w:hAnsi="Cambria Math"/>
+                    <w:i/>
+                  </w:rPr>
+                </m:ctrlPr>
+              </m:sSubPr>
+              <m:e>
+                <m:r>
+                  <w:rPr>
+                    <w:rFonts w:ascii="Cambria Math" w:eastAsiaTheme="minorEastAsia" w:hAnsi="Cambria Math"/>
+                  </w:rPr>
+                  <m:t>w</m:t>
+                </m:r>
+              </m:e>
+              <m:sub>
+                <m:r>
+                  <w:rPr>
+                    <w:rFonts w:ascii="Cambria Math" w:eastAsiaTheme="minorEastAsia" w:hAnsi="Cambria Math"/>
+                  </w:rPr>
+                  <m:t>h</m:t>
+                </m:r>
+              </m:sub>
+            </m:sSub>
+          </m:e>
+        </m:nary>
+      </m:oMath>
+    </w:p>
+    <w:p>
+      <w:pPr>
+        <w:pStyle w:val="Akapit"/>
+        <w:ind w:firstLine="0"/>
+      </w:pPr>
+    </w:p>
+    <w:p>
+      <w:pPr>
+        <w:pStyle w:val="Akapit"/>
+        <w:ind w:firstLine="0"/>
+        <w:rPr>
+          <w:rFonts w:eastAsiaTheme="minorEastAsia"/>
+        </w:rPr>
+      </w:pPr>
+      <w:r>
+        <w:rPr>
+          <w:b/>
+        </w:rPr>
+        <w:t>1.</w:t>
+      </w:r>
+      <w:r>
+        <w:t xml:space="preserve"> dla wartości </w:t>
+      </w:r>
+      <m:oMath>
+        <m:r>
+          <w:rPr>
+            <w:rFonts w:ascii="Cambria Math" w:hAnsi="Cambria Math"/>
+          </w:rPr>
+          <m:t>i</m:t>
+        </m:r>
+      </m:oMath>
+      <w:r>
+        <w:rPr>
+          <w:rFonts w:eastAsiaTheme="minorEastAsia"/>
+        </w:rPr>
+        <w:t xml:space="preserve"> od </w:t>
+      </w:r>
+      <m:oMath>
+        <m:r>
+          <w:rPr>
+            <w:rFonts w:ascii="Cambria Math" w:eastAsiaTheme="minorEastAsia" w:hAnsi="Cambria Math"/>
+          </w:rPr>
+          <m:t>1</m:t>
+        </m:r>
+      </m:oMath>
+      <w:r>
+        <w:rPr>
+          <w:rFonts w:eastAsiaTheme="minorEastAsia"/>
+        </w:rPr>
+        <w:t xml:space="preserve"> do </w:t>
+      </w:r>
+      <m:oMath>
+        <m:r>
+          <w:rPr>
+            <w:rFonts w:ascii="Cambria Math" w:eastAsiaTheme="minorEastAsia" w:hAnsi="Cambria Math"/>
+          </w:rPr>
+          <m:t>n</m:t>
+        </m:r>
+      </m:oMath>
+      <w:r>
+        <w:rPr>
+          <w:rFonts w:eastAsiaTheme="minorEastAsia"/>
+        </w:rPr>
+        <w:t xml:space="preserve"> wykonaj kroki</w:t>
+      </w:r>
+      <w:r>
+        <w:rPr>
+          <w:rFonts w:eastAsiaTheme="minorEastAsia"/>
+        </w:rPr>
+        <w:t xml:space="preserve"> 2 – </w:t>
+      </w:r>
+      <w:r>
+        <w:rPr>
+          <w:rFonts w:eastAsiaTheme="minorEastAsia"/>
+        </w:rPr>
+        <w:t>3</w:t>
+      </w:r>
+    </w:p>
+    <w:p>
+      <w:pPr>
+        <w:pStyle w:val="Akapit"/>
+        <w:ind w:left="284" w:firstLine="0"/>
+        <w:rPr>
+          <w:rFonts w:eastAsiaTheme="minorEastAsia"/>
+        </w:rPr>
+      </w:pPr>
+      <w:r>
+        <w:rPr>
+          <w:rFonts w:eastAsiaTheme="minorEastAsia"/>
+          <w:b/>
+        </w:rPr>
+        <w:lastRenderedPageBreak/>
+        <w:t>2.</w:t>
+      </w:r>
+      <w:r>
+        <w:rPr>
+          <w:rFonts w:eastAsiaTheme="minorEastAsia"/>
+        </w:rPr>
+        <w:t xml:space="preserve"> dla wartości </w:t>
+      </w:r>
+      <m:oMath>
+        <m:r>
+          <w:rPr>
+            <w:rFonts w:ascii="Cambria Math" w:eastAsiaTheme="minorEastAsia" w:hAnsi="Cambria Math"/>
+          </w:rPr>
+          <m:t>j</m:t>
+        </m:r>
+      </m:oMath>
+      <w:r>
+        <w:rPr>
+          <w:rFonts w:eastAsiaTheme="minorEastAsia"/>
+        </w:rPr>
+        <w:t xml:space="preserve"> od </w:t>
+      </w:r>
+      <m:oMath>
+        <m:r>
+          <w:rPr>
+            <w:rFonts w:ascii="Cambria Math" w:eastAsiaTheme="minorEastAsia" w:hAnsi="Cambria Math"/>
+          </w:rPr>
+          <m:t>1</m:t>
+        </m:r>
+      </m:oMath>
+      <w:r>
+        <w:rPr>
+          <w:rFonts w:eastAsiaTheme="minorEastAsia"/>
+        </w:rPr>
+        <w:t xml:space="preserve"> do </w:t>
+      </w:r>
+      <m:oMath>
+        <m:r>
+          <w:rPr>
+            <w:rFonts w:ascii="Cambria Math" w:eastAsiaTheme="minorEastAsia" w:hAnsi="Cambria Math"/>
+          </w:rPr>
+          <m:t>m</m:t>
+        </m:r>
+      </m:oMath>
+      <w:r>
+        <w:rPr>
+          <w:rFonts w:eastAsiaTheme="minorEastAsia"/>
+        </w:rPr>
+        <w:t xml:space="preserve"> wykonaj krok 3</w:t>
+      </w:r>
+    </w:p>
+    <w:p>
+      <w:pPr>
+        <w:pStyle w:val="Akapit"/>
+        <w:ind w:left="284" w:firstLine="0"/>
+        <w:rPr>
+          <w:rFonts w:eastAsiaTheme="minorEastAsia"/>
+        </w:rPr>
+      </w:pPr>
+      <w:r>
+        <w:rPr>
+          <w:rFonts w:eastAsiaTheme="minorEastAsia"/>
+          <w:b/>
+        </w:rPr>
+        <w:t>3.</w:t>
+      </w:r>
+      <w:r>
+        <w:rPr>
+          <w:rFonts w:eastAsiaTheme="minorEastAsia"/>
+        </w:rPr>
+        <w:t xml:space="preserve"> oblicz wartość </w:t>
+      </w:r>
+      <m:oMath>
+        <m:sSub>
+          <m:sSubPr>
+            <m:ctrlPr>
+              <w:rPr>
+                <w:rFonts w:ascii="Cambria Math" w:eastAsiaTheme="minorEastAsia" w:hAnsi="Cambria Math"/>
+                <w:i/>
+              </w:rPr>
+            </m:ctrlPr>
+          </m:sSubPr>
+          <m:e>
+            <m:r>
+              <w:rPr>
+                <w:rFonts w:ascii="Cambria Math" w:eastAsiaTheme="minorEastAsia" w:hAnsi="Cambria Math"/>
+              </w:rPr>
+              <m:t>s</m:t>
+            </m:r>
+          </m:e>
+          <m:sub>
+            <m:r>
+              <w:rPr>
+                <w:rFonts w:ascii="Cambria Math" w:eastAsiaTheme="minorEastAsia" w:hAnsi="Cambria Math"/>
+              </w:rPr>
+              <m:t>j</m:t>
+            </m:r>
+          </m:sub>
+        </m:sSub>
+      </m:oMath>
+      <w:r>
+        <w:rPr>
+          <w:rFonts w:eastAsiaTheme="minorEastAsia"/>
+        </w:rPr>
+        <w:t xml:space="preserve">. Jeżeli </w:t>
+      </w:r>
+      <m:oMath>
+        <m:sSub>
+          <m:sSubPr>
+            <m:ctrlPr>
+              <w:rPr>
+                <w:rFonts w:ascii="Cambria Math" w:eastAsiaTheme="minorEastAsia" w:hAnsi="Cambria Math"/>
+                <w:i/>
+              </w:rPr>
+            </m:ctrlPr>
+          </m:sSubPr>
+          <m:e>
+            <m:r>
+              <w:rPr>
+                <w:rFonts w:ascii="Cambria Math" w:eastAsiaTheme="minorEastAsia" w:hAnsi="Cambria Math"/>
+              </w:rPr>
+              <m:t>s</m:t>
+            </m:r>
+          </m:e>
+          <m:sub>
+            <m:r>
+              <w:rPr>
+                <w:rFonts w:ascii="Cambria Math" w:eastAsiaTheme="minorEastAsia" w:hAnsi="Cambria Math"/>
+              </w:rPr>
+              <m:t>j</m:t>
+            </m:r>
+          </m:sub>
+        </m:sSub>
+        <m:r>
+          <w:rPr>
+            <w:rFonts w:ascii="Cambria Math" w:eastAsiaTheme="minorEastAsia" w:hAnsi="Cambria Math"/>
+          </w:rPr>
+          <m:t>+</m:t>
+        </m:r>
+        <m:sSub>
+          <m:sSubPr>
+            <m:ctrlPr>
+              <w:rPr>
+                <w:rFonts w:ascii="Cambria Math" w:eastAsiaTheme="minorEastAsia" w:hAnsi="Cambria Math"/>
+                <w:i/>
+              </w:rPr>
+            </m:ctrlPr>
+          </m:sSubPr>
+          <m:e>
+            <m:r>
+              <w:rPr>
+                <w:rFonts w:ascii="Cambria Math" w:eastAsiaTheme="minorEastAsia" w:hAnsi="Cambria Math"/>
+              </w:rPr>
+              <m:t>w</m:t>
+            </m:r>
+          </m:e>
+          <m:sub>
+            <m:r>
+              <w:rPr>
+                <w:rFonts w:ascii="Cambria Math" w:eastAsiaTheme="minorEastAsia" w:hAnsi="Cambria Math"/>
+              </w:rPr>
+              <m:t>j</m:t>
+            </m:r>
+          </m:sub>
+        </m:sSub>
+        <m:r>
+          <w:rPr>
+            <w:rFonts w:ascii="Cambria Math" w:eastAsiaTheme="minorEastAsia" w:hAnsi="Cambria Math"/>
+          </w:rPr>
+          <m:t>≤c</m:t>
+        </m:r>
+      </m:oMath>
+      <w:r>
+        <w:rPr>
+          <w:rFonts w:eastAsiaTheme="minorEastAsia"/>
+        </w:rPr>
+        <w:t xml:space="preserve">, to umieść </w:t>
+      </w:r>
+      <m:oMath>
+        <m:r>
+          <w:rPr>
+            <w:rFonts w:ascii="Cambria Math" w:eastAsiaTheme="minorEastAsia" w:hAnsi="Cambria Math"/>
+          </w:rPr>
+          <m:t>i</m:t>
+        </m:r>
+      </m:oMath>
+      <w:r>
+        <w:rPr>
+          <w:rFonts w:eastAsiaTheme="minorEastAsia"/>
+        </w:rPr>
+        <w:t xml:space="preserve">-ty element w </w:t>
+      </w:r>
+      <w:proofErr w:type="spellStart"/>
+      <w:r>
+        <w:rPr>
+          <w:rFonts w:eastAsiaTheme="minorEastAsia"/>
+        </w:rPr>
+        <w:t>j-tym</w:t>
+      </w:r>
+      <w:proofErr w:type="spellEnd"/>
+      <w:r>
+        <w:rPr>
+          <w:rFonts w:eastAsiaTheme="minorEastAsia"/>
+        </w:rPr>
+        <w:t xml:space="preserve"> pudełku, tzn. </w:t>
+      </w:r>
+      <m:oMath>
+        <m:sSub>
+          <m:sSubPr>
+            <m:ctrlPr>
+              <w:rPr>
+                <w:rFonts w:ascii="Cambria Math" w:eastAsiaTheme="minorEastAsia" w:hAnsi="Cambria Math"/>
+                <w:i/>
+              </w:rPr>
+            </m:ctrlPr>
+          </m:sSubPr>
+          <m:e>
+            <m:r>
+              <w:rPr>
+                <w:rFonts w:ascii="Cambria Math" w:eastAsiaTheme="minorEastAsia" w:hAnsi="Cambria Math"/>
+              </w:rPr>
+              <m:t>x</m:t>
+            </m:r>
+          </m:e>
+          <m:sub>
+            <m:r>
+              <w:rPr>
+                <w:rFonts w:ascii="Cambria Math" w:eastAsiaTheme="minorEastAsia" w:hAnsi="Cambria Math"/>
+              </w:rPr>
+              <m:t>ij</m:t>
+            </m:r>
+          </m:sub>
+        </m:sSub>
+        <m:r>
+          <w:rPr>
+            <w:rFonts w:ascii="Cambria Math" w:eastAsiaTheme="minorEastAsia" w:hAnsi="Cambria Math"/>
+          </w:rPr>
+          <m:t>=1</m:t>
+        </m:r>
+      </m:oMath>
+      <w:r>
+        <w:rPr>
+          <w:rFonts w:eastAsiaTheme="minorEastAsia"/>
+        </w:rPr>
+        <w:t xml:space="preserve">, </w:t>
+      </w:r>
+      <m:oMath>
+        <m:sSub>
+          <m:sSubPr>
+            <m:ctrlPr>
+              <w:rPr>
+                <w:rFonts w:ascii="Cambria Math" w:eastAsiaTheme="minorEastAsia" w:hAnsi="Cambria Math"/>
+                <w:i/>
+              </w:rPr>
+            </m:ctrlPr>
+          </m:sSubPr>
+          <m:e>
+            <m:r>
+              <w:rPr>
+                <w:rFonts w:ascii="Cambria Math" w:eastAsiaTheme="minorEastAsia" w:hAnsi="Cambria Math"/>
+              </w:rPr>
+              <m:t>y</m:t>
+            </m:r>
+          </m:e>
+          <m:sub>
+            <m:r>
+              <w:rPr>
+                <w:rFonts w:ascii="Cambria Math" w:eastAsiaTheme="minorEastAsia" w:hAnsi="Cambria Math"/>
+              </w:rPr>
+              <m:t>j</m:t>
+            </m:r>
+          </m:sub>
+        </m:sSub>
+        <m:r>
+          <w:rPr>
+            <w:rFonts w:ascii="Cambria Math" w:eastAsiaTheme="minorEastAsia" w:hAnsi="Cambria Math"/>
+          </w:rPr>
+          <m:t>=1</m:t>
+        </m:r>
+      </m:oMath>
+      <w:r>
+        <w:rPr>
+          <w:rFonts w:eastAsiaTheme="minorEastAsia"/>
+        </w:rPr>
+        <w:t xml:space="preserve"> i przejdź do następnej iteracji pętli w kroku 1. W przeciwnym wypadku przejdź do następnej iteracji pętli w kroku 2.</w:t>
       </w:r>
     </w:p>
     <w:p>
@@ -13236,6 +14108,7 @@
         <w:t xml:space="preserve"> </w:t>
       </w:r>
       <w:r>
+        <w:lastRenderedPageBreak/>
         <w:t>pudełku, w którym</w:t>
       </w:r>
       <w:r>
@@ -13275,11 +14148,7 @@
         <w:t xml:space="preserve"> liczbę </w:t>
       </w:r>
       <w:r>
-        <w:t xml:space="preserve">pudełek potrzebnych do </w:t>
-      </w:r>
-      <w:r>
-        <w:lastRenderedPageBreak/>
-        <w:t>umieszczenia wszystkich elementów</w:t>
+        <w:t>pudełek potrzebnych do umieszczenia wszystkich elementów</w:t>
       </w:r>
       <w:r>
         <w:t xml:space="preserve">. Oczywiście istnieją przypadki, gdy takie podejście nie jest </w:t>
@@ -13318,103 +14187,921 @@
     <w:p>
       <w:pPr>
         <w:pStyle w:val="Akapit"/>
-        <w:numPr>
-          <w:ilvl w:val="0"/>
-          <w:numId w:val="17"/>
-        </w:numPr>
-        <w:rPr>
-          <w:i/>
-        </w:rPr>
-      </w:pPr>
-      <w:r>
-        <w:rPr>
-          <w:i/>
-        </w:rPr>
-        <w:t>wybierz następny element</w:t>
-      </w:r>
-    </w:p>
-    <w:p>
-      <w:pPr>
-        <w:pStyle w:val="Akapit"/>
-        <w:numPr>
-          <w:ilvl w:val="0"/>
-          <w:numId w:val="17"/>
-        </w:numPr>
-        <w:rPr>
-          <w:i/>
-        </w:rPr>
-      </w:pPr>
-      <w:r>
-        <w:rPr>
-          <w:i/>
-        </w:rPr>
-        <w:t xml:space="preserve">jeżeli brak skrzynek, to przejdź do kroku 4.; w przeciwnym razie </w:t>
-      </w:r>
-      <w:r>
-        <w:rPr>
-          <w:i/>
-        </w:rPr>
-        <w:t>wybierz następną skrzynkę (pierwszą, jeżeli żadna nie jest wybrana)</w:t>
-      </w:r>
-      <w:r>
-        <w:rPr>
-          <w:i/>
-        </w:rPr>
-        <w:t xml:space="preserve"> i przejdź do kroku 3.</w:t>
-      </w:r>
-    </w:p>
-    <w:p>
-      <w:pPr>
-        <w:pStyle w:val="Akapit"/>
-        <w:numPr>
-          <w:ilvl w:val="0"/>
-          <w:numId w:val="17"/>
-        </w:numPr>
-        <w:rPr>
-          <w:i/>
-        </w:rPr>
-      </w:pPr>
-      <w:r>
-        <w:rPr>
-          <w:i/>
-        </w:rPr>
-        <w:t>oblicz ilość wolnego miejsca w skrzynce jeżeli umieszczono by w niej aktualny element. Jeżeli obliczone wolne miejsce jest mniejsze od tej samej wartości obliczonej dla najlepszej skrzynki lub żadna skrzynka nie jest oznaczona jako najlepsza, to oznacz aktualną skrzynkę jako najlepszą.</w:t>
-      </w:r>
-    </w:p>
-    <w:p>
-      <w:pPr>
-        <w:pStyle w:val="Akapit"/>
-        <w:numPr>
-          <w:ilvl w:val="0"/>
-          <w:numId w:val="17"/>
-        </w:numPr>
-        <w:rPr>
-          <w:i/>
-        </w:rPr>
-      </w:pPr>
-      <w:r>
-        <w:rPr>
-          <w:i/>
-        </w:rPr>
-        <w:t>jeżeli żadna ze skrzynek nie została oznaczona jako najlepsza, to dodaj nową skrzynkę i oznacz ją jako najlepszą</w:t>
-      </w:r>
-    </w:p>
-    <w:p>
-      <w:pPr>
-        <w:pStyle w:val="Akapit"/>
-        <w:numPr>
-          <w:ilvl w:val="0"/>
-          <w:numId w:val="17"/>
-        </w:numPr>
-        <w:rPr>
-          <w:i/>
-        </w:rPr>
-      </w:pPr>
-      <w:r>
-        <w:rPr>
-          <w:i/>
-        </w:rPr>
-        <w:t>wstaw element do najlepszej skrzynki, wyczyść wybór najlepszej skrzynki i przejdź do kroku 1.</w:t>
+        <w:ind w:firstLine="0"/>
+      </w:pPr>
+      <m:oMath>
+        <m:sSub>
+          <m:sSubPr>
+            <m:ctrlPr>
+              <w:rPr>
+                <w:rFonts w:ascii="Cambria Math" w:hAnsi="Cambria Math"/>
+                <w:i/>
+              </w:rPr>
+            </m:ctrlPr>
+          </m:sSubPr>
+          <m:e>
+            <m:r>
+              <w:rPr>
+                <w:rFonts w:ascii="Cambria Math" w:hAnsi="Cambria Math"/>
+              </w:rPr>
+              <m:t>s</m:t>
+            </m:r>
+          </m:e>
+          <m:sub>
+            <m:r>
+              <w:rPr>
+                <w:rFonts w:ascii="Cambria Math" w:hAnsi="Cambria Math"/>
+              </w:rPr>
+              <m:t>j</m:t>
+            </m:r>
+          </m:sub>
+        </m:sSub>
+      </m:oMath>
+      <w:r>
+        <w:rPr>
+          <w:rFonts w:eastAsiaTheme="minorEastAsia"/>
+        </w:rPr>
+        <w:t xml:space="preserve"> - oznacza sumę elementów w </w:t>
+      </w:r>
+      <m:oMath>
+        <m:r>
+          <w:rPr>
+            <w:rFonts w:ascii="Cambria Math" w:eastAsiaTheme="minorEastAsia" w:hAnsi="Cambria Math"/>
+          </w:rPr>
+          <m:t>j</m:t>
+        </m:r>
+      </m:oMath>
+      <w:r>
+        <w:rPr>
+          <w:rFonts w:eastAsiaTheme="minorEastAsia"/>
+        </w:rPr>
+        <w:t xml:space="preserve">-tym pudełku, czyli </w:t>
+      </w:r>
+      <m:oMath>
+        <m:sSub>
+          <m:sSubPr>
+            <m:ctrlPr>
+              <w:rPr>
+                <w:rFonts w:ascii="Cambria Math" w:eastAsiaTheme="minorEastAsia" w:hAnsi="Cambria Math"/>
+                <w:i/>
+              </w:rPr>
+            </m:ctrlPr>
+          </m:sSubPr>
+          <m:e>
+            <m:r>
+              <w:rPr>
+                <w:rFonts w:ascii="Cambria Math" w:eastAsiaTheme="minorEastAsia" w:hAnsi="Cambria Math"/>
+              </w:rPr>
+              <m:t>s</m:t>
+            </m:r>
+          </m:e>
+          <m:sub>
+            <m:r>
+              <w:rPr>
+                <w:rFonts w:ascii="Cambria Math" w:eastAsiaTheme="minorEastAsia" w:hAnsi="Cambria Math"/>
+              </w:rPr>
+              <m:t>j</m:t>
+            </m:r>
+          </m:sub>
+        </m:sSub>
+        <m:r>
+          <w:rPr>
+            <w:rFonts w:ascii="Cambria Math" w:eastAsiaTheme="minorEastAsia" w:hAnsi="Cambria Math"/>
+          </w:rPr>
+          <m:t>=</m:t>
+        </m:r>
+        <m:nary>
+          <m:naryPr>
+            <m:chr m:val="∑"/>
+            <m:limLoc m:val="undOvr"/>
+            <m:supHide m:val="on"/>
+            <m:ctrlPr>
+              <w:rPr>
+                <w:rFonts w:ascii="Cambria Math" w:eastAsiaTheme="minorEastAsia" w:hAnsi="Cambria Math"/>
+                <w:i/>
+              </w:rPr>
+            </m:ctrlPr>
+          </m:naryPr>
+          <m:sub>
+            <m:r>
+              <w:rPr>
+                <w:rFonts w:ascii="Cambria Math" w:eastAsiaTheme="minorEastAsia" w:hAnsi="Cambria Math"/>
+              </w:rPr>
+              <m:t>h</m:t>
+            </m:r>
+            <m:r>
+              <w:rPr>
+                <w:rFonts w:ascii="Cambria Math" w:eastAsiaTheme="minorEastAsia" w:hAnsi="Cambria Math"/>
+              </w:rPr>
+              <m:t>∈N,</m:t>
+            </m:r>
+            <m:r>
+              <w:rPr>
+                <w:rFonts w:ascii="Cambria Math" w:eastAsiaTheme="minorEastAsia" w:hAnsi="Cambria Math"/>
+              </w:rPr>
+              <m:t>h</m:t>
+            </m:r>
+            <m:r>
+              <w:rPr>
+                <w:rFonts w:ascii="Cambria Math" w:eastAsiaTheme="minorEastAsia" w:hAnsi="Cambria Math"/>
+              </w:rPr>
+              <m:t>:</m:t>
+            </m:r>
+            <m:sSub>
+              <m:sSubPr>
+                <m:ctrlPr>
+                  <w:rPr>
+                    <w:rFonts w:ascii="Cambria Math" w:eastAsiaTheme="minorEastAsia" w:hAnsi="Cambria Math"/>
+                    <w:i/>
+                  </w:rPr>
+                </m:ctrlPr>
+              </m:sSubPr>
+              <m:e>
+                <m:r>
+                  <w:rPr>
+                    <w:rFonts w:ascii="Cambria Math" w:eastAsiaTheme="minorEastAsia" w:hAnsi="Cambria Math"/>
+                  </w:rPr>
+                  <m:t>x</m:t>
+                </m:r>
+              </m:e>
+              <m:sub>
+                <m:r>
+                  <w:rPr>
+                    <w:rFonts w:ascii="Cambria Math" w:eastAsiaTheme="minorEastAsia" w:hAnsi="Cambria Math"/>
+                  </w:rPr>
+                  <m:t>h</m:t>
+                </m:r>
+                <m:r>
+                  <w:rPr>
+                    <w:rFonts w:ascii="Cambria Math" w:eastAsiaTheme="minorEastAsia" w:hAnsi="Cambria Math"/>
+                  </w:rPr>
+                  <m:t>j</m:t>
+                </m:r>
+              </m:sub>
+            </m:sSub>
+            <m:r>
+              <w:rPr>
+                <w:rFonts w:ascii="Cambria Math" w:eastAsiaTheme="minorEastAsia" w:hAnsi="Cambria Math"/>
+              </w:rPr>
+              <m:t>=1</m:t>
+            </m:r>
+          </m:sub>
+          <m:sup/>
+          <m:e>
+            <m:sSub>
+              <m:sSubPr>
+                <m:ctrlPr>
+                  <w:rPr>
+                    <w:rFonts w:ascii="Cambria Math" w:eastAsiaTheme="minorEastAsia" w:hAnsi="Cambria Math"/>
+                    <w:i/>
+                  </w:rPr>
+                </m:ctrlPr>
+              </m:sSubPr>
+              <m:e>
+                <m:r>
+                  <w:rPr>
+                    <w:rFonts w:ascii="Cambria Math" w:eastAsiaTheme="minorEastAsia" w:hAnsi="Cambria Math"/>
+                  </w:rPr>
+                  <m:t>w</m:t>
+                </m:r>
+              </m:e>
+              <m:sub>
+                <m:r>
+                  <w:rPr>
+                    <w:rFonts w:ascii="Cambria Math" w:eastAsiaTheme="minorEastAsia" w:hAnsi="Cambria Math"/>
+                  </w:rPr>
+                  <m:t>h</m:t>
+                </m:r>
+              </m:sub>
+            </m:sSub>
+          </m:e>
+        </m:nary>
+      </m:oMath>
+    </w:p>
+    <w:p>
+      <w:pPr>
+        <w:pStyle w:val="Akapit"/>
+        <w:ind w:firstLine="0"/>
+      </w:pPr>
+    </w:p>
+    <w:p>
+      <w:pPr>
+        <w:pStyle w:val="Akapit"/>
+        <w:ind w:firstLine="0"/>
+        <w:rPr>
+          <w:rFonts w:eastAsiaTheme="minorEastAsia"/>
+        </w:rPr>
+      </w:pPr>
+      <w:r>
+        <w:rPr>
+          <w:b/>
+        </w:rPr>
+        <w:t>1.</w:t>
+      </w:r>
+      <w:r>
+        <w:t xml:space="preserve"> dla wartości </w:t>
+      </w:r>
+      <m:oMath>
+        <m:r>
+          <m:rPr>
+            <m:sty m:val="p"/>
+          </m:rPr>
+          <w:rPr>
+            <w:rFonts w:ascii="Cambria Math" w:hAnsi="Cambria Math"/>
+          </w:rPr>
+          <m:t>i</m:t>
+        </m:r>
+      </m:oMath>
+      <w:r>
+        <w:rPr>
+          <w:rFonts w:eastAsiaTheme="minorEastAsia"/>
+        </w:rPr>
+        <w:t xml:space="preserve"> od </w:t>
+      </w:r>
+      <m:oMath>
+        <m:r>
+          <m:rPr>
+            <m:sty m:val="p"/>
+          </m:rPr>
+          <w:rPr>
+            <w:rFonts w:ascii="Cambria Math" w:eastAsiaTheme="minorEastAsia" w:hAnsi="Cambria Math"/>
+          </w:rPr>
+          <m:t>1</m:t>
+        </m:r>
+      </m:oMath>
+      <w:r>
+        <w:rPr>
+          <w:rFonts w:eastAsiaTheme="minorEastAsia"/>
+        </w:rPr>
+        <w:t xml:space="preserve"> do </w:t>
+      </w:r>
+      <m:oMath>
+        <m:r>
+          <m:rPr>
+            <m:sty m:val="p"/>
+          </m:rPr>
+          <w:rPr>
+            <w:rFonts w:ascii="Cambria Math" w:eastAsiaTheme="minorEastAsia" w:hAnsi="Cambria Math"/>
+          </w:rPr>
+          <m:t>n</m:t>
+        </m:r>
+      </m:oMath>
+      <w:r>
+        <w:rPr>
+          <w:rFonts w:eastAsiaTheme="minorEastAsia"/>
+        </w:rPr>
+        <w:t xml:space="preserve"> wykonaj kroki 2 – 3</w:t>
+      </w:r>
+    </w:p>
+    <w:p>
+      <w:pPr>
+        <w:pStyle w:val="Akapit"/>
+        <w:ind w:left="284" w:firstLine="0"/>
+        <w:rPr>
+          <w:rFonts w:eastAsiaTheme="minorEastAsia"/>
+        </w:rPr>
+      </w:pPr>
+      <w:r>
+        <w:rPr>
+          <w:rFonts w:eastAsiaTheme="minorEastAsia"/>
+          <w:b/>
+        </w:rPr>
+        <w:t>2.</w:t>
+      </w:r>
+      <w:r>
+        <w:rPr>
+          <w:rFonts w:eastAsiaTheme="minorEastAsia"/>
+        </w:rPr>
+        <w:t xml:space="preserve"> dla wartości </w:t>
+      </w:r>
+      <m:oMath>
+        <m:r>
+          <m:rPr>
+            <m:sty m:val="p"/>
+          </m:rPr>
+          <w:rPr>
+            <w:rFonts w:ascii="Cambria Math" w:eastAsiaTheme="minorEastAsia" w:hAnsi="Cambria Math"/>
+          </w:rPr>
+          <m:t>j</m:t>
+        </m:r>
+      </m:oMath>
+      <w:r>
+        <w:rPr>
+          <w:rFonts w:eastAsiaTheme="minorEastAsia"/>
+        </w:rPr>
+        <w:t xml:space="preserve"> od </w:t>
+      </w:r>
+      <m:oMath>
+        <m:r>
+          <m:rPr>
+            <m:sty m:val="p"/>
+          </m:rPr>
+          <w:rPr>
+            <w:rFonts w:ascii="Cambria Math" w:eastAsiaTheme="minorEastAsia" w:hAnsi="Cambria Math"/>
+          </w:rPr>
+          <m:t>1</m:t>
+        </m:r>
+      </m:oMath>
+      <w:r>
+        <w:rPr>
+          <w:rFonts w:eastAsiaTheme="minorEastAsia"/>
+        </w:rPr>
+        <w:t xml:space="preserve"> do </w:t>
+      </w:r>
+      <m:oMath>
+        <m:r>
+          <m:rPr>
+            <m:sty m:val="p"/>
+          </m:rPr>
+          <w:rPr>
+            <w:rFonts w:ascii="Cambria Math" w:eastAsiaTheme="minorEastAsia" w:hAnsi="Cambria Math"/>
+          </w:rPr>
+          <m:t>m</m:t>
+        </m:r>
+      </m:oMath>
+      <w:r>
+        <w:rPr>
+          <w:rFonts w:eastAsiaTheme="minorEastAsia"/>
+        </w:rPr>
+        <w:t xml:space="preserve"> wykonaj krok 3</w:t>
+      </w:r>
+    </w:p>
+    <w:p>
+      <w:pPr>
+        <w:pStyle w:val="Akapit"/>
+        <w:ind w:left="567" w:firstLine="0"/>
+        <w:rPr>
+          <w:rFonts w:eastAsiaTheme="minorEastAsia"/>
+        </w:rPr>
+      </w:pPr>
+      <w:r>
+        <w:rPr>
+          <w:rFonts w:eastAsiaTheme="minorEastAsia"/>
+          <w:b/>
+        </w:rPr>
+        <w:t>3.</w:t>
+      </w:r>
+      <w:r>
+        <w:rPr>
+          <w:rFonts w:eastAsiaTheme="minorEastAsia"/>
+        </w:rPr>
+        <w:t xml:space="preserve"> oblicz wartość </w:t>
+      </w:r>
+      <m:oMath>
+        <m:sSub>
+          <m:sSubPr>
+            <m:ctrlPr>
+              <w:rPr>
+                <w:rFonts w:ascii="Cambria Math" w:eastAsiaTheme="minorEastAsia" w:hAnsi="Cambria Math"/>
+              </w:rPr>
+            </m:ctrlPr>
+          </m:sSubPr>
+          <m:e>
+            <m:r>
+              <m:rPr>
+                <m:sty m:val="p"/>
+              </m:rPr>
+              <w:rPr>
+                <w:rFonts w:ascii="Cambria Math" w:eastAsiaTheme="minorEastAsia" w:hAnsi="Cambria Math"/>
+              </w:rPr>
+              <m:t>s</m:t>
+            </m:r>
+          </m:e>
+          <m:sub>
+            <m:r>
+              <m:rPr>
+                <m:sty m:val="p"/>
+              </m:rPr>
+              <w:rPr>
+                <w:rFonts w:ascii="Cambria Math" w:eastAsiaTheme="minorEastAsia" w:hAnsi="Cambria Math"/>
+              </w:rPr>
+              <m:t>j</m:t>
+            </m:r>
+          </m:sub>
+        </m:sSub>
+      </m:oMath>
+    </w:p>
+    <w:p>
+      <w:pPr>
+        <w:pStyle w:val="Akapit"/>
+        <w:ind w:left="284" w:firstLine="0"/>
+        <w:rPr>
+          <w:rFonts w:eastAsiaTheme="minorEastAsia"/>
+        </w:rPr>
+      </w:pPr>
+      <w:r>
+        <w:rPr>
+          <w:rFonts w:eastAsiaTheme="minorEastAsia"/>
+          <w:b/>
+        </w:rPr>
+        <w:t>4.</w:t>
+      </w:r>
+      <w:r>
+        <w:rPr>
+          <w:rFonts w:eastAsiaTheme="minorEastAsia"/>
+        </w:rPr>
+        <w:t xml:space="preserve"> </w:t>
+      </w:r>
+      <w:r>
+        <w:rPr>
+          <w:rFonts w:eastAsiaTheme="minorEastAsia"/>
+        </w:rPr>
+        <w:t xml:space="preserve">oblicz wartość </w:t>
+      </w:r>
+      <m:oMath>
+        <m:r>
+          <m:rPr>
+            <m:sty m:val="p"/>
+          </m:rPr>
+          <w:rPr>
+            <w:rFonts w:ascii="Cambria Math" w:eastAsiaTheme="minorEastAsia" w:hAnsi="Cambria Math"/>
+          </w:rPr>
+          <m:t>k</m:t>
+        </m:r>
+      </m:oMath>
+      <w:r>
+        <w:rPr>
+          <w:rFonts w:eastAsiaTheme="minorEastAsia"/>
+        </w:rPr>
+        <w:t xml:space="preserve">, gdzie: </w:t>
+      </w:r>
+      <m:oMath>
+        <m:r>
+          <m:rPr>
+            <m:sty m:val="p"/>
+          </m:rPr>
+          <w:rPr>
+            <w:rFonts w:ascii="Cambria Math" w:eastAsiaTheme="minorEastAsia" w:hAnsi="Cambria Math"/>
+          </w:rPr>
+          <m:t>k=min</m:t>
+        </m:r>
+        <m:d>
+          <m:dPr>
+            <m:begChr m:val="{"/>
+            <m:endChr m:val="}"/>
+            <m:ctrlPr>
+              <w:rPr>
+                <w:rFonts w:ascii="Cambria Math" w:eastAsiaTheme="minorEastAsia" w:hAnsi="Cambria Math"/>
+              </w:rPr>
+            </m:ctrlPr>
+          </m:dPr>
+          <m:e>
+            <m:r>
+              <m:rPr>
+                <m:sty m:val="p"/>
+              </m:rPr>
+              <w:rPr>
+                <w:rFonts w:ascii="Cambria Math" w:eastAsiaTheme="minorEastAsia" w:hAnsi="Cambria Math"/>
+              </w:rPr>
+              <m:t>j:</m:t>
+            </m:r>
+            <m:sSub>
+              <m:sSubPr>
+                <m:ctrlPr>
+                  <w:rPr>
+                    <w:rFonts w:ascii="Cambria Math" w:eastAsiaTheme="minorEastAsia" w:hAnsi="Cambria Math"/>
+                  </w:rPr>
+                </m:ctrlPr>
+              </m:sSubPr>
+              <m:e>
+                <m:r>
+                  <m:rPr>
+                    <m:sty m:val="p"/>
+                  </m:rPr>
+                  <w:rPr>
+                    <w:rFonts w:ascii="Cambria Math" w:eastAsiaTheme="minorEastAsia" w:hAnsi="Cambria Math"/>
+                  </w:rPr>
+                  <m:t>s</m:t>
+                </m:r>
+              </m:e>
+              <m:sub>
+                <m:r>
+                  <m:rPr>
+                    <m:sty m:val="p"/>
+                  </m:rPr>
+                  <w:rPr>
+                    <w:rFonts w:ascii="Cambria Math" w:eastAsiaTheme="minorEastAsia" w:hAnsi="Cambria Math"/>
+                  </w:rPr>
+                  <m:t>j</m:t>
+                </m:r>
+              </m:sub>
+            </m:sSub>
+            <m:r>
+              <m:rPr>
+                <m:sty m:val="p"/>
+              </m:rPr>
+              <w:rPr>
+                <w:rFonts w:ascii="Cambria Math" w:eastAsiaTheme="minorEastAsia" w:hAnsi="Cambria Math"/>
+              </w:rPr>
+              <m:t>+</m:t>
+            </m:r>
+            <m:sSub>
+              <m:sSubPr>
+                <m:ctrlPr>
+                  <w:rPr>
+                    <w:rFonts w:ascii="Cambria Math" w:eastAsiaTheme="minorEastAsia" w:hAnsi="Cambria Math"/>
+                  </w:rPr>
+                </m:ctrlPr>
+              </m:sSubPr>
+              <m:e>
+                <m:r>
+                  <m:rPr>
+                    <m:sty m:val="p"/>
+                  </m:rPr>
+                  <w:rPr>
+                    <w:rFonts w:ascii="Cambria Math" w:eastAsiaTheme="minorEastAsia" w:hAnsi="Cambria Math"/>
+                  </w:rPr>
+                  <m:t>w</m:t>
+                </m:r>
+              </m:e>
+              <m:sub>
+                <m:r>
+                  <m:rPr>
+                    <m:sty m:val="p"/>
+                  </m:rPr>
+                  <w:rPr>
+                    <w:rFonts w:ascii="Cambria Math" w:eastAsiaTheme="minorEastAsia" w:hAnsi="Cambria Math"/>
+                  </w:rPr>
+                  <m:t>i</m:t>
+                </m:r>
+              </m:sub>
+            </m:sSub>
+            <m:r>
+              <m:rPr>
+                <m:sty m:val="p"/>
+              </m:rPr>
+              <w:rPr>
+                <w:rFonts w:ascii="Cambria Math" w:eastAsiaTheme="minorEastAsia" w:hAnsi="Cambria Math"/>
+              </w:rPr>
+              <m:t>≤c,</m:t>
+            </m:r>
+            <m:sSub>
+              <m:sSubPr>
+                <m:ctrlPr>
+                  <w:rPr>
+                    <w:rFonts w:ascii="Cambria Math" w:eastAsiaTheme="minorEastAsia" w:hAnsi="Cambria Math"/>
+                  </w:rPr>
+                </m:ctrlPr>
+              </m:sSubPr>
+              <m:e>
+                <m:r>
+                  <m:rPr>
+                    <m:sty m:val="p"/>
+                  </m:rPr>
+                  <w:rPr>
+                    <w:rFonts w:ascii="Cambria Math" w:eastAsiaTheme="minorEastAsia" w:hAnsi="Cambria Math"/>
+                  </w:rPr>
+                  <m:t>s</m:t>
+                </m:r>
+              </m:e>
+              <m:sub>
+                <m:r>
+                  <m:rPr>
+                    <m:sty m:val="p"/>
+                  </m:rPr>
+                  <w:rPr>
+                    <w:rFonts w:ascii="Cambria Math" w:eastAsiaTheme="minorEastAsia" w:hAnsi="Cambria Math"/>
+                  </w:rPr>
+                  <m:t>j</m:t>
+                </m:r>
+              </m:sub>
+            </m:sSub>
+            <m:r>
+              <m:rPr>
+                <m:sty m:val="p"/>
+              </m:rPr>
+              <w:rPr>
+                <w:rFonts w:ascii="Cambria Math" w:eastAsiaTheme="minorEastAsia" w:hAnsi="Cambria Math"/>
+              </w:rPr>
+              <m:t>=max</m:t>
+            </m:r>
+            <m:d>
+              <m:dPr>
+                <m:begChr m:val="{"/>
+                <m:endChr m:val="}"/>
+                <m:ctrlPr>
+                  <w:rPr>
+                    <w:rFonts w:ascii="Cambria Math" w:eastAsiaTheme="minorEastAsia" w:hAnsi="Cambria Math"/>
+                  </w:rPr>
+                </m:ctrlPr>
+              </m:dPr>
+              <m:e>
+                <m:sSub>
+                  <m:sSubPr>
+                    <m:ctrlPr>
+                      <w:rPr>
+                        <w:rFonts w:ascii="Cambria Math" w:eastAsiaTheme="minorEastAsia" w:hAnsi="Cambria Math"/>
+                      </w:rPr>
+                    </m:ctrlPr>
+                  </m:sSubPr>
+                  <m:e>
+                    <m:r>
+                      <m:rPr>
+                        <m:sty m:val="p"/>
+                      </m:rPr>
+                      <w:rPr>
+                        <w:rFonts w:ascii="Cambria Math" w:eastAsiaTheme="minorEastAsia" w:hAnsi="Cambria Math"/>
+                      </w:rPr>
+                      <m:t>s</m:t>
+                    </m:r>
+                  </m:e>
+                  <m:sub>
+                    <m:r>
+                      <m:rPr>
+                        <m:sty m:val="p"/>
+                      </m:rPr>
+                      <w:rPr>
+                        <w:rFonts w:ascii="Cambria Math" w:eastAsiaTheme="minorEastAsia" w:hAnsi="Cambria Math"/>
+                      </w:rPr>
+                      <m:t>h</m:t>
+                    </m:r>
+                  </m:sub>
+                </m:sSub>
+                <m:r>
+                  <m:rPr>
+                    <m:sty m:val="p"/>
+                  </m:rPr>
+                  <w:rPr>
+                    <w:rFonts w:ascii="Cambria Math" w:eastAsiaTheme="minorEastAsia" w:hAnsi="Cambria Math"/>
+                  </w:rPr>
+                  <m:t>:</m:t>
+                </m:r>
+                <m:sSub>
+                  <m:sSubPr>
+                    <m:ctrlPr>
+                      <w:rPr>
+                        <w:rFonts w:ascii="Cambria Math" w:eastAsiaTheme="minorEastAsia" w:hAnsi="Cambria Math"/>
+                      </w:rPr>
+                    </m:ctrlPr>
+                  </m:sSubPr>
+                  <m:e>
+                    <m:r>
+                      <m:rPr>
+                        <m:sty m:val="p"/>
+                      </m:rPr>
+                      <w:rPr>
+                        <w:rFonts w:ascii="Cambria Math" w:eastAsiaTheme="minorEastAsia" w:hAnsi="Cambria Math"/>
+                      </w:rPr>
+                      <m:t>s</m:t>
+                    </m:r>
+                  </m:e>
+                  <m:sub>
+                    <m:r>
+                      <m:rPr>
+                        <m:sty m:val="p"/>
+                      </m:rPr>
+                      <w:rPr>
+                        <w:rFonts w:ascii="Cambria Math" w:eastAsiaTheme="minorEastAsia" w:hAnsi="Cambria Math"/>
+                      </w:rPr>
+                      <m:t>h</m:t>
+                    </m:r>
+                  </m:sub>
+                </m:sSub>
+                <m:r>
+                  <m:rPr>
+                    <m:sty m:val="p"/>
+                  </m:rPr>
+                  <w:rPr>
+                    <w:rFonts w:ascii="Cambria Math" w:eastAsiaTheme="minorEastAsia" w:hAnsi="Cambria Math"/>
+                  </w:rPr>
+                  <m:t>+</m:t>
+                </m:r>
+                <m:sSub>
+                  <m:sSubPr>
+                    <m:ctrlPr>
+                      <w:rPr>
+                        <w:rFonts w:ascii="Cambria Math" w:eastAsiaTheme="minorEastAsia" w:hAnsi="Cambria Math"/>
+                      </w:rPr>
+                    </m:ctrlPr>
+                  </m:sSubPr>
+                  <m:e>
+                    <m:r>
+                      <m:rPr>
+                        <m:sty m:val="p"/>
+                      </m:rPr>
+                      <w:rPr>
+                        <w:rFonts w:ascii="Cambria Math" w:eastAsiaTheme="minorEastAsia" w:hAnsi="Cambria Math"/>
+                      </w:rPr>
+                      <m:t>w</m:t>
+                    </m:r>
+                  </m:e>
+                  <m:sub>
+                    <m:r>
+                      <m:rPr>
+                        <m:sty m:val="p"/>
+                      </m:rPr>
+                      <w:rPr>
+                        <w:rFonts w:ascii="Cambria Math" w:eastAsiaTheme="minorEastAsia" w:hAnsi="Cambria Math"/>
+                      </w:rPr>
+                      <m:t>i</m:t>
+                    </m:r>
+                  </m:sub>
+                </m:sSub>
+                <m:r>
+                  <m:rPr>
+                    <m:sty m:val="p"/>
+                  </m:rPr>
+                  <w:rPr>
+                    <w:rFonts w:ascii="Cambria Math" w:eastAsiaTheme="minorEastAsia" w:hAnsi="Cambria Math"/>
+                  </w:rPr>
+                  <m:t>≤c</m:t>
+                </m:r>
+              </m:e>
+            </m:d>
+          </m:e>
+        </m:d>
+      </m:oMath>
+      <w:r>
+        <w:rPr>
+          <w:rFonts w:eastAsiaTheme="minorEastAsia"/>
+        </w:rPr>
+        <w:t xml:space="preserve">, </w:t>
+      </w:r>
+      <m:oMath>
+        <m:r>
+          <m:rPr>
+            <m:sty m:val="p"/>
+          </m:rPr>
+          <w:rPr>
+            <w:rFonts w:ascii="Cambria Math" w:eastAsiaTheme="minorEastAsia" w:hAnsi="Cambria Math"/>
+          </w:rPr>
+          <m:t>j=1,…,m</m:t>
+        </m:r>
+      </m:oMath>
+      <w:r>
+        <w:rPr>
+          <w:rFonts w:eastAsiaTheme="minorEastAsia"/>
+        </w:rPr>
+        <w:t xml:space="preserve"> oraz </w:t>
+      </w:r>
+      <m:oMath>
+        <m:r>
+          <m:rPr>
+            <m:sty m:val="p"/>
+          </m:rPr>
+          <w:rPr>
+            <w:rFonts w:ascii="Cambria Math" w:eastAsiaTheme="minorEastAsia" w:hAnsi="Cambria Math"/>
+          </w:rPr>
+          <m:t>h=1,…,m</m:t>
+        </m:r>
+      </m:oMath>
+    </w:p>
+    <w:p>
+      <w:pPr>
+        <w:pStyle w:val="Akapit"/>
+        <w:ind w:left="284" w:firstLine="0"/>
+        <w:rPr>
+          <w:rFonts w:eastAsiaTheme="minorEastAsia"/>
+        </w:rPr>
+      </w:pPr>
+      <w:r>
+        <w:rPr>
+          <w:rFonts w:eastAsiaTheme="minorEastAsia"/>
+          <w:b/>
+        </w:rPr>
+        <w:t>5.</w:t>
+      </w:r>
+      <w:r>
+        <w:rPr>
+          <w:rFonts w:eastAsiaTheme="minorEastAsia"/>
+        </w:rPr>
+        <w:t xml:space="preserve"> </w:t>
+      </w:r>
+      <w:r>
+        <w:rPr>
+          <w:rFonts w:eastAsiaTheme="minorEastAsia"/>
+        </w:rPr>
+        <w:t xml:space="preserve">umieść </w:t>
+      </w:r>
+      <m:oMath>
+        <m:r>
+          <m:rPr>
+            <m:sty m:val="p"/>
+          </m:rPr>
+          <w:rPr>
+            <w:rFonts w:ascii="Cambria Math" w:eastAsiaTheme="minorEastAsia" w:hAnsi="Cambria Math"/>
+          </w:rPr>
+          <m:t>i</m:t>
+        </m:r>
+      </m:oMath>
+      <w:r>
+        <w:rPr>
+          <w:rFonts w:eastAsiaTheme="minorEastAsia"/>
+        </w:rPr>
+        <w:t xml:space="preserve">-ty element w </w:t>
+      </w:r>
+      <m:oMath>
+        <m:r>
+          <m:rPr>
+            <m:sty m:val="p"/>
+          </m:rPr>
+          <w:rPr>
+            <w:rFonts w:ascii="Cambria Math" w:eastAsiaTheme="minorEastAsia" w:hAnsi="Cambria Math"/>
+          </w:rPr>
+          <m:t>k</m:t>
+        </m:r>
+      </m:oMath>
+      <w:r>
+        <w:rPr>
+          <w:rFonts w:eastAsiaTheme="minorEastAsia"/>
+        </w:rPr>
+        <w:t xml:space="preserve">-tym pudełku, tzn. </w:t>
+      </w:r>
+      <m:oMath>
+        <m:sSub>
+          <m:sSubPr>
+            <m:ctrlPr>
+              <w:rPr>
+                <w:rFonts w:ascii="Cambria Math" w:eastAsiaTheme="minorEastAsia" w:hAnsi="Cambria Math"/>
+              </w:rPr>
+            </m:ctrlPr>
+          </m:sSubPr>
+          <m:e>
+            <m:r>
+              <m:rPr>
+                <m:sty m:val="p"/>
+              </m:rPr>
+              <w:rPr>
+                <w:rFonts w:ascii="Cambria Math" w:eastAsiaTheme="minorEastAsia" w:hAnsi="Cambria Math"/>
+              </w:rPr>
+              <m:t>x</m:t>
+            </m:r>
+          </m:e>
+          <m:sub>
+            <m:r>
+              <m:rPr>
+                <m:sty m:val="p"/>
+              </m:rPr>
+              <w:rPr>
+                <w:rFonts w:ascii="Cambria Math" w:eastAsiaTheme="minorEastAsia" w:hAnsi="Cambria Math"/>
+              </w:rPr>
+              <m:t>ik</m:t>
+            </m:r>
+          </m:sub>
+        </m:sSub>
+        <m:r>
+          <m:rPr>
+            <m:sty m:val="p"/>
+          </m:rPr>
+          <w:rPr>
+            <w:rFonts w:ascii="Cambria Math" w:eastAsiaTheme="minorEastAsia" w:hAnsi="Cambria Math"/>
+          </w:rPr>
+          <m:t>=1</m:t>
+        </m:r>
+      </m:oMath>
+      <w:r>
+        <w:rPr>
+          <w:rFonts w:eastAsiaTheme="minorEastAsia"/>
+        </w:rPr>
+        <w:t xml:space="preserve">, </w:t>
+      </w:r>
+      <m:oMath>
+        <m:sSub>
+          <m:sSubPr>
+            <m:ctrlPr>
+              <w:rPr>
+                <w:rFonts w:ascii="Cambria Math" w:eastAsiaTheme="minorEastAsia" w:hAnsi="Cambria Math"/>
+              </w:rPr>
+            </m:ctrlPr>
+          </m:sSubPr>
+          <m:e>
+            <m:r>
+              <m:rPr>
+                <m:sty m:val="p"/>
+              </m:rPr>
+              <w:rPr>
+                <w:rFonts w:ascii="Cambria Math" w:eastAsiaTheme="minorEastAsia" w:hAnsi="Cambria Math"/>
+              </w:rPr>
+              <m:t>y</m:t>
+            </m:r>
+          </m:e>
+          <m:sub>
+            <m:r>
+              <m:rPr>
+                <m:sty m:val="p"/>
+              </m:rPr>
+              <w:rPr>
+                <w:rFonts w:ascii="Cambria Math" w:eastAsiaTheme="minorEastAsia" w:hAnsi="Cambria Math"/>
+              </w:rPr>
+              <m:t>k</m:t>
+            </m:r>
+          </m:sub>
+        </m:sSub>
+        <m:r>
+          <m:rPr>
+            <m:sty m:val="p"/>
+          </m:rPr>
+          <w:rPr>
+            <w:rFonts w:ascii="Cambria Math" w:eastAsiaTheme="minorEastAsia" w:hAnsi="Cambria Math"/>
+          </w:rPr>
+          <m:t>=1</m:t>
+        </m:r>
+      </m:oMath>
+      <w:r>
+        <w:rPr>
+          <w:rFonts w:eastAsiaTheme="minorEastAsia"/>
+        </w:rPr>
+        <w:t xml:space="preserve"> i przejdź do następnej iteracji pętli w kroku 1</w:t>
       </w:r>
     </w:p>
     <w:p>
@@ -13921,99 +15608,157 @@
     <w:p>
       <w:pPr>
         <w:pStyle w:val="Akapit"/>
-        <w:numPr>
-          <w:ilvl w:val="0"/>
-          <w:numId w:val="4"/>
-        </w:numPr>
+        <w:ind w:firstLine="0"/>
+      </w:pPr>
+      <w:r>
+        <w:rPr>
+          <w:b/>
+        </w:rPr>
+        <w:t>1.</w:t>
+      </w:r>
+      <w:r>
+        <w:t xml:space="preserve"> posortuj elementy wg malejących rozmiarów</w:t>
+      </w:r>
+    </w:p>
+    <w:p>
+      <w:pPr>
+        <w:pStyle w:val="Akapit"/>
+        <w:ind w:firstLine="0"/>
         <w:rPr>
           <w:i/>
         </w:rPr>
       </w:pPr>
       <w:r>
         <w:rPr>
+          <w:b/>
+        </w:rPr>
+        <w:t>2.</w:t>
+      </w:r>
+      <w:r>
+        <w:t xml:space="preserve"> rozwiąż uzyskaną instancję problemu algorytmem </w:t>
+      </w:r>
+      <w:r>
+        <w:rPr>
           <w:i/>
         </w:rPr>
-        <w:t>posortuj elementy wg malejących rozmiarów</w:t>
-      </w:r>
-    </w:p>
-    <w:p>
-      <w:pPr>
-        <w:pStyle w:val="Akapit"/>
-        <w:numPr>
-          <w:ilvl w:val="0"/>
-          <w:numId w:val="4"/>
-        </w:numPr>
+        <w:t>First-Fit</w:t>
+      </w:r>
+    </w:p>
+    <w:p>
+      <w:pPr>
+        <w:pStyle w:val="Akapit"/>
+        <w:ind w:firstLine="0"/>
+      </w:pPr>
+    </w:p>
+    <w:p>
+      <w:pPr>
+        <w:pStyle w:val="Akapit"/>
+      </w:pPr>
+      <w:r>
+        <w:t>W związku z tym, że algorytmy sortowania</w:t>
+      </w:r>
+      <w:r>
+        <w:t xml:space="preserve"> posiadają złożoność obliczeniową takiego samego lub niższego rzędu </w:t>
+      </w:r>
+      <w:r>
+        <w:t xml:space="preserve">niż złożoność algorytmu </w:t>
+      </w:r>
+      <w:r>
         <w:rPr>
           <w:i/>
         </w:rPr>
-      </w:pPr>
+        <w:t>First-Fit</w:t>
+      </w:r>
+      <w:r>
+        <w:t xml:space="preserve">, złożoność czasowa algorytmu </w:t>
+      </w:r>
       <w:r>
         <w:rPr>
           <w:i/>
         </w:rPr>
-        <w:t>rozwiąż uzyskaną instancję algorytmem First-Fit</w:t>
-      </w:r>
-    </w:p>
-    <w:p>
-      <w:pPr>
-        <w:pStyle w:val="Akapit"/>
-        <w:ind w:firstLine="0"/>
-      </w:pPr>
-    </w:p>
-    <w:p>
-      <w:pPr>
-        <w:pStyle w:val="Akapit"/>
-      </w:pPr>
-      <w:r>
-        <w:t>W związku z tym, że algorytmy sortowania</w:t>
-      </w:r>
-      <w:r>
-        <w:t xml:space="preserve"> posiadają złożoność obliczeniową takiego samego lub niższego rzędu </w:t>
-      </w:r>
-      <w:r>
-        <w:t xml:space="preserve">niż złożoność algorytmu </w:t>
-      </w:r>
+        <w:t xml:space="preserve">First-Fit </w:t>
+      </w:r>
+      <w:proofErr w:type="spellStart"/>
       <w:r>
         <w:rPr>
           <w:i/>
         </w:rPr>
+        <w:t>Decreasing</w:t>
+      </w:r>
+      <w:proofErr w:type="spellEnd"/>
+      <w:r>
+        <w:t xml:space="preserve"> jest taka sama</w:t>
+      </w:r>
+      <w:r>
+        <w:t xml:space="preserve"> co algorytmu </w:t>
+      </w:r>
+      <w:r>
+        <w:rPr>
+          <w:i/>
+        </w:rPr>
         <w:t>First-Fit</w:t>
       </w:r>
       <w:r>
-        <w:t xml:space="preserve">, złożoność </w:t>
-      </w:r>
-      <w:r>
-        <w:lastRenderedPageBreak/>
-        <w:t xml:space="preserve">czasowa algorytmu </w:t>
-      </w:r>
-      <w:r>
-        <w:rPr>
-          <w:i/>
-        </w:rPr>
-        <w:t xml:space="preserve">First-Fit </w:t>
-      </w:r>
-      <w:proofErr w:type="spellStart"/>
-      <w:r>
-        <w:rPr>
-          <w:i/>
-        </w:rPr>
-        <w:t>Decreasing</w:t>
-      </w:r>
-      <w:proofErr w:type="spellEnd"/>
-      <w:r>
-        <w:t xml:space="preserve"> jest taka sama</w:t>
-      </w:r>
-      <w:r>
-        <w:t xml:space="preserve"> co algorytmu </w:t>
-      </w:r>
-      <w:r>
-        <w:rPr>
-          <w:i/>
-        </w:rPr>
-        <w:t>First-Fit</w:t>
-      </w:r>
-      <w:r>
-        <w:t xml:space="preserve"> – </w:t>
+        <w:t xml:space="preserve"> </w:t>
+      </w:r>
+      <w:r>
+        <w:t xml:space="preserve">i wynosi </w:t>
+      </w:r>
+      <m:oMath>
+        <m:r>
+          <w:rPr>
+            <w:rFonts w:ascii="Cambria Math" w:eastAsiaTheme="minorEastAsia" w:hAnsi="Cambria Math"/>
+          </w:rPr>
+          <w:lastRenderedPageBreak/>
+          <m:t>O(n</m:t>
+        </m:r>
+        <m:func>
+          <m:funcPr>
+            <m:ctrlPr>
+              <w:rPr>
+                <w:rFonts w:ascii="Cambria Math" w:eastAsiaTheme="minorEastAsia" w:hAnsi="Cambria Math"/>
+                <w:i/>
+              </w:rPr>
+            </m:ctrlPr>
+          </m:funcPr>
+          <m:fName>
+            <m:r>
+              <m:rPr>
+                <m:sty m:val="p"/>
+              </m:rPr>
+              <w:rPr>
+                <w:rFonts w:ascii="Cambria Math" w:hAnsi="Cambria Math"/>
+              </w:rPr>
+              <m:t>log</m:t>
+            </m:r>
+          </m:fName>
+          <m:e>
+            <m:r>
+              <w:rPr>
+                <w:rFonts w:ascii="Cambria Math" w:eastAsiaTheme="minorEastAsia" w:hAnsi="Cambria Math"/>
+              </w:rPr>
+              <m:t>n</m:t>
+            </m:r>
+          </m:e>
+        </m:func>
+        <m:r>
+          <w:rPr>
+            <w:rFonts w:ascii="Cambria Math" w:eastAsiaTheme="minorEastAsia" w:hAnsi="Cambria Math"/>
+          </w:rPr>
+          <m:t>)</m:t>
+        </m:r>
+      </m:oMath>
+      <w:r>
+        <w:rPr>
+          <w:rFonts w:eastAsiaTheme="minorEastAsia"/>
+        </w:rPr>
+        <w:t xml:space="preserve"> </w:t>
+      </w:r>
+      <w:r>
+        <w:t xml:space="preserve"> lub</w:t>
+      </w:r>
+      <w:r>
+        <w:t xml:space="preserve"> </w:t>
       </w:r>
       <m:oMath>
         <m:r>
@@ -14055,6 +15800,12 @@
           <m:t>)</m:t>
         </m:r>
       </m:oMath>
+      <w:r>
+        <w:rPr>
+          <w:rFonts w:eastAsiaTheme="minorEastAsia"/>
+        </w:rPr>
+        <w:t xml:space="preserve"> w zależności od tego czy wykorzystano 2-3 drzewa czy też nie</w:t>
+      </w:r>
       <w:r>
         <w:t>. Rzeczywisty czas działania jest oczywiście wydłużony o czas sortowania elementów.</w:t>
       </w:r>
@@ -14361,98 +16112,159 @@
     <w:p>
       <w:pPr>
         <w:pStyle w:val="Akapit"/>
-        <w:numPr>
-          <w:ilvl w:val="0"/>
-          <w:numId w:val="5"/>
-        </w:numPr>
+        <w:ind w:firstLine="0"/>
+      </w:pPr>
+      <w:r>
+        <w:rPr>
+          <w:b/>
+        </w:rPr>
+        <w:t>1.</w:t>
+      </w:r>
+      <w:r>
+        <w:t xml:space="preserve"> posortuj elementy wg malejących rozmiarów</w:t>
+      </w:r>
+    </w:p>
+    <w:p>
+      <w:pPr>
+        <w:pStyle w:val="Akapit"/>
+        <w:ind w:firstLine="0"/>
         <w:rPr>
           <w:i/>
         </w:rPr>
       </w:pPr>
       <w:r>
         <w:rPr>
+          <w:b/>
+        </w:rPr>
+        <w:t>2.</w:t>
+      </w:r>
+      <w:r>
+        <w:t xml:space="preserve"> rozwiąż uzyskaną instancję problemu algorytmem </w:t>
+      </w:r>
+      <w:r>
+        <w:rPr>
           <w:i/>
         </w:rPr>
-        <w:t>posortuj elementy wg malejących rozmiarów</w:t>
-      </w:r>
-    </w:p>
-    <w:p>
-      <w:pPr>
-        <w:pStyle w:val="Akapit"/>
-        <w:numPr>
-          <w:ilvl w:val="0"/>
-          <w:numId w:val="5"/>
-        </w:numPr>
+        <w:t>Best-Fit</w:t>
+      </w:r>
+    </w:p>
+    <w:p>
+      <w:pPr>
+        <w:pStyle w:val="Akapit"/>
+        <w:ind w:firstLine="0"/>
+      </w:pPr>
+    </w:p>
+    <w:p>
+      <w:pPr>
+        <w:pStyle w:val="Akapit"/>
+        <w:rPr>
+          <w:rFonts w:eastAsiaTheme="minorEastAsia"/>
+        </w:rPr>
+      </w:pPr>
+      <w:r>
+        <w:t xml:space="preserve">Złożoność czasowa </w:t>
+      </w:r>
+      <w:r>
+        <w:t xml:space="preserve">algorytmu </w:t>
+      </w:r>
+      <w:r>
         <w:rPr>
           <w:i/>
         </w:rPr>
-      </w:pPr>
+        <w:t xml:space="preserve">Best-Fit </w:t>
+      </w:r>
+      <w:proofErr w:type="spellStart"/>
       <w:r>
         <w:rPr>
           <w:i/>
         </w:rPr>
-        <w:t>rozwiąż uzyskaną instancję algorytmem Best-Fit</w:t>
-      </w:r>
-    </w:p>
-    <w:p>
-      <w:pPr>
-        <w:pStyle w:val="Akapit"/>
-        <w:ind w:firstLine="0"/>
-      </w:pPr>
-    </w:p>
-    <w:p>
-      <w:pPr>
-        <w:pStyle w:val="Akapit"/>
-        <w:rPr>
-          <w:rFonts w:eastAsiaTheme="minorEastAsia"/>
-        </w:rPr>
-      </w:pPr>
-      <w:r>
-        <w:t xml:space="preserve">Złożoność czasowa </w:t>
-      </w:r>
-      <w:r>
-        <w:t xml:space="preserve">algorytmu </w:t>
-      </w:r>
+        <w:t>Decreasing</w:t>
+      </w:r>
+      <w:proofErr w:type="spellEnd"/>
       <w:r>
         <w:rPr>
           <w:i/>
         </w:rPr>
-        <w:t xml:space="preserve">Best-Fit </w:t>
-      </w:r>
-      <w:proofErr w:type="spellStart"/>
+        <w:t xml:space="preserve"> </w:t>
+      </w:r>
+      <w:r>
+        <w:t>jest identyczna jak w </w:t>
+      </w:r>
+      <w:r>
+        <w:t>przypadku</w:t>
+      </w:r>
+      <w:r>
+        <w:t xml:space="preserve"> algorytmu</w:t>
+      </w:r>
+      <w:r>
+        <w:t xml:space="preserve"> </w:t>
+      </w:r>
       <w:r>
         <w:rPr>
           <w:i/>
         </w:rPr>
-        <w:t>Decreasing</w:t>
-      </w:r>
-      <w:proofErr w:type="spellEnd"/>
-      <w:r>
-        <w:rPr>
-          <w:i/>
+        <w:t>BF</w:t>
+      </w:r>
+      <w:r>
+        <w:t xml:space="preserve"> (</w:t>
+      </w:r>
+      <m:oMath>
+        <m:r>
+          <w:rPr>
+            <w:rFonts w:ascii="Cambria Math" w:eastAsiaTheme="minorEastAsia" w:hAnsi="Cambria Math"/>
+          </w:rPr>
+          <m:t>O(n</m:t>
+        </m:r>
+        <m:func>
+          <m:funcPr>
+            <m:ctrlPr>
+              <w:rPr>
+                <w:rFonts w:ascii="Cambria Math" w:eastAsiaTheme="minorEastAsia" w:hAnsi="Cambria Math"/>
+                <w:i/>
+              </w:rPr>
+            </m:ctrlPr>
+          </m:funcPr>
+          <m:fName>
+            <m:r>
+              <m:rPr>
+                <m:sty m:val="p"/>
+              </m:rPr>
+              <w:rPr>
+                <w:rFonts w:ascii="Cambria Math" w:hAnsi="Cambria Math"/>
+              </w:rPr>
+              <m:t>log</m:t>
+            </m:r>
+          </m:fName>
+          <m:e>
+            <m:r>
+              <w:rPr>
+                <w:rFonts w:ascii="Cambria Math" w:eastAsiaTheme="minorEastAsia" w:hAnsi="Cambria Math"/>
+              </w:rPr>
+              <m:t>n</m:t>
+            </m:r>
+          </m:e>
+        </m:func>
+        <m:r>
+          <w:rPr>
+            <w:rFonts w:ascii="Cambria Math" w:eastAsiaTheme="minorEastAsia" w:hAnsi="Cambria Math"/>
+          </w:rPr>
+          <m:t>)</m:t>
+        </m:r>
+      </m:oMath>
+      <w:r>
+        <w:rPr>
+          <w:rFonts w:eastAsiaTheme="minorEastAsia"/>
         </w:rPr>
         <w:t xml:space="preserve"> </w:t>
       </w:r>
       <w:r>
-        <w:t>jest identyczna jak w </w:t>
-      </w:r>
-      <w:r>
-        <w:t>przypadku</w:t>
-      </w:r>
-      <w:r>
-        <w:t xml:space="preserve"> algorytmu</w:t>
-      </w:r>
-      <w:r>
+        <w:t xml:space="preserve"> przy zastosowaniu 2-3 drzew i</w:t>
+      </w:r>
+      <w:r>
+        <w:rPr>
+          <w:rFonts w:eastAsiaTheme="minorEastAsia"/>
+        </w:rPr>
         <w:t xml:space="preserve"> </w:t>
-      </w:r>
-      <w:r>
-        <w:rPr>
-          <w:i/>
-        </w:rPr>
-        <w:t>BF</w:t>
-      </w:r>
-      <w:r>
-        <w:t xml:space="preserve"> (</w:t>
       </w:r>
       <m:oMath>
         <m:r>
@@ -14495,6 +16307,12 @@
         </m:r>
       </m:oMath>
       <w:r>
+        <w:rPr>
+          <w:rFonts w:eastAsiaTheme="minorEastAsia"/>
+        </w:rPr>
+        <w:t xml:space="preserve"> w przeciwnym wypadku</w:t>
+      </w:r>
+      <w:r>
         <w:t>)</w:t>
       </w:r>
       <w:r>
@@ -14585,7 +16403,6 @@
         <w:pStyle w:val="Akapit"/>
       </w:pPr>
       <w:r>
-        <w:lastRenderedPageBreak/>
         <w:t>Również w tym przypadku dla instancji testowej otrzymamy rozwiązanie optymalne (4):</w:t>
       </w:r>
     </w:p>
@@ -14733,87 +16550,777 @@
     <w:p>
       <w:pPr>
         <w:pStyle w:val="Akapit"/>
-        <w:numPr>
-          <w:ilvl w:val="0"/>
-          <w:numId w:val="16"/>
-        </w:numPr>
-        <w:rPr>
-          <w:i/>
-        </w:rPr>
-      </w:pPr>
-      <w:r>
-        <w:rPr>
-          <w:i/>
-        </w:rPr>
-        <w:t>wybierz następny element poprzez losowanie</w:t>
-      </w:r>
-    </w:p>
-    <w:p>
-      <w:pPr>
-        <w:pStyle w:val="Akapit"/>
-        <w:numPr>
-          <w:ilvl w:val="0"/>
-          <w:numId w:val="16"/>
-        </w:numPr>
-        <w:rPr>
-          <w:i/>
-        </w:rPr>
-      </w:pPr>
-      <w:r>
-        <w:rPr>
-          <w:i/>
-        </w:rPr>
-        <w:t>stwórz listę skrzynek, w których element się mieści</w:t>
-      </w:r>
-    </w:p>
-    <w:p>
-      <w:pPr>
-        <w:pStyle w:val="Akapit"/>
-        <w:numPr>
-          <w:ilvl w:val="0"/>
-          <w:numId w:val="16"/>
-        </w:numPr>
-        <w:rPr>
-          <w:i/>
-        </w:rPr>
-      </w:pPr>
-      <w:r>
-        <w:rPr>
-          <w:i/>
-        </w:rPr>
-        <w:t>jeżeli lista skrzynek jest pusta, to dodaj nową skrzynkę, umieść w niej element i przejdź do kroku 1; w przeciwnym wypadku przejdź do kroku 4.</w:t>
-      </w:r>
-    </w:p>
-    <w:p>
-      <w:pPr>
-        <w:pStyle w:val="Akapit"/>
-        <w:numPr>
-          <w:ilvl w:val="0"/>
-          <w:numId w:val="16"/>
-        </w:numPr>
-        <w:rPr>
-          <w:i/>
-        </w:rPr>
-      </w:pPr>
-      <w:r>
-        <w:rPr>
-          <w:i/>
-        </w:rPr>
-        <w:t>wybierz jedną ze skrzynek z listy poprzez losowanie, umieść w niej element i przejdź do kroku 1.</w:t>
-      </w:r>
-    </w:p>
-    <w:p>
-      <w:pPr>
-        <w:pStyle w:val="Akapit"/>
         <w:ind w:firstLine="0"/>
       </w:pPr>
-    </w:p>
-    <w:p>
-      <w:pPr>
-        <w:pStyle w:val="Akapit"/>
-      </w:pPr>
-      <w:r>
+      <w:r>
+        <w:rPr>
+          <w:b/>
+        </w:rPr>
+        <w:t>1.</w:t>
+      </w:r>
+      <w:r>
+        <w:t xml:space="preserve"> dopóki istnieje </w:t>
+      </w:r>
+      <m:oMath>
+        <m:r>
+          <w:rPr>
+            <w:rFonts w:ascii="Cambria Math" w:hAnsi="Cambria Math"/>
+          </w:rPr>
+          <m:t>i</m:t>
+        </m:r>
+      </m:oMath>
+      <w:r>
+        <w:rPr>
+          <w:rFonts w:eastAsiaTheme="minorEastAsia"/>
+        </w:rPr>
+        <w:t xml:space="preserve"> takie, że </w:t>
+      </w:r>
+      <m:oMath>
+        <m:r>
+          <w:rPr>
+            <w:rFonts w:ascii="Cambria Math" w:eastAsiaTheme="minorEastAsia" w:hAnsi="Cambria Math"/>
+          </w:rPr>
+          <m:t>i∈N</m:t>
+        </m:r>
+      </m:oMath>
+      <w:r>
+        <w:rPr>
+          <w:rFonts w:eastAsiaTheme="minorEastAsia"/>
+        </w:rPr>
+        <w:t xml:space="preserve">, </w:t>
+      </w:r>
+      <m:oMath>
+        <m:nary>
+          <m:naryPr>
+            <m:chr m:val="⋀"/>
+            <m:limLoc m:val="undOvr"/>
+            <m:supHide m:val="on"/>
+            <m:ctrlPr>
+              <w:rPr>
+                <w:rFonts w:ascii="Cambria Math" w:eastAsiaTheme="minorEastAsia" w:hAnsi="Cambria Math"/>
+                <w:i/>
+              </w:rPr>
+            </m:ctrlPr>
+          </m:naryPr>
+          <m:sub>
+            <m:r>
+              <w:rPr>
+                <w:rFonts w:ascii="Cambria Math" w:eastAsiaTheme="minorEastAsia" w:hAnsi="Cambria Math"/>
+              </w:rPr>
+              <m:t>j=1,…,m</m:t>
+            </m:r>
+          </m:sub>
+          <m:sup/>
+          <m:e>
+            <m:sSub>
+              <m:sSubPr>
+                <m:ctrlPr>
+                  <w:rPr>
+                    <w:rFonts w:ascii="Cambria Math" w:eastAsiaTheme="minorEastAsia" w:hAnsi="Cambria Math"/>
+                    <w:i/>
+                  </w:rPr>
+                </m:ctrlPr>
+              </m:sSubPr>
+              <m:e>
+                <m:r>
+                  <w:rPr>
+                    <w:rFonts w:ascii="Cambria Math" w:eastAsiaTheme="minorEastAsia" w:hAnsi="Cambria Math"/>
+                  </w:rPr>
+                  <m:t>x</m:t>
+                </m:r>
+              </m:e>
+              <m:sub>
+                <m:r>
+                  <w:rPr>
+                    <w:rFonts w:ascii="Cambria Math" w:eastAsiaTheme="minorEastAsia" w:hAnsi="Cambria Math"/>
+                  </w:rPr>
+                  <m:t>ij</m:t>
+                </m:r>
+              </m:sub>
+            </m:sSub>
+            <m:r>
+              <w:rPr>
+                <w:rFonts w:ascii="Cambria Math" w:eastAsiaTheme="minorEastAsia" w:hAnsi="Cambria Math"/>
+              </w:rPr>
+              <m:t>=0</m:t>
+            </m:r>
+          </m:e>
+        </m:nary>
+      </m:oMath>
+      <w:r>
+        <w:rPr>
+          <w:rFonts w:eastAsiaTheme="minorEastAsia"/>
+        </w:rPr>
+        <w:t xml:space="preserve"> powtarzaj kroki 2 – </w:t>
+      </w:r>
+    </w:p>
+    <w:p>
+      <w:pPr>
+        <w:pStyle w:val="Akapit"/>
+        <w:ind w:firstLine="0"/>
+        <w:rPr>
+          <w:rFonts w:eastAsiaTheme="minorEastAsia"/>
+        </w:rPr>
+      </w:pPr>
+      <w:r>
+        <w:rPr>
+          <w:b/>
+        </w:rPr>
+        <w:t>2.</w:t>
+      </w:r>
+      <w:r>
+        <w:t xml:space="preserve"> wylosuj </w:t>
+      </w:r>
+      <m:oMath>
+        <m:r>
+          <w:rPr>
+            <w:rFonts w:ascii="Cambria Math" w:hAnsi="Cambria Math"/>
+          </w:rPr>
+          <m:t>i</m:t>
+        </m:r>
+      </m:oMath>
+      <w:r>
+        <w:rPr>
+          <w:rFonts w:eastAsiaTheme="minorEastAsia"/>
+        </w:rPr>
+        <w:t xml:space="preserve"> takie, że </w:t>
+      </w:r>
+      <m:oMath>
+        <m:r>
+          <w:rPr>
+            <w:rFonts w:ascii="Cambria Math" w:eastAsiaTheme="minorEastAsia" w:hAnsi="Cambria Math"/>
+          </w:rPr>
+          <m:t>i∈N</m:t>
+        </m:r>
+      </m:oMath>
+      <w:r>
+        <w:rPr>
+          <w:rFonts w:eastAsiaTheme="minorEastAsia"/>
+        </w:rPr>
+        <w:t xml:space="preserve">, </w:t>
+      </w:r>
+      <m:oMath>
+        <m:nary>
+          <m:naryPr>
+            <m:chr m:val="⋀"/>
+            <m:limLoc m:val="undOvr"/>
+            <m:supHide m:val="on"/>
+            <m:ctrlPr>
+              <w:rPr>
+                <w:rFonts w:ascii="Cambria Math" w:eastAsiaTheme="minorEastAsia" w:hAnsi="Cambria Math"/>
+                <w:i/>
+              </w:rPr>
+            </m:ctrlPr>
+          </m:naryPr>
+          <m:sub>
+            <m:r>
+              <w:rPr>
+                <w:rFonts w:ascii="Cambria Math" w:eastAsiaTheme="minorEastAsia" w:hAnsi="Cambria Math"/>
+              </w:rPr>
+              <m:t>j=1,…,m</m:t>
+            </m:r>
+          </m:sub>
+          <m:sup/>
+          <m:e>
+            <m:sSub>
+              <m:sSubPr>
+                <m:ctrlPr>
+                  <w:rPr>
+                    <w:rFonts w:ascii="Cambria Math" w:eastAsiaTheme="minorEastAsia" w:hAnsi="Cambria Math"/>
+                    <w:i/>
+                  </w:rPr>
+                </m:ctrlPr>
+              </m:sSubPr>
+              <m:e>
+                <m:r>
+                  <w:rPr>
+                    <w:rFonts w:ascii="Cambria Math" w:eastAsiaTheme="minorEastAsia" w:hAnsi="Cambria Math"/>
+                  </w:rPr>
+                  <m:t>x</m:t>
+                </m:r>
+              </m:e>
+              <m:sub>
+                <m:r>
+                  <w:rPr>
+                    <w:rFonts w:ascii="Cambria Math" w:eastAsiaTheme="minorEastAsia" w:hAnsi="Cambria Math"/>
+                  </w:rPr>
+                  <m:t>ij</m:t>
+                </m:r>
+              </m:sub>
+            </m:sSub>
+            <m:r>
+              <w:rPr>
+                <w:rFonts w:ascii="Cambria Math" w:eastAsiaTheme="minorEastAsia" w:hAnsi="Cambria Math"/>
+              </w:rPr>
+              <m:t>=0</m:t>
+            </m:r>
+          </m:e>
+        </m:nary>
+      </m:oMath>
+    </w:p>
+    <w:p>
+      <w:pPr>
+        <w:pStyle w:val="Akapit"/>
+        <w:ind w:firstLine="0"/>
+        <w:rPr>
+          <w:rFonts w:eastAsiaTheme="minorEastAsia"/>
+        </w:rPr>
+      </w:pPr>
+      <w:r>
+        <w:rPr>
+          <w:rFonts w:eastAsiaTheme="minorEastAsia"/>
+          <w:b/>
+        </w:rPr>
+        <w:t>3.</w:t>
+      </w:r>
+      <w:r>
+        <w:rPr>
+          <w:rFonts w:eastAsiaTheme="minorEastAsia"/>
+        </w:rPr>
+        <w:t xml:space="preserve"> </w:t>
+      </w:r>
+      <m:oMath>
+        <m:r>
+          <w:rPr>
+            <w:rFonts w:ascii="Cambria Math" w:eastAsiaTheme="minorEastAsia" w:hAnsi="Cambria Math"/>
+          </w:rPr>
+          <m:t>C=</m:t>
+        </m:r>
+        <m:d>
+          <m:dPr>
+            <m:begChr m:val="{"/>
+            <m:endChr m:val="}"/>
+            <m:ctrlPr>
+              <w:rPr>
+                <w:rFonts w:ascii="Cambria Math" w:eastAsiaTheme="minorEastAsia" w:hAnsi="Cambria Math"/>
+              </w:rPr>
+            </m:ctrlPr>
+          </m:dPr>
+          <m:e>
+            <m:r>
+              <m:rPr>
+                <m:sty m:val="p"/>
+              </m:rPr>
+              <w:rPr>
+                <w:rFonts w:ascii="Cambria Math" w:eastAsiaTheme="minorEastAsia" w:hAnsi="Cambria Math"/>
+              </w:rPr>
+              <m:t>j:</m:t>
+            </m:r>
+            <m:sSub>
+              <m:sSubPr>
+                <m:ctrlPr>
+                  <w:rPr>
+                    <w:rFonts w:ascii="Cambria Math" w:eastAsiaTheme="minorEastAsia" w:hAnsi="Cambria Math"/>
+                  </w:rPr>
+                </m:ctrlPr>
+              </m:sSubPr>
+              <m:e>
+                <m:r>
+                  <m:rPr>
+                    <m:sty m:val="p"/>
+                  </m:rPr>
+                  <w:rPr>
+                    <w:rFonts w:ascii="Cambria Math" w:eastAsiaTheme="minorEastAsia" w:hAnsi="Cambria Math"/>
+                  </w:rPr>
+                  <m:t>s</m:t>
+                </m:r>
+              </m:e>
+              <m:sub>
+                <m:r>
+                  <m:rPr>
+                    <m:sty m:val="p"/>
+                  </m:rPr>
+                  <w:rPr>
+                    <w:rFonts w:ascii="Cambria Math" w:eastAsiaTheme="minorEastAsia" w:hAnsi="Cambria Math"/>
+                  </w:rPr>
+                  <m:t>j</m:t>
+                </m:r>
+              </m:sub>
+            </m:sSub>
+            <m:r>
+              <m:rPr>
+                <m:sty m:val="p"/>
+              </m:rPr>
+              <w:rPr>
+                <w:rFonts w:ascii="Cambria Math" w:eastAsiaTheme="minorEastAsia" w:hAnsi="Cambria Math"/>
+              </w:rPr>
+              <m:t>+</m:t>
+            </m:r>
+            <m:sSub>
+              <m:sSubPr>
+                <m:ctrlPr>
+                  <w:rPr>
+                    <w:rFonts w:ascii="Cambria Math" w:eastAsiaTheme="minorEastAsia" w:hAnsi="Cambria Math"/>
+                  </w:rPr>
+                </m:ctrlPr>
+              </m:sSubPr>
+              <m:e>
+                <m:r>
+                  <m:rPr>
+                    <m:sty m:val="p"/>
+                  </m:rPr>
+                  <w:rPr>
+                    <w:rFonts w:ascii="Cambria Math" w:eastAsiaTheme="minorEastAsia" w:hAnsi="Cambria Math"/>
+                  </w:rPr>
+                  <m:t>w</m:t>
+                </m:r>
+              </m:e>
+              <m:sub>
+                <m:r>
+                  <m:rPr>
+                    <m:sty m:val="p"/>
+                  </m:rPr>
+                  <w:rPr>
+                    <w:rFonts w:ascii="Cambria Math" w:eastAsiaTheme="minorEastAsia" w:hAnsi="Cambria Math"/>
+                  </w:rPr>
+                  <m:t>i</m:t>
+                </m:r>
+              </m:sub>
+            </m:sSub>
+            <m:r>
+              <m:rPr>
+                <m:sty m:val="p"/>
+              </m:rPr>
+              <w:rPr>
+                <w:rFonts w:ascii="Cambria Math" w:eastAsiaTheme="minorEastAsia" w:hAnsi="Cambria Math"/>
+              </w:rPr>
+              <m:t>≤c</m:t>
+            </m:r>
+            <m:r>
+              <m:rPr>
+                <m:sty m:val="p"/>
+              </m:rPr>
+              <w:rPr>
+                <w:rFonts w:ascii="Cambria Math" w:eastAsiaTheme="minorEastAsia" w:hAnsi="Cambria Math"/>
+              </w:rPr>
+              <m:t>,</m:t>
+            </m:r>
+            <m:sSub>
+              <m:sSubPr>
+                <m:ctrlPr>
+                  <w:rPr>
+                    <w:rFonts w:ascii="Cambria Math" w:eastAsiaTheme="minorEastAsia" w:hAnsi="Cambria Math"/>
+                  </w:rPr>
+                </m:ctrlPr>
+              </m:sSubPr>
+              <m:e>
+                <m:r>
+                  <m:rPr>
+                    <m:sty m:val="p"/>
+                  </m:rPr>
+                  <w:rPr>
+                    <w:rFonts w:ascii="Cambria Math" w:eastAsiaTheme="minorEastAsia" w:hAnsi="Cambria Math"/>
+                  </w:rPr>
+                  <m:t>y</m:t>
+                </m:r>
+              </m:e>
+              <m:sub>
+                <m:r>
+                  <m:rPr>
+                    <m:sty m:val="p"/>
+                  </m:rPr>
+                  <w:rPr>
+                    <w:rFonts w:ascii="Cambria Math" w:eastAsiaTheme="minorEastAsia" w:hAnsi="Cambria Math"/>
+                  </w:rPr>
+                  <m:t>j</m:t>
+                </m:r>
+              </m:sub>
+            </m:sSub>
+            <m:r>
+              <m:rPr>
+                <m:sty m:val="p"/>
+              </m:rPr>
+              <w:rPr>
+                <w:rFonts w:ascii="Cambria Math" w:eastAsiaTheme="minorEastAsia" w:hAnsi="Cambria Math"/>
+              </w:rPr>
+              <m:t>=1</m:t>
+            </m:r>
+          </m:e>
+        </m:d>
+      </m:oMath>
+      <w:r>
+        <w:rPr>
+          <w:rFonts w:eastAsiaTheme="minorEastAsia"/>
+        </w:rPr>
+        <w:t xml:space="preserve">, </w:t>
+      </w:r>
+      <m:oMath>
+        <m:r>
+          <m:rPr>
+            <m:sty m:val="p"/>
+          </m:rPr>
+          <w:rPr>
+            <w:rFonts w:ascii="Cambria Math" w:eastAsiaTheme="minorEastAsia" w:hAnsi="Cambria Math"/>
+          </w:rPr>
+          <m:t>j=1,…,m</m:t>
+        </m:r>
+      </m:oMath>
+    </w:p>
+    <w:p>
+      <w:pPr>
+        <w:pStyle w:val="Akapit"/>
+        <w:ind w:firstLine="0"/>
+        <w:rPr>
+          <w:rFonts w:eastAsiaTheme="minorEastAsia"/>
+        </w:rPr>
+      </w:pPr>
+      <w:r>
+        <w:rPr>
+          <w:rFonts w:eastAsiaTheme="minorEastAsia"/>
+          <w:b/>
+        </w:rPr>
+        <w:t>4.</w:t>
+      </w:r>
+      <w:r>
+        <w:rPr>
+          <w:rFonts w:eastAsiaTheme="minorEastAsia"/>
+        </w:rPr>
+        <w:t xml:space="preserve"> jeżeli </w:t>
+      </w:r>
+      <m:oMath>
+        <m:r>
+          <w:rPr>
+            <w:rFonts w:ascii="Cambria Math" w:eastAsiaTheme="minorEastAsia" w:hAnsi="Cambria Math"/>
+          </w:rPr>
+          <m:t>C≠∅</m:t>
+        </m:r>
+      </m:oMath>
+      <w:r>
+        <w:rPr>
+          <w:rFonts w:eastAsiaTheme="minorEastAsia"/>
+        </w:rPr>
+        <w:t xml:space="preserve"> to przejdź do korku 5, w przeciwnym razie do kroku 6.</w:t>
+      </w:r>
+    </w:p>
+    <w:p>
+      <w:pPr>
+        <w:pStyle w:val="Akapit"/>
+        <w:ind w:firstLine="0"/>
+        <w:rPr>
+          <w:rFonts w:eastAsiaTheme="minorEastAsia"/>
+        </w:rPr>
+      </w:pPr>
+      <w:r>
+        <w:rPr>
+          <w:rFonts w:eastAsiaTheme="minorEastAsia"/>
+          <w:b/>
+        </w:rPr>
+        <w:t>5.</w:t>
+      </w:r>
+      <w:r>
+        <w:rPr>
+          <w:rFonts w:eastAsiaTheme="minorEastAsia"/>
+        </w:rPr>
+        <w:t xml:space="preserve"> wylosuj </w:t>
+      </w:r>
+      <m:oMath>
+        <m:r>
+          <w:rPr>
+            <w:rFonts w:ascii="Cambria Math" w:eastAsiaTheme="minorEastAsia" w:hAnsi="Cambria Math"/>
+          </w:rPr>
+          <m:t>k</m:t>
+        </m:r>
+      </m:oMath>
+      <w:r>
+        <w:rPr>
+          <w:rFonts w:eastAsiaTheme="minorEastAsia"/>
+        </w:rPr>
+        <w:t xml:space="preserve">, </w:t>
+      </w:r>
+      <m:oMath>
+        <m:r>
+          <w:rPr>
+            <w:rFonts w:ascii="Cambria Math" w:eastAsiaTheme="minorEastAsia" w:hAnsi="Cambria Math"/>
+          </w:rPr>
+          <m:t>k∈C</m:t>
+        </m:r>
+      </m:oMath>
+      <w:r>
+        <w:rPr>
+          <w:rFonts w:eastAsiaTheme="minorEastAsia"/>
+        </w:rPr>
+        <w:t xml:space="preserve"> i przejdź do kroku 7.</w:t>
+      </w:r>
+    </w:p>
+    <w:p>
+      <w:pPr>
+        <w:pStyle w:val="Akapit"/>
+        <w:ind w:firstLine="0"/>
+        <w:rPr>
+          <w:rFonts w:eastAsiaTheme="minorEastAsia"/>
+        </w:rPr>
+      </w:pPr>
+      <w:r>
+        <w:rPr>
+          <w:rFonts w:eastAsiaTheme="minorEastAsia"/>
+          <w:b/>
+        </w:rPr>
+        <w:t>6.</w:t>
+      </w:r>
+      <w:r>
+        <w:rPr>
+          <w:rFonts w:eastAsiaTheme="minorEastAsia"/>
+        </w:rPr>
+        <w:t xml:space="preserve"> wybierz </w:t>
+      </w:r>
+      <m:oMath>
+        <m:r>
+          <w:rPr>
+            <w:rFonts w:ascii="Cambria Math" w:eastAsiaTheme="minorEastAsia" w:hAnsi="Cambria Math"/>
+          </w:rPr>
+          <m:t>k=min</m:t>
+        </m:r>
+        <m:d>
+          <m:dPr>
+            <m:begChr m:val="{"/>
+            <m:endChr m:val="}"/>
+            <m:ctrlPr>
+              <w:rPr>
+                <w:rFonts w:ascii="Cambria Math" w:eastAsiaTheme="minorEastAsia" w:hAnsi="Cambria Math"/>
+                <w:i/>
+              </w:rPr>
+            </m:ctrlPr>
+          </m:dPr>
+          <m:e>
+            <m:r>
+              <w:rPr>
+                <w:rFonts w:ascii="Cambria Math" w:eastAsiaTheme="minorEastAsia" w:hAnsi="Cambria Math"/>
+              </w:rPr>
+              <m:t>j:</m:t>
+            </m:r>
+            <m:sSub>
+              <m:sSubPr>
+                <m:ctrlPr>
+                  <w:rPr>
+                    <w:rFonts w:ascii="Cambria Math" w:eastAsiaTheme="minorEastAsia" w:hAnsi="Cambria Math"/>
+                    <w:i/>
+                  </w:rPr>
+                </m:ctrlPr>
+              </m:sSubPr>
+              <m:e>
+                <m:r>
+                  <w:rPr>
+                    <w:rFonts w:ascii="Cambria Math" w:eastAsiaTheme="minorEastAsia" w:hAnsi="Cambria Math"/>
+                  </w:rPr>
+                  <m:t>y</m:t>
+                </m:r>
+              </m:e>
+              <m:sub>
+                <m:r>
+                  <w:rPr>
+                    <w:rFonts w:ascii="Cambria Math" w:eastAsiaTheme="minorEastAsia" w:hAnsi="Cambria Math"/>
+                  </w:rPr>
+                  <m:t>j</m:t>
+                </m:r>
+              </m:sub>
+            </m:sSub>
+            <m:r>
+              <w:rPr>
+                <w:rFonts w:ascii="Cambria Math" w:eastAsiaTheme="minorEastAsia" w:hAnsi="Cambria Math"/>
+              </w:rPr>
+              <m:t>=0</m:t>
+            </m:r>
+          </m:e>
+        </m:d>
+      </m:oMath>
+      <w:r>
+        <w:rPr>
+          <w:rFonts w:eastAsiaTheme="minorEastAsia"/>
+        </w:rPr>
+        <w:t xml:space="preserve">, </w:t>
+      </w:r>
+      <m:oMath>
+        <m:r>
+          <w:rPr>
+            <w:rFonts w:ascii="Cambria Math" w:eastAsiaTheme="minorEastAsia" w:hAnsi="Cambria Math"/>
+          </w:rPr>
+          <m:t>j=1,…,m</m:t>
+        </m:r>
+      </m:oMath>
+      <w:r>
+        <w:rPr>
+          <w:rFonts w:eastAsiaTheme="minorEastAsia"/>
+        </w:rPr>
+        <w:t xml:space="preserve"> i przejdź do następnego kroku</w:t>
+      </w:r>
+    </w:p>
+    <w:p>
+      <w:pPr>
+        <w:pStyle w:val="Akapit"/>
+        <w:ind w:firstLine="0"/>
+        <w:rPr>
+          <w:rFonts w:eastAsiaTheme="minorEastAsia"/>
+        </w:rPr>
+      </w:pPr>
+      <w:r>
+        <w:rPr>
+          <w:rFonts w:eastAsiaTheme="minorEastAsia"/>
+          <w:b/>
+        </w:rPr>
         <w:lastRenderedPageBreak/>
+        <w:t>7</w:t>
+      </w:r>
+      <w:r>
+        <w:rPr>
+          <w:rFonts w:eastAsiaTheme="minorEastAsia"/>
+          <w:b/>
+        </w:rPr>
+        <w:t>.</w:t>
+      </w:r>
+      <w:r>
+        <w:rPr>
+          <w:rFonts w:eastAsiaTheme="minorEastAsia"/>
+        </w:rPr>
+        <w:t xml:space="preserve"> umieść </w:t>
+      </w:r>
+      <m:oMath>
+        <m:r>
+          <m:rPr>
+            <m:sty m:val="p"/>
+          </m:rPr>
+          <w:rPr>
+            <w:rFonts w:ascii="Cambria Math" w:eastAsiaTheme="minorEastAsia" w:hAnsi="Cambria Math"/>
+          </w:rPr>
+          <m:t>i</m:t>
+        </m:r>
+      </m:oMath>
+      <w:r>
+        <w:rPr>
+          <w:rFonts w:eastAsiaTheme="minorEastAsia"/>
+        </w:rPr>
+        <w:t xml:space="preserve">-ty element w </w:t>
+      </w:r>
+      <m:oMath>
+        <m:r>
+          <m:rPr>
+            <m:sty m:val="p"/>
+          </m:rPr>
+          <w:rPr>
+            <w:rFonts w:ascii="Cambria Math" w:eastAsiaTheme="minorEastAsia" w:hAnsi="Cambria Math"/>
+          </w:rPr>
+          <m:t>k</m:t>
+        </m:r>
+      </m:oMath>
+      <w:r>
+        <w:rPr>
+          <w:rFonts w:eastAsiaTheme="minorEastAsia"/>
+        </w:rPr>
+        <w:t xml:space="preserve">-tym pudełku, tzn. </w:t>
+      </w:r>
+      <m:oMath>
+        <m:sSub>
+          <m:sSubPr>
+            <m:ctrlPr>
+              <w:rPr>
+                <w:rFonts w:ascii="Cambria Math" w:eastAsiaTheme="minorEastAsia" w:hAnsi="Cambria Math"/>
+              </w:rPr>
+            </m:ctrlPr>
+          </m:sSubPr>
+          <m:e>
+            <m:r>
+              <m:rPr>
+                <m:sty m:val="p"/>
+              </m:rPr>
+              <w:rPr>
+                <w:rFonts w:ascii="Cambria Math" w:eastAsiaTheme="minorEastAsia" w:hAnsi="Cambria Math"/>
+              </w:rPr>
+              <m:t>x</m:t>
+            </m:r>
+          </m:e>
+          <m:sub>
+            <m:r>
+              <m:rPr>
+                <m:sty m:val="p"/>
+              </m:rPr>
+              <w:rPr>
+                <w:rFonts w:ascii="Cambria Math" w:eastAsiaTheme="minorEastAsia" w:hAnsi="Cambria Math"/>
+              </w:rPr>
+              <m:t>ik</m:t>
+            </m:r>
+          </m:sub>
+        </m:sSub>
+        <m:r>
+          <m:rPr>
+            <m:sty m:val="p"/>
+          </m:rPr>
+          <w:rPr>
+            <w:rFonts w:ascii="Cambria Math" w:eastAsiaTheme="minorEastAsia" w:hAnsi="Cambria Math"/>
+          </w:rPr>
+          <m:t>=1</m:t>
+        </m:r>
+      </m:oMath>
+      <w:r>
+        <w:rPr>
+          <w:rFonts w:eastAsiaTheme="minorEastAsia"/>
+        </w:rPr>
+        <w:t xml:space="preserve">, </w:t>
+      </w:r>
+      <m:oMath>
+        <m:sSub>
+          <m:sSubPr>
+            <m:ctrlPr>
+              <w:rPr>
+                <w:rFonts w:ascii="Cambria Math" w:eastAsiaTheme="minorEastAsia" w:hAnsi="Cambria Math"/>
+              </w:rPr>
+            </m:ctrlPr>
+          </m:sSubPr>
+          <m:e>
+            <m:r>
+              <m:rPr>
+                <m:sty m:val="p"/>
+              </m:rPr>
+              <w:rPr>
+                <w:rFonts w:ascii="Cambria Math" w:eastAsiaTheme="minorEastAsia" w:hAnsi="Cambria Math"/>
+              </w:rPr>
+              <m:t>y</m:t>
+            </m:r>
+          </m:e>
+          <m:sub>
+            <m:r>
+              <m:rPr>
+                <m:sty m:val="p"/>
+              </m:rPr>
+              <w:rPr>
+                <w:rFonts w:ascii="Cambria Math" w:eastAsiaTheme="minorEastAsia" w:hAnsi="Cambria Math"/>
+              </w:rPr>
+              <m:t>k</m:t>
+            </m:r>
+          </m:sub>
+        </m:sSub>
+        <m:r>
+          <m:rPr>
+            <m:sty m:val="p"/>
+          </m:rPr>
+          <w:rPr>
+            <w:rFonts w:ascii="Cambria Math" w:eastAsiaTheme="minorEastAsia" w:hAnsi="Cambria Math"/>
+          </w:rPr>
+          <m:t>=1</m:t>
+        </m:r>
+      </m:oMath>
+      <w:r>
+        <w:rPr>
+          <w:rFonts w:eastAsiaTheme="minorEastAsia"/>
+        </w:rPr>
+        <w:t xml:space="preserve"> i przejdź do kroku 1</w:t>
+      </w:r>
+      <w:r>
+        <w:rPr>
+          <w:rFonts w:eastAsiaTheme="minorEastAsia"/>
+        </w:rPr>
+        <w:t>.</w:t>
+      </w:r>
+    </w:p>
+    <w:p>
+      <w:pPr>
+        <w:pStyle w:val="Akapit"/>
+        <w:ind w:firstLine="0"/>
+      </w:pPr>
+    </w:p>
+    <w:p>
+      <w:pPr>
+        <w:pStyle w:val="Akapit"/>
+      </w:pPr>
+      <w:r>
         <w:t xml:space="preserve">Złożoność czasowa </w:t>
       </w:r>
       <w:r>
@@ -15099,7 +17606,11 @@
         <w:t xml:space="preserve"> aktualnego</w:t>
       </w:r>
       <w:r>
-        <w:t xml:space="preserve"> rozwiązania. Kolejny krok to usunięcie wykorzystanych elementów z</w:t>
+        <w:t xml:space="preserve"> rozwiązania. Kolejny krok to usunięcie </w:t>
+      </w:r>
+      <w:r>
+        <w:lastRenderedPageBreak/>
+        <w:t>wykorzystanych elementów z</w:t>
       </w:r>
       <w:r>
         <w:t xml:space="preserve"> listy</w:t>
@@ -15114,11 +17625,7 @@
         <w:t>Dodatkowo u</w:t>
       </w:r>
       <w:r>
-        <w:t xml:space="preserve">suwany jest także najmniejszy element i cała procedura jest powtarzana aż do zużycia wszystkich elementów. Ostatnim krokiem jest wypełnienie, w miarę możliwości, wolnych miejsc </w:t>
-      </w:r>
-      <w:r>
-        <w:lastRenderedPageBreak/>
-        <w:t>w</w:t>
+        <w:t>suwany jest także najmniejszy element i cała procedura jest powtarzana aż do zużycia wszystkich elementów. Ostatnim krokiem jest wypełnienie, w miarę możliwości, wolnych miejsc w</w:t>
       </w:r>
       <w:r>
         <w:t xml:space="preserve"> uzyskanym </w:t>
@@ -15454,6 +17961,7 @@
           <w:noProof/>
           <w:lang w:eastAsia="pl-PL"/>
         </w:rPr>
+        <w:lastRenderedPageBreak/>
         <w:drawing>
           <wp:inline distT="0" distB="0" distL="0" distR="0">
             <wp:extent cx="2438741" cy="1524213"/>
@@ -15496,7 +18004,6 @@
         <w:pStyle w:val="Podpisrysunku"/>
       </w:pPr>
       <w:r>
-        <w:lastRenderedPageBreak/>
         <w:t>Rys. 3.</w:t>
       </w:r>
       <w:r>
@@ -16409,6 +18916,7 @@
             <w:rPr>
               <w:rFonts w:ascii="Cambria Math" w:hAnsi="Cambria Math"/>
             </w:rPr>
+            <w:lastRenderedPageBreak/>
             <m:t>A=</m:t>
           </m:r>
           <m:d>
@@ -16889,6 +19397,7 @@
         <w:rPr>
           <w:i/>
         </w:rPr>
+        <w:lastRenderedPageBreak/>
         <w:t>2. n</w:t>
       </w:r>
       <w:r>
@@ -17132,7 +19641,6 @@
           <w:rFonts w:eastAsiaTheme="minorEastAsia"/>
           <w:i/>
         </w:rPr>
-        <w:lastRenderedPageBreak/>
         <w:t>5.</w:t>
       </w:r>
       <w:r>
@@ -17540,6 +20048,7 @@
           <w:noProof/>
           <w:lang w:eastAsia="pl-PL"/>
         </w:rPr>
+        <w:lastRenderedPageBreak/>
         <w:drawing>
           <wp:inline distT="0" distB="0" distL="0" distR="0">
             <wp:extent cx="3048426" cy="1524213"/>
@@ -17610,7 +20119,6 @@
           <w:noProof/>
           <w:lang w:eastAsia="pl-PL"/>
         </w:rPr>
-        <w:lastRenderedPageBreak/>
         <w:drawing>
           <wp:inline distT="0" distB="0" distL="0" distR="0">
             <wp:extent cx="3048426" cy="1524213"/>
@@ -18765,6 +21273,7 @@
       </w:pPr>
       <w:bookmarkStart w:id="37" w:name="_Toc305518356"/>
       <w:r>
+        <w:lastRenderedPageBreak/>
         <w:t>3.6.2. Wykorzystanie programowania liniowego</w:t>
       </w:r>
       <w:bookmarkEnd w:id="37"/>
@@ -18978,7 +21487,6 @@
         <w:rPr>
           <w:rFonts w:eastAsiaTheme="minorEastAsia"/>
         </w:rPr>
-        <w:lastRenderedPageBreak/>
         <w:t xml:space="preserve">Otrzymany wynik może </w:t>
       </w:r>
       <w:r>
@@ -19367,6 +21875,7 @@
         <w:rPr>
           <w:rFonts w:eastAsiaTheme="minorEastAsia"/>
         </w:rPr>
+        <w:lastRenderedPageBreak/>
         <w:t>3</w:t>
       </w:r>
       <w:r>
@@ -19436,7 +21945,6 @@
         </w:numPr>
       </w:pPr>
       <w:r>
-        <w:lastRenderedPageBreak/>
         <w:t>3 losowe skrzynki</w:t>
       </w:r>
     </w:p>
@@ -32248,7 +34756,7 @@
         <w:rPr>
           <w:noProof/>
         </w:rPr>
-        <w:t>75</w:t>
+        <w:t>29</w:t>
       </w:r>
     </w:fldSimple>
   </w:p>
@@ -32605,7 +35113,7 @@
               <w:rFonts w:ascii="Times New Roman" w:hAnsi="Times New Roman" w:cs="Times New Roman"/>
               <w:noProof/>
             </w:rPr>
-            <w:t>18</w:t>
+            <w:t>30</w:t>
           </w:r>
           <w:r>
             <w:rPr>
@@ -36264,25 +38772,25 @@
           </c:val>
         </c:ser>
         <c:marker val="1"/>
-        <c:axId val="48033792"/>
-        <c:axId val="48035328"/>
+        <c:axId val="82562432"/>
+        <c:axId val="82568320"/>
       </c:lineChart>
       <c:catAx>
-        <c:axId val="48033792"/>
+        <c:axId val="82562432"/>
         <c:scaling>
           <c:orientation val="minMax"/>
         </c:scaling>
         <c:axPos val="b"/>
         <c:numFmt formatCode="General" sourceLinked="1"/>
         <c:tickLblPos val="nextTo"/>
-        <c:crossAx val="48035328"/>
+        <c:crossAx val="82568320"/>
         <c:crosses val="autoZero"/>
         <c:auto val="1"/>
         <c:lblAlgn val="ctr"/>
         <c:lblOffset val="100"/>
       </c:catAx>
       <c:valAx>
-        <c:axId val="48035328"/>
+        <c:axId val="82568320"/>
         <c:scaling>
           <c:orientation val="minMax"/>
         </c:scaling>
@@ -36290,7 +38798,7 @@
         <c:majorGridlines/>
         <c:numFmt formatCode="General" sourceLinked="1"/>
         <c:tickLblPos val="nextTo"/>
-        <c:crossAx val="48033792"/>
+        <c:crossAx val="82562432"/>
         <c:crosses val="autoZero"/>
         <c:crossBetween val="between"/>
       </c:valAx>
@@ -36926,25 +39434,25 @@
           </c:val>
         </c:ser>
         <c:marker val="1"/>
-        <c:axId val="68910080"/>
-        <c:axId val="68915968"/>
+        <c:axId val="82971264"/>
+        <c:axId val="83001728"/>
       </c:lineChart>
       <c:catAx>
-        <c:axId val="68910080"/>
+        <c:axId val="82971264"/>
         <c:scaling>
           <c:orientation val="minMax"/>
         </c:scaling>
         <c:axPos val="b"/>
         <c:numFmt formatCode="General" sourceLinked="1"/>
         <c:tickLblPos val="nextTo"/>
-        <c:crossAx val="68915968"/>
+        <c:crossAx val="83001728"/>
         <c:crosses val="autoZero"/>
         <c:auto val="1"/>
         <c:lblAlgn val="ctr"/>
         <c:lblOffset val="100"/>
       </c:catAx>
       <c:valAx>
-        <c:axId val="68915968"/>
+        <c:axId val="83001728"/>
         <c:scaling>
           <c:orientation val="minMax"/>
         </c:scaling>
@@ -36952,7 +39460,7 @@
         <c:majorGridlines/>
         <c:numFmt formatCode="General" sourceLinked="1"/>
         <c:tickLblPos val="nextTo"/>
-        <c:crossAx val="68910080"/>
+        <c:crossAx val="82971264"/>
         <c:crosses val="autoZero"/>
         <c:crossBetween val="between"/>
       </c:valAx>
@@ -36964,6 +39472,323 @@
   </c:chart>
   <c:externalData r:id="rId1"/>
 </c:chartSpace>
+</file>
+
+<file path=word/glossary/document.xml><?xml version="1.0" encoding="utf-8"?>
+<w:glossaryDocument xmlns:ve="http://schemas.openxmlformats.org/markup-compatibility/2006" xmlns:o="urn:schemas-microsoft-com:office:office" xmlns:r="http://schemas.openxmlformats.org/officeDocument/2006/relationships" xmlns:m="http://schemas.openxmlformats.org/officeDocument/2006/math" xmlns:v="urn:schemas-microsoft-com:vml" xmlns:wp="http://schemas.openxmlformats.org/drawingml/2006/wordprocessingDrawing" xmlns:w10="urn:schemas-microsoft-com:office:word" xmlns:w="http://schemas.openxmlformats.org/wordprocessingml/2006/main" xmlns:wne="http://schemas.microsoft.com/office/word/2006/wordml">
+  <w:docParts/>
+</w:glossaryDocument>
+</file>
+
+<file path=word/glossary/fontTable.xml><?xml version="1.0" encoding="utf-8"?>
+<w:fonts xmlns:r="http://schemas.openxmlformats.org/officeDocument/2006/relationships" xmlns:w="http://schemas.openxmlformats.org/wordprocessingml/2006/main">
+  <w:font w:name="Times New Roman">
+    <w:panose1 w:val="02020603050405020304"/>
+    <w:charset w:val="EE"/>
+    <w:family w:val="roman"/>
+    <w:pitch w:val="variable"/>
+    <w:sig w:usb0="E0002AFF" w:usb1="C0007841" w:usb2="00000009" w:usb3="00000000" w:csb0="000001FF" w:csb1="00000000"/>
+  </w:font>
+  <w:font w:name="Wingdings">
+    <w:panose1 w:val="05000000000000000000"/>
+    <w:charset w:val="02"/>
+    <w:family w:val="auto"/>
+    <w:pitch w:val="variable"/>
+    <w:sig w:usb0="00000000" w:usb1="10000000" w:usb2="00000000" w:usb3="00000000" w:csb0="80000000" w:csb1="00000000"/>
+  </w:font>
+  <w:font w:name="Courier New">
+    <w:panose1 w:val="02070309020205020404"/>
+    <w:charset w:val="EE"/>
+    <w:family w:val="modern"/>
+    <w:pitch w:val="fixed"/>
+    <w:sig w:usb0="E0002AFF" w:usb1="C0007843" w:usb2="00000009" w:usb3="00000000" w:csb0="000001FF" w:csb1="00000000"/>
+  </w:font>
+  <w:font w:name="Symbol">
+    <w:panose1 w:val="05050102010706020507"/>
+    <w:charset w:val="02"/>
+    <w:family w:val="roman"/>
+    <w:pitch w:val="variable"/>
+    <w:sig w:usb0="00000000" w:usb1="10000000" w:usb2="00000000" w:usb3="00000000" w:csb0="80000000" w:csb1="00000000"/>
+  </w:font>
+  <w:font w:name="Calibri">
+    <w:panose1 w:val="020F0502020204030204"/>
+    <w:charset w:val="EE"/>
+    <w:family w:val="swiss"/>
+    <w:pitch w:val="variable"/>
+    <w:sig w:usb0="E10002FF" w:usb1="4000ACFF" w:usb2="00000009" w:usb3="00000000" w:csb0="0000019F" w:csb1="00000000"/>
+  </w:font>
+  <w:font w:name="Cambria">
+    <w:panose1 w:val="02040503050406030204"/>
+    <w:charset w:val="EE"/>
+    <w:family w:val="roman"/>
+    <w:pitch w:val="variable"/>
+    <w:sig w:usb0="E00002FF" w:usb1="400004FF" w:usb2="00000000" w:usb3="00000000" w:csb0="0000019F" w:csb1="00000000"/>
+  </w:font>
+  <w:font w:name="Tahoma">
+    <w:panose1 w:val="020B0604030504040204"/>
+    <w:charset w:val="EE"/>
+    <w:family w:val="swiss"/>
+    <w:pitch w:val="variable"/>
+    <w:sig w:usb0="E1002EFF" w:usb1="C000605B" w:usb2="00000029" w:usb3="00000000" w:csb0="000101FF" w:csb1="00000000"/>
+  </w:font>
+  <w:font w:name="Consolas">
+    <w:panose1 w:val="020B0609020204030204"/>
+    <w:charset w:val="EE"/>
+    <w:family w:val="modern"/>
+    <w:pitch w:val="fixed"/>
+    <w:sig w:usb0="E10002FF" w:usb1="4000FCFF" w:usb2="00000009" w:usb3="00000000" w:csb0="0000019F" w:csb1="00000000"/>
+  </w:font>
+  <w:font w:name="Cambria Math">
+    <w:panose1 w:val="02040503050406030204"/>
+    <w:charset w:val="EE"/>
+    <w:family w:val="roman"/>
+    <w:pitch w:val="variable"/>
+    <w:sig w:usb0="E00002FF" w:usb1="420024FF" w:usb2="00000000" w:usb3="00000000" w:csb0="0000019F" w:csb1="00000000"/>
+  </w:font>
+</w:fonts>
+</file>
+
+<file path=word/glossary/settings.xml><?xml version="1.0" encoding="utf-8"?>
+<w:settings xmlns:o="urn:schemas-microsoft-com:office:office" xmlns:r="http://schemas.openxmlformats.org/officeDocument/2006/relationships" xmlns:m="http://schemas.openxmlformats.org/officeDocument/2006/math" xmlns:v="urn:schemas-microsoft-com:vml" xmlns:w10="urn:schemas-microsoft-com:office:word" xmlns:w="http://schemas.openxmlformats.org/wordprocessingml/2006/main" xmlns:sl="http://schemas.openxmlformats.org/schemaLibrary/2006/main">
+  <w:view w:val="normal"/>
+  <w:defaultTabStop w:val="708"/>
+  <w:hyphenationZone w:val="425"/>
+  <w:characterSpacingControl w:val="doNotCompress"/>
+  <w:compat>
+    <w:useFELayout/>
+  </w:compat>
+  <w:rsids>
+    <w:rsidRoot w:val="00DC364E"/>
+    <w:rsid w:val="00526D6F"/>
+    <w:rsid w:val="00923104"/>
+    <w:rsid w:val="00DC364E"/>
+  </w:rsids>
+  <m:mathPr>
+    <m:mathFont m:val="Cambria Math"/>
+    <m:brkBin m:val="before"/>
+    <m:brkBinSub m:val="--"/>
+    <m:smallFrac m:val="off"/>
+    <m:dispDef/>
+    <m:lMargin m:val="0"/>
+    <m:rMargin m:val="0"/>
+    <m:defJc m:val="centerGroup"/>
+    <m:wrapIndent m:val="1440"/>
+    <m:intLim m:val="subSup"/>
+    <m:naryLim m:val="undOvr"/>
+  </m:mathPr>
+  <w:themeFontLang w:val="pl-PL"/>
+  <w:clrSchemeMapping w:bg1="light1" w:t1="dark1" w:bg2="light2" w:t2="dark2" w:accent1="accent1" w:accent2="accent2" w:accent3="accent3" w:accent4="accent4" w:accent5="accent5" w:accent6="accent6" w:hyperlink="hyperlink" w:followedHyperlink="followedHyperlink"/>
+  <w:decimalSymbol w:val=","/>
+  <w:listSeparator w:val=";"/>
+</w:settings>
+</file>
+
+<file path=word/glossary/styles.xml><?xml version="1.0" encoding="utf-8"?>
+<w:styles xmlns:r="http://schemas.openxmlformats.org/officeDocument/2006/relationships" xmlns:w="http://schemas.openxmlformats.org/wordprocessingml/2006/main">
+  <w:docDefaults>
+    <w:rPrDefault>
+      <w:rPr>
+        <w:rFonts w:asciiTheme="minorHAnsi" w:eastAsiaTheme="minorEastAsia" w:hAnsiTheme="minorHAnsi" w:cstheme="minorBidi"/>
+        <w:sz w:val="22"/>
+        <w:szCs w:val="22"/>
+        <w:lang w:val="pl-PL" w:eastAsia="pl-PL" w:bidi="ar-SA"/>
+      </w:rPr>
+    </w:rPrDefault>
+    <w:pPrDefault>
+      <w:pPr>
+        <w:spacing w:after="200" w:line="276" w:lineRule="auto"/>
+      </w:pPr>
+    </w:pPrDefault>
+  </w:docDefaults>
+  <w:latentStyles w:defLockedState="0" w:defUIPriority="99" w:defSemiHidden="1" w:defUnhideWhenUsed="1" w:defQFormat="0" w:count="267">
+    <w:lsdException w:name="Normal" w:semiHidden="0" w:uiPriority="0" w:unhideWhenUsed="0" w:qFormat="1"/>
+    <w:lsdException w:name="heading 1" w:semiHidden="0" w:uiPriority="9" w:unhideWhenUsed="0" w:qFormat="1"/>
+    <w:lsdException w:name="heading 2" w:uiPriority="9" w:qFormat="1"/>
+    <w:lsdException w:name="heading 3" w:uiPriority="9" w:qFormat="1"/>
+    <w:lsdException w:name="heading 4" w:uiPriority="9" w:qFormat="1"/>
+    <w:lsdException w:name="heading 5" w:uiPriority="9" w:qFormat="1"/>
+    <w:lsdException w:name="heading 6" w:uiPriority="9" w:qFormat="1"/>
+    <w:lsdException w:name="heading 7" w:uiPriority="9" w:qFormat="1"/>
+    <w:lsdException w:name="heading 8" w:uiPriority="9" w:qFormat="1"/>
+    <w:lsdException w:name="heading 9" w:uiPriority="9" w:qFormat="1"/>
+    <w:lsdException w:name="toc 1" w:uiPriority="39"/>
+    <w:lsdException w:name="toc 2" w:uiPriority="39"/>
+    <w:lsdException w:name="toc 3" w:uiPriority="39"/>
+    <w:lsdException w:name="toc 4" w:uiPriority="39"/>
+    <w:lsdException w:name="toc 5" w:uiPriority="39"/>
+    <w:lsdException w:name="toc 6" w:uiPriority="39"/>
+    <w:lsdException w:name="toc 7" w:uiPriority="39"/>
+    <w:lsdException w:name="toc 8" w:uiPriority="39"/>
+    <w:lsdException w:name="toc 9" w:uiPriority="39"/>
+    <w:lsdException w:name="caption" w:uiPriority="35" w:qFormat="1"/>
+    <w:lsdException w:name="Title" w:semiHidden="0" w:uiPriority="10" w:unhideWhenUsed="0" w:qFormat="1"/>
+    <w:lsdException w:name="Default Paragraph Font" w:uiPriority="1"/>
+    <w:lsdException w:name="Subtitle" w:semiHidden="0" w:uiPriority="11" w:unhideWhenUsed="0" w:qFormat="1"/>
+    <w:lsdException w:name="Strong" w:semiHidden="0" w:uiPriority="22" w:unhideWhenUsed="0" w:qFormat="1"/>
+    <w:lsdException w:name="Emphasis" w:semiHidden="0" w:uiPriority="20" w:unhideWhenUsed="0" w:qFormat="1"/>
+    <w:lsdException w:name="Table Grid" w:semiHidden="0" w:uiPriority="59" w:unhideWhenUsed="0"/>
+    <w:lsdException w:name="Placeholder Text" w:unhideWhenUsed="0"/>
+    <w:lsdException w:name="No Spacing" w:semiHidden="0" w:uiPriority="1" w:unhideWhenUsed="0" w:qFormat="1"/>
+    <w:lsdException w:name="Light Shading" w:semiHidden="0" w:uiPriority="60" w:unhideWhenUsed="0"/>
+    <w:lsdException w:name="Light List" w:semiHidden="0" w:uiPriority="61" w:unhideWhenUsed="0"/>
+    <w:lsdException w:name="Light Grid" w:semiHidden="0" w:uiPriority="62" w:unhideWhenUsed="0"/>
+    <w:lsdException w:name="Medium Shading 1" w:semiHidden="0" w:uiPriority="63" w:unhideWhenUsed="0"/>
+    <w:lsdException w:name="Medium Shading 2" w:semiHidden="0" w:uiPriority="64" w:unhideWhenUsed="0"/>
+    <w:lsdException w:name="Medium List 1" w:semiHidden="0" w:uiPriority="65" w:unhideWhenUsed="0"/>
+    <w:lsdException w:name="Medium List 2" w:semiHidden="0" w:uiPriority="66" w:unhideWhenUsed="0"/>
+    <w:lsdException w:name="Medium Grid 1" w:semiHidden="0" w:uiPriority="67" w:unhideWhenUsed="0"/>
+    <w:lsdException w:name="Medium Grid 2" w:semiHidden="0" w:uiPriority="68" w:unhideWhenUsed="0"/>
+    <w:lsdException w:name="Medium Grid 3" w:semiHidden="0" w:uiPriority="69" w:unhideWhenUsed="0"/>
+    <w:lsdException w:name="Dark List" w:semiHidden="0" w:uiPriority="70" w:unhideWhenUsed="0"/>
+    <w:lsdException w:name="Colorful Shading" w:semiHidden="0" w:uiPriority="71" w:unhideWhenUsed="0"/>
+    <w:lsdException w:name="Colorful List" w:semiHidden="0" w:uiPriority="72" w:unhideWhenUsed="0"/>
+    <w:lsdException w:name="Colorful Grid" w:semiHidden="0" w:uiPriority="73" w:unhideWhenUsed="0"/>
+    <w:lsdException w:name="Light Shading Accent 1" w:semiHidden="0" w:uiPriority="60" w:unhideWhenUsed="0"/>
+    <w:lsdException w:name="Light List Accent 1" w:semiHidden="0" w:uiPriority="61" w:unhideWhenUsed="0"/>
+    <w:lsdException w:name="Light Grid Accent 1" w:semiHidden="0" w:uiPriority="62" w:unhideWhenUsed="0"/>
+    <w:lsdException w:name="Medium Shading 1 Accent 1" w:semiHidden="0" w:uiPriority="63" w:unhideWhenUsed="0"/>
+    <w:lsdException w:name="Medium Shading 2 Accent 1" w:semiHidden="0" w:uiPriority="64" w:unhideWhenUsed="0"/>
+    <w:lsdException w:name="Medium List 1 Accent 1" w:semiHidden="0" w:uiPriority="65" w:unhideWhenUsed="0"/>
+    <w:lsdException w:name="Revision" w:unhideWhenUsed="0"/>
+    <w:lsdException w:name="List Paragraph" w:semiHidden="0" w:uiPriority="34" w:unhideWhenUsed="0" w:qFormat="1"/>
+    <w:lsdException w:name="Quote" w:semiHidden="0" w:uiPriority="29" w:unhideWhenUsed="0" w:qFormat="1"/>
+    <w:lsdException w:name="Intense Quote" w:semiHidden="0" w:uiPriority="30" w:unhideWhenUsed="0" w:qFormat="1"/>
+    <w:lsdException w:name="Medium List 2 Accent 1" w:semiHidden="0" w:uiPriority="66" w:unhideWhenUsed="0"/>
+    <w:lsdException w:name="Medium Grid 1 Accent 1" w:semiHidden="0" w:uiPriority="67" w:unhideWhenUsed="0"/>
+    <w:lsdException w:name="Medium Grid 2 Accent 1" w:semiHidden="0" w:uiPriority="68" w:unhideWhenUsed="0"/>
+    <w:lsdException w:name="Medium Grid 3 Accent 1" w:semiHidden="0" w:uiPriority="69" w:unhideWhenUsed="0"/>
+    <w:lsdException w:name="Dark List Accent 1" w:semiHidden="0" w:uiPriority="70" w:unhideWhenUsed="0"/>
+    <w:lsdException w:name="Colorful Shading Accent 1" w:semiHidden="0" w:uiPriority="71" w:unhideWhenUsed="0"/>
+    <w:lsdException w:name="Colorful List Accent 1" w:semiHidden="0" w:uiPriority="72" w:unhideWhenUsed="0"/>
+    <w:lsdException w:name="Colorful Grid Accent 1" w:semiHidden="0" w:uiPriority="73" w:unhideWhenUsed="0"/>
+    <w:lsdException w:name="Light Shading Accent 2" w:semiHidden="0" w:uiPriority="60" w:unhideWhenUsed="0"/>
+    <w:lsdException w:name="Light List Accent 2" w:semiHidden="0" w:uiPriority="61" w:unhideWhenUsed="0"/>
+    <w:lsdException w:name="Light Grid Accent 2" w:semiHidden="0" w:uiPriority="62" w:unhideWhenUsed="0"/>
+    <w:lsdException w:name="Medium Shading 1 Accent 2" w:semiHidden="0" w:uiPriority="63" w:unhideWhenUsed="0"/>
+    <w:lsdException w:name="Medium Shading 2 Accent 2" w:semiHidden="0" w:uiPriority="64" w:unhideWhenUsed="0"/>
+    <w:lsdException w:name="Medium List 1 Accent 2" w:semiHidden="0" w:uiPriority="65" w:unhideWhenUsed="0"/>
+    <w:lsdException w:name="Medium List 2 Accent 2" w:semiHidden="0" w:uiPriority="66" w:unhideWhenUsed="0"/>
+    <w:lsdException w:name="Medium Grid 1 Accent 2" w:semiHidden="0" w:uiPriority="67" w:unhideWhenUsed="0"/>
+    <w:lsdException w:name="Medium Grid 2 Accent 2" w:semiHidden="0" w:uiPriority="68" w:unhideWhenUsed="0"/>
+    <w:lsdException w:name="Medium Grid 3 Accent 2" w:semiHidden="0" w:uiPriority="69" w:unhideWhenUsed="0"/>
+    <w:lsdException w:name="Dark List Accent 2" w:semiHidden="0" w:uiPriority="70" w:unhideWhenUsed="0"/>
+    <w:lsdException w:name="Colorful Shading Accent 2" w:semiHidden="0" w:uiPriority="71" w:unhideWhenUsed="0"/>
+    <w:lsdException w:name="Colorful List Accent 2" w:semiHidden="0" w:uiPriority="72" w:unhideWhenUsed="0"/>
+    <w:lsdException w:name="Colorful Grid Accent 2" w:semiHidden="0" w:uiPriority="73" w:unhideWhenUsed="0"/>
+    <w:lsdException w:name="Light Shading Accent 3" w:semiHidden="0" w:uiPriority="60" w:unhideWhenUsed="0"/>
+    <w:lsdException w:name="Light List Accent 3" w:semiHidden="0" w:uiPriority="61" w:unhideWhenUsed="0"/>
+    <w:lsdException w:name="Light Grid Accent 3" w:semiHidden="0" w:uiPriority="62" w:unhideWhenUsed="0"/>
+    <w:lsdException w:name="Medium Shading 1 Accent 3" w:semiHidden="0" w:uiPriority="63" w:unhideWhenUsed="0"/>
+    <w:lsdException w:name="Medium Shading 2 Accent 3" w:semiHidden="0" w:uiPriority="64" w:unhideWhenUsed="0"/>
+    <w:lsdException w:name="Medium List 1 Accent 3" w:semiHidden="0" w:uiPriority="65" w:unhideWhenUsed="0"/>
+    <w:lsdException w:name="Medium List 2 Accent 3" w:semiHidden="0" w:uiPriority="66" w:unhideWhenUsed="0"/>
+    <w:lsdException w:name="Medium Grid 1 Accent 3" w:semiHidden="0" w:uiPriority="67" w:unhideWhenUsed="0"/>
+    <w:lsdException w:name="Medium Grid 2 Accent 3" w:semiHidden="0" w:uiPriority="68" w:unhideWhenUsed="0"/>
+    <w:lsdException w:name="Medium Grid 3 Accent 3" w:semiHidden="0" w:uiPriority="69" w:unhideWhenUsed="0"/>
+    <w:lsdException w:name="Dark List Accent 3" w:semiHidden="0" w:uiPriority="70" w:unhideWhenUsed="0"/>
+    <w:lsdException w:name="Colorful Shading Accent 3" w:semiHidden="0" w:uiPriority="71" w:unhideWhenUsed="0"/>
+    <w:lsdException w:name="Colorful List Accent 3" w:semiHidden="0" w:uiPriority="72" w:unhideWhenUsed="0"/>
+    <w:lsdException w:name="Colorful Grid Accent 3" w:semiHidden="0" w:uiPriority="73" w:unhideWhenUsed="0"/>
+    <w:lsdException w:name="Light Shading Accent 4" w:semiHidden="0" w:uiPriority="60" w:unhideWhenUsed="0"/>
+    <w:lsdException w:name="Light List Accent 4" w:semiHidden="0" w:uiPriority="61" w:unhideWhenUsed="0"/>
+    <w:lsdException w:name="Light Grid Accent 4" w:semiHidden="0" w:uiPriority="62" w:unhideWhenUsed="0"/>
+    <w:lsdException w:name="Medium Shading 1 Accent 4" w:semiHidden="0" w:uiPriority="63" w:unhideWhenUsed="0"/>
+    <w:lsdException w:name="Medium Shading 2 Accent 4" w:semiHidden="0" w:uiPriority="64" w:unhideWhenUsed="0"/>
+    <w:lsdException w:name="Medium List 1 Accent 4" w:semiHidden="0" w:uiPriority="65" w:unhideWhenUsed="0"/>
+    <w:lsdException w:name="Medium List 2 Accent 4" w:semiHidden="0" w:uiPriority="66" w:unhideWhenUsed="0"/>
+    <w:lsdException w:name="Medium Grid 1 Accent 4" w:semiHidden="0" w:uiPriority="67" w:unhideWhenUsed="0"/>
+    <w:lsdException w:name="Medium Grid 2 Accent 4" w:semiHidden="0" w:uiPriority="68" w:unhideWhenUsed="0"/>
+    <w:lsdException w:name="Medium Grid 3 Accent 4" w:semiHidden="0" w:uiPriority="69" w:unhideWhenUsed="0"/>
+    <w:lsdException w:name="Dark List Accent 4" w:semiHidden="0" w:uiPriority="70" w:unhideWhenUsed="0"/>
+    <w:lsdException w:name="Colorful Shading Accent 4" w:semiHidden="0" w:uiPriority="71" w:unhideWhenUsed="0"/>
+    <w:lsdException w:name="Colorful List Accent 4" w:semiHidden="0" w:uiPriority="72" w:unhideWhenUsed="0"/>
+    <w:lsdException w:name="Colorful Grid Accent 4" w:semiHidden="0" w:uiPriority="73" w:unhideWhenUsed="0"/>
+    <w:lsdException w:name="Light Shading Accent 5" w:semiHidden="0" w:uiPriority="60" w:unhideWhenUsed="0"/>
+    <w:lsdException w:name="Light List Accent 5" w:semiHidden="0" w:uiPriority="61" w:unhideWhenUsed="0"/>
+    <w:lsdException w:name="Light Grid Accent 5" w:semiHidden="0" w:uiPriority="62" w:unhideWhenUsed="0"/>
+    <w:lsdException w:name="Medium Shading 1 Accent 5" w:semiHidden="0" w:uiPriority="63" w:unhideWhenUsed="0"/>
+    <w:lsdException w:name="Medium Shading 2 Accent 5" w:semiHidden="0" w:uiPriority="64" w:unhideWhenUsed="0"/>
+    <w:lsdException w:name="Medium List 1 Accent 5" w:semiHidden="0" w:uiPriority="65" w:unhideWhenUsed="0"/>
+    <w:lsdException w:name="Medium List 2 Accent 5" w:semiHidden="0" w:uiPriority="66" w:unhideWhenUsed="0"/>
+    <w:lsdException w:name="Medium Grid 1 Accent 5" w:semiHidden="0" w:uiPriority="67" w:unhideWhenUsed="0"/>
+    <w:lsdException w:name="Medium Grid 2 Accent 5" w:semiHidden="0" w:uiPriority="68" w:unhideWhenUsed="0"/>
+    <w:lsdException w:name="Medium Grid 3 Accent 5" w:semiHidden="0" w:uiPriority="69" w:unhideWhenUsed="0"/>
+    <w:lsdException w:name="Dark List Accent 5" w:semiHidden="0" w:uiPriority="70" w:unhideWhenUsed="0"/>
+    <w:lsdException w:name="Colorful Shading Accent 5" w:semiHidden="0" w:uiPriority="71" w:unhideWhenUsed="0"/>
+    <w:lsdException w:name="Colorful List Accent 5" w:semiHidden="0" w:uiPriority="72" w:unhideWhenUsed="0"/>
+    <w:lsdException w:name="Colorful Grid Accent 5" w:semiHidden="0" w:uiPriority="73" w:unhideWhenUsed="0"/>
+    <w:lsdException w:name="Light Shading Accent 6" w:semiHidden="0" w:uiPriority="60" w:unhideWhenUsed="0"/>
+    <w:lsdException w:name="Light List Accent 6" w:semiHidden="0" w:uiPriority="61" w:unhideWhenUsed="0"/>
+    <w:lsdException w:name="Light Grid Accent 6" w:semiHidden="0" w:uiPriority="62" w:unhideWhenUsed="0"/>
+    <w:lsdException w:name="Medium Shading 1 Accent 6" w:semiHidden="0" w:uiPriority="63" w:unhideWhenUsed="0"/>
+    <w:lsdException w:name="Medium Shading 2 Accent 6" w:semiHidden="0" w:uiPriority="64" w:unhideWhenUsed="0"/>
+    <w:lsdException w:name="Medium List 1 Accent 6" w:semiHidden="0" w:uiPriority="65" w:unhideWhenUsed="0"/>
+    <w:lsdException w:name="Medium List 2 Accent 6" w:semiHidden="0" w:uiPriority="66" w:unhideWhenUsed="0"/>
+    <w:lsdException w:name="Medium Grid 1 Accent 6" w:semiHidden="0" w:uiPriority="67" w:unhideWhenUsed="0"/>
+    <w:lsdException w:name="Medium Grid 2 Accent 6" w:semiHidden="0" w:uiPriority="68" w:unhideWhenUsed="0"/>
+    <w:lsdException w:name="Medium Grid 3 Accent 6" w:semiHidden="0" w:uiPriority="69" w:unhideWhenUsed="0"/>
+    <w:lsdException w:name="Dark List Accent 6" w:semiHidden="0" w:uiPriority="70" w:unhideWhenUsed="0"/>
+    <w:lsdException w:name="Colorful Shading Accent 6" w:semiHidden="0" w:uiPriority="71" w:unhideWhenUsed="0"/>
+    <w:lsdException w:name="Colorful List Accent 6" w:semiHidden="0" w:uiPriority="72" w:unhideWhenUsed="0"/>
+    <w:lsdException w:name="Colorful Grid Accent 6" w:semiHidden="0" w:uiPriority="73" w:unhideWhenUsed="0"/>
+    <w:lsdException w:name="Subtle Emphasis" w:semiHidden="0" w:uiPriority="19" w:unhideWhenUsed="0" w:qFormat="1"/>
+    <w:lsdException w:name="Intense Emphasis" w:semiHidden="0" w:uiPriority="21" w:unhideWhenUsed="0" w:qFormat="1"/>
+    <w:lsdException w:name="Subtle Reference" w:semiHidden="0" w:uiPriority="31" w:unhideWhenUsed="0" w:qFormat="1"/>
+    <w:lsdException w:name="Intense Reference" w:semiHidden="0" w:uiPriority="32" w:unhideWhenUsed="0" w:qFormat="1"/>
+    <w:lsdException w:name="Book Title" w:semiHidden="0" w:uiPriority="33" w:unhideWhenUsed="0" w:qFormat="1"/>
+    <w:lsdException w:name="Bibliography" w:uiPriority="37"/>
+    <w:lsdException w:name="TOC Heading" w:uiPriority="39" w:qFormat="1"/>
+  </w:latentStyles>
+  <w:style w:type="paragraph" w:default="1" w:styleId="Normalny">
+    <w:name w:val="Normal"/>
+    <w:qFormat/>
+    <w:rsid w:val="00526D6F"/>
+  </w:style>
+  <w:style w:type="character" w:default="1" w:styleId="Domylnaczcionkaakapitu">
+    <w:name w:val="Default Paragraph Font"/>
+    <w:uiPriority w:val="1"/>
+    <w:semiHidden/>
+    <w:unhideWhenUsed/>
+  </w:style>
+  <w:style w:type="table" w:default="1" w:styleId="Standardowy">
+    <w:name w:val="Normal Table"/>
+    <w:uiPriority w:val="99"/>
+    <w:semiHidden/>
+    <w:unhideWhenUsed/>
+    <w:qFormat/>
+    <w:tblPr>
+      <w:tblInd w:w="0" w:type="dxa"/>
+      <w:tblCellMar>
+        <w:top w:w="0" w:type="dxa"/>
+        <w:left w:w="108" w:type="dxa"/>
+        <w:bottom w:w="0" w:type="dxa"/>
+        <w:right w:w="108" w:type="dxa"/>
+      </w:tblCellMar>
+    </w:tblPr>
+  </w:style>
+  <w:style w:type="numbering" w:default="1" w:styleId="Bezlisty">
+    <w:name w:val="No List"/>
+    <w:uiPriority w:val="99"/>
+    <w:semiHidden/>
+    <w:unhideWhenUsed/>
+  </w:style>
+  <w:style w:type="character" w:styleId="Tekstzastpczy">
+    <w:name w:val="Placeholder Text"/>
+    <w:basedOn w:val="Domylnaczcionkaakapitu"/>
+    <w:uiPriority w:val="99"/>
+    <w:semiHidden/>
+    <w:rsid w:val="00526D6F"/>
+    <w:rPr>
+      <w:color w:val="808080"/>
+    </w:rPr>
+  </w:style>
+</w:styles>
+</file>
+
+<file path=word/glossary/webSettings.xml><?xml version="1.0" encoding="utf-8"?>
+<w:webSettings xmlns:r="http://schemas.openxmlformats.org/officeDocument/2006/relationships" xmlns:w="http://schemas.openxmlformats.org/wordprocessingml/2006/main">
+  <w:optimizeForBrowser/>
+</w:webSettings>
 </file>
 
 <file path=word/theme/theme1.xml><?xml version="1.0" encoding="utf-8"?>
@@ -37260,7 +40085,7 @@
 </file>
 
 <file path=customXml/itemProps1.xml><?xml version="1.0" encoding="utf-8"?>
-<ds:datastoreItem xmlns:ds="http://schemas.openxmlformats.org/officeDocument/2006/customXml" ds:itemID="{F0CD878A-FBE8-42F0-96E3-C3B486397C56}">
+<ds:datastoreItem xmlns:ds="http://schemas.openxmlformats.org/officeDocument/2006/customXml" ds:itemID="{10E0E5AD-CBA8-4F39-B76B-CD0D170F1160}">
   <ds:schemaRefs>
     <ds:schemaRef ds:uri="http://schemas.openxmlformats.org/officeDocument/2006/bibliography"/>
   </ds:schemaRefs>
@@ -37268,7 +40093,7 @@
 </file>
 
 <file path=customXml/itemProps2.xml><?xml version="1.0" encoding="utf-8"?>
-<ds:datastoreItem xmlns:ds="http://schemas.openxmlformats.org/officeDocument/2006/customXml" ds:itemID="{72FE8483-A10B-44E4-9B41-0AF42A853057}">
+<ds:datastoreItem xmlns:ds="http://schemas.openxmlformats.org/officeDocument/2006/customXml" ds:itemID="{9A92D28E-5094-4936-AB8C-1F9306A4D0CD}">
   <ds:schemaRefs>
     <ds:schemaRef ds:uri="http://schemas.openxmlformats.org/officeDocument/2006/bibliography"/>
   </ds:schemaRefs>

</xml_diff>